<commit_message>
finish the safety plan
</commit_message>
<xml_diff>
--- a/01_SafetyPlan_LaneAssistance.docx
+++ b/01_SafetyPlan_LaneAssistance.docx
@@ -837,6 +837,13 @@
     </w:p>
     <w:sdt>
       <w:sdtPr>
+        <w:rPr>
+          <w:rFonts w:ascii="Arial" w:eastAsia="Arial" w:hAnsi="Arial" w:cs="Arial"/>
+          <w:color w:val="000000"/>
+          <w:sz w:val="22"/>
+          <w:szCs w:val="22"/>
+          <w:lang w:val="en" w:eastAsia="de-DE"/>
+        </w:rPr>
         <w:id w:val="837430948"/>
         <w:docPartObj>
           <w:docPartGallery w:val="Table of Contents"/>
@@ -845,14 +852,9 @@
       </w:sdtPr>
       <w:sdtEndPr>
         <w:rPr>
-          <w:rFonts w:ascii="Arial" w:eastAsia="Arial" w:hAnsi="Arial" w:cs="Arial"/>
           <w:b/>
           <w:bCs/>
           <w:noProof/>
-          <w:color w:val="000000"/>
-          <w:sz w:val="22"/>
-          <w:szCs w:val="22"/>
-          <w:lang w:val="en" w:eastAsia="de-DE"/>
         </w:rPr>
       </w:sdtEndPr>
       <w:sdtContent>
@@ -2017,10 +2019,7 @@
     <w:p/>
     <w:p>
       <w:r>
-        <w:t>The fo</w:t>
-      </w:r>
-      <w:r>
-        <w:t>llowing phases are out of scope:</w:t>
+        <w:t>The following phases are out of scope:</w:t>
       </w:r>
     </w:p>
     <w:p/>
@@ -2066,10 +2065,7 @@
     <w:p>
       <w:r>
         <w:tab/>
-        <w:t xml:space="preserve">Hazard </w:t>
-      </w:r>
-      <w:r>
-        <w:t>Analysis and Risk Assessment</w:t>
+        <w:t>Hazard Analysis and Risk Assessment</w:t>
       </w:r>
     </w:p>
     <w:p>
@@ -2156,8 +2152,6 @@
         <w:contextualSpacing w:val="0"/>
       </w:pPr>
       <w:bookmarkStart w:id="14" w:name="_Toc535387390"/>
-      <w:bookmarkStart w:id="15" w:name="_GoBack"/>
-      <w:bookmarkEnd w:id="15"/>
       <w:r>
         <w:lastRenderedPageBreak/>
         <w:t>Goals and Measures</w:t>
@@ -2169,34 +2163,18 @@
         <w:pStyle w:val="Heading2"/>
         <w:contextualSpacing w:val="0"/>
       </w:pPr>
-      <w:bookmarkStart w:id="16" w:name="_Toc535387391"/>
+      <w:bookmarkStart w:id="15" w:name="_Toc535387391"/>
       <w:r>
         <w:t>Goals</w:t>
       </w:r>
-      <w:bookmarkEnd w:id="16"/>
-    </w:p>
-    <w:p>
-      <w:pPr>
-        <w:rPr>
-          <w:b/>
-          <w:color w:val="B7B7B7"/>
-        </w:rPr>
-      </w:pPr>
-      <w:r>
-        <w:rPr>
-          <w:b/>
-          <w:color w:val="B7B7B7"/>
-        </w:rPr>
-        <w:t xml:space="preserve">[Instructions: </w:t>
-      </w:r>
-    </w:p>
-    <w:p>
-      <w:r>
-        <w:rPr>
-          <w:b/>
-          <w:color w:val="B7B7B7"/>
-        </w:rPr>
-        <w:t>Describe the major goal of this project; what are we trying to accomplish by analyzing the lane assistance functions with ISO 26262?]</w:t>
+      <w:bookmarkEnd w:id="15"/>
+    </w:p>
+    <w:p>
+      <w:r>
+        <w:t>Analyze the lane assistance functions with ISO 26262</w:t>
+      </w:r>
+      <w:r>
+        <w:t xml:space="preserve"> and identify potential safety problems and handle them as appropriate, so that we have a product in the end, which is considered safe (the risks are accepted by the people).</w:t>
       </w:r>
     </w:p>
     <w:p>
@@ -2204,165 +2182,12 @@
         <w:pStyle w:val="Heading2"/>
         <w:contextualSpacing w:val="0"/>
       </w:pPr>
-      <w:bookmarkStart w:id="17" w:name="_Toc535387392"/>
+      <w:bookmarkStart w:id="16" w:name="_Toc535387392"/>
       <w:r>
         <w:t>Measures</w:t>
       </w:r>
-      <w:bookmarkEnd w:id="17"/>
-    </w:p>
-    <w:p>
-      <w:pPr>
-        <w:rPr>
-          <w:b/>
-          <w:color w:val="B7B7B7"/>
-        </w:rPr>
-      </w:pPr>
-      <w:r>
-        <w:rPr>
-          <w:b/>
-          <w:color w:val="B7B7B7"/>
-        </w:rPr>
-        <w:t xml:space="preserve">[Instructions: </w:t>
-      </w:r>
-    </w:p>
-    <w:p>
-      <w:pPr>
-        <w:rPr>
-          <w:b/>
-          <w:color w:val="B7B7B7"/>
-        </w:rPr>
-      </w:pPr>
-      <w:r>
-        <w:rPr>
-          <w:b/>
-          <w:color w:val="B7B7B7"/>
-        </w:rPr>
-        <w:t>Fill in who will be responsible for each measure or activity. Hint: The lesson on Safety Manageme</w:t>
-      </w:r>
-      <w:r>
-        <w:rPr>
-          <w:b/>
-          <w:color w:val="B7B7B7"/>
-        </w:rPr>
-        <w:t xml:space="preserve">nt Roles and Responsibilities. </w:t>
-      </w:r>
-    </w:p>
-    <w:p>
-      <w:pPr>
-        <w:rPr>
-          <w:b/>
-          <w:color w:val="B7B7B7"/>
-        </w:rPr>
-      </w:pPr>
-    </w:p>
-    <w:p>
-      <w:pPr>
-        <w:rPr>
-          <w:b/>
-          <w:color w:val="B7B7B7"/>
-        </w:rPr>
-      </w:pPr>
-      <w:r>
-        <w:rPr>
-          <w:b/>
-          <w:color w:val="B7B7B7"/>
-        </w:rPr>
-        <w:t>The options are:</w:t>
-      </w:r>
-    </w:p>
-    <w:p>
-      <w:pPr>
-        <w:rPr>
-          <w:b/>
-          <w:color w:val="B7B7B7"/>
-        </w:rPr>
-      </w:pPr>
-      <w:r>
-        <w:rPr>
-          <w:b/>
-          <w:color w:val="B7B7B7"/>
-        </w:rPr>
-        <w:t>All Team Members</w:t>
-      </w:r>
-    </w:p>
-    <w:p>
-      <w:pPr>
-        <w:rPr>
-          <w:b/>
-          <w:color w:val="B7B7B7"/>
-        </w:rPr>
-      </w:pPr>
-      <w:r>
-        <w:rPr>
-          <w:b/>
-          <w:color w:val="B7B7B7"/>
-        </w:rPr>
-        <w:t>Safety Manager</w:t>
-      </w:r>
-    </w:p>
-    <w:p>
-      <w:pPr>
-        <w:rPr>
-          <w:b/>
-          <w:color w:val="B7B7B7"/>
-        </w:rPr>
-      </w:pPr>
-      <w:r>
-        <w:rPr>
-          <w:b/>
-          <w:color w:val="B7B7B7"/>
-        </w:rPr>
-        <w:t>Project Manager</w:t>
-      </w:r>
-    </w:p>
-    <w:p>
-      <w:pPr>
-        <w:rPr>
-          <w:b/>
-          <w:color w:val="B7B7B7"/>
-        </w:rPr>
-      </w:pPr>
-      <w:r>
-        <w:rPr>
-          <w:b/>
-          <w:color w:val="B7B7B7"/>
-        </w:rPr>
-        <w:t>Safety Auditor</w:t>
-      </w:r>
-    </w:p>
-    <w:p>
-      <w:pPr>
-        <w:rPr>
-          <w:b/>
-          <w:color w:val="B7B7B7"/>
-        </w:rPr>
-      </w:pPr>
-      <w:r>
-        <w:rPr>
-          <w:b/>
-          <w:color w:val="B7B7B7"/>
-        </w:rPr>
-        <w:t>Safety Assessor</w:t>
-      </w:r>
-    </w:p>
-    <w:p>
-      <w:r>
-        <w:rPr>
-          <w:b/>
-          <w:color w:val="B7B7B7"/>
-        </w:rPr>
-        <w:t>]</w:t>
-      </w:r>
-    </w:p>
-    <w:p>
-      <w:pPr>
-        <w:rPr>
-          <w:b/>
-          <w:color w:val="B7B7B7"/>
-        </w:rPr>
-      </w:pPr>
-    </w:p>
-    <w:p/>
+      <w:bookmarkEnd w:id="16"/>
+    </w:p>
     <w:tbl>
       <w:tblPr>
         <w:tblStyle w:val="a0"/>
@@ -2487,6 +2312,9 @@
               <w:widowControl w:val="0"/>
               <w:spacing w:line="240" w:lineRule="auto"/>
             </w:pPr>
+            <w:r>
+              <w:t>All Team Members</w:t>
+            </w:r>
           </w:p>
         </w:tc>
         <w:tc>
@@ -2549,6 +2377,9 @@
               <w:widowControl w:val="0"/>
               <w:spacing w:line="240" w:lineRule="auto"/>
             </w:pPr>
+            <w:r>
+              <w:t>All Team Members</w:t>
+            </w:r>
           </w:p>
         </w:tc>
         <w:tc>
@@ -2611,6 +2442,9 @@
               <w:widowControl w:val="0"/>
               <w:spacing w:line="240" w:lineRule="auto"/>
             </w:pPr>
+            <w:r>
+              <w:t>Safety Manager</w:t>
+            </w:r>
           </w:p>
         </w:tc>
         <w:tc>
@@ -2673,6 +2507,9 @@
               <w:widowControl w:val="0"/>
               <w:spacing w:line="240" w:lineRule="auto"/>
             </w:pPr>
+            <w:r>
+              <w:t>Project Manager</w:t>
+            </w:r>
           </w:p>
         </w:tc>
         <w:tc>
@@ -2735,6 +2572,9 @@
               <w:widowControl w:val="0"/>
               <w:spacing w:line="240" w:lineRule="auto"/>
             </w:pPr>
+            <w:r>
+              <w:t>Safety Manager</w:t>
+            </w:r>
           </w:p>
         </w:tc>
         <w:tc>
@@ -2797,6 +2637,9 @@
               <w:widowControl w:val="0"/>
               <w:spacing w:line="240" w:lineRule="auto"/>
             </w:pPr>
+            <w:r>
+              <w:t>Safety Manager</w:t>
+            </w:r>
           </w:p>
         </w:tc>
         <w:tc>
@@ -2859,6 +2702,9 @@
               <w:widowControl w:val="0"/>
               <w:spacing w:line="240" w:lineRule="auto"/>
             </w:pPr>
+            <w:r>
+              <w:t>Safety Auditor</w:t>
+            </w:r>
           </w:p>
         </w:tc>
         <w:tc>
@@ -2902,7 +2748,6 @@
               <w:spacing w:before="60" w:after="60"/>
             </w:pPr>
             <w:r>
-              <w:lastRenderedPageBreak/>
               <w:t xml:space="preserve">Perform functional safety pre-assessment prior to audit by external functional safety assessor </w:t>
             </w:r>
           </w:p>
@@ -2922,6 +2767,9 @@
               <w:widowControl w:val="0"/>
               <w:spacing w:line="240" w:lineRule="auto"/>
             </w:pPr>
+            <w:r>
+              <w:t>Safety Manager</w:t>
+            </w:r>
           </w:p>
         </w:tc>
         <w:tc>
@@ -2984,6 +2832,9 @@
               <w:widowControl w:val="0"/>
               <w:spacing w:line="240" w:lineRule="auto"/>
             </w:pPr>
+            <w:r>
+              <w:t>Safety Assessor</w:t>
+            </w:r>
           </w:p>
         </w:tc>
         <w:tc>
@@ -3008,181 +2859,251 @@
         </w:tc>
       </w:tr>
     </w:tbl>
-    <w:p/>
     <w:p>
       <w:pPr>
         <w:pStyle w:val="Heading1"/>
         <w:contextualSpacing w:val="0"/>
       </w:pPr>
-      <w:bookmarkStart w:id="18" w:name="_Toc535387393"/>
+      <w:bookmarkStart w:id="17" w:name="_Toc535387393"/>
       <w:r>
         <w:t>Safety Culture</w:t>
       </w:r>
-      <w:bookmarkEnd w:id="18"/>
-    </w:p>
-    <w:p>
-      <w:pPr>
-        <w:rPr>
-          <w:b/>
-          <w:color w:val="B7B7B7"/>
-        </w:rPr>
-      </w:pPr>
-      <w:r>
-        <w:rPr>
-          <w:b/>
-          <w:color w:val="B7B7B7"/>
-        </w:rPr>
-        <w:t xml:space="preserve">[Instructions: </w:t>
-      </w:r>
-    </w:p>
-    <w:p>
-      <w:pPr>
-        <w:rPr>
-          <w:b/>
-          <w:color w:val="B7B7B7"/>
-        </w:rPr>
-      </w:pPr>
-      <w:r>
-        <w:rPr>
-          <w:b/>
-          <w:color w:val="B7B7B7"/>
-        </w:rPr>
-        <w:t>Describe t</w:t>
-      </w:r>
-      <w:r>
-        <w:rPr>
-          <w:b/>
-          <w:color w:val="B7B7B7"/>
-        </w:rPr>
-        <w:t xml:space="preserve">he characteristics of your company's safety culture. How do these characteristics help maintain your safety </w:t>
+      <w:bookmarkEnd w:id="17"/>
+    </w:p>
+    <w:p>
+      <w:r>
+        <w:t xml:space="preserve">To ensure a good safety of our products every team member should always consider safety over </w:t>
+      </w:r>
+      <w:r>
+        <w:t xml:space="preserve">any other things like </w:t>
+      </w:r>
+      <w:r>
+        <w:t>deadlines</w:t>
+      </w:r>
+      <w:r>
+        <w:t>, costs or productivity</w:t>
+      </w:r>
+      <w:r>
+        <w:t xml:space="preserve">. </w:t>
+      </w:r>
+      <w:r>
+        <w:t>So,</w:t>
+      </w:r>
+      <w:r>
+        <w:t xml:space="preserve"> if deadlines are missed because </w:t>
+      </w:r>
+      <w:r>
+        <w:lastRenderedPageBreak/>
+        <w:t xml:space="preserve">of safety issues, this is considered better than holding the </w:t>
+      </w:r>
+      <w:r>
+        <w:t>deadline,</w:t>
+      </w:r>
+      <w:r>
+        <w:t xml:space="preserve"> but having still some safety issues open.</w:t>
+      </w:r>
+    </w:p>
+    <w:p>
+      <w:r>
+        <w:t xml:space="preserve">To motivate the </w:t>
+      </w:r>
+      <w:r>
+        <w:t>team,</w:t>
+      </w:r>
+      <w:r>
+        <w:t xml:space="preserve"> </w:t>
+      </w:r>
+      <w:r>
+        <w:t>one will get a gratification if he found a safety problem. The gratification will be doubled if he also has a realizable solution.</w:t>
+      </w:r>
+      <w:r>
+        <w:t xml:space="preserve"> The process for fault reporting needs to be considered.</w:t>
+      </w:r>
+    </w:p>
+    <w:p>
+      <w:r>
+        <w:t xml:space="preserve">Before the project begins the </w:t>
       </w:r>
       <w:proofErr w:type="gramStart"/>
       <w:r>
-        <w:rPr>
-          <w:b/>
-          <w:color w:val="B7B7B7"/>
-        </w:rPr>
-        <w:t>culture.</w:t>
+        <w:t>project</w:t>
       </w:r>
       <w:proofErr w:type="gramEnd"/>
       <w:r>
-        <w:rPr>
-          <w:b/>
-          <w:color w:val="B7B7B7"/>
-        </w:rPr>
-        <w:t xml:space="preserve"> Hint: See the lesson about Safety Culture</w:t>
-      </w:r>
-    </w:p>
-    <w:p>
-      <w:pPr>
-        <w:rPr>
-          <w:b/>
-          <w:color w:val="B7B7B7"/>
-        </w:rPr>
-      </w:pPr>
-      <w:r>
-        <w:rPr>
-          <w:b/>
-          <w:color w:val="B7B7B7"/>
-        </w:rPr>
-        <w:t>]</w:t>
-      </w:r>
-    </w:p>
-    <w:p>
-      <w:pPr>
-        <w:rPr>
-          <w:b/>
-          <w:color w:val="B7B7B7"/>
-        </w:rPr>
-      </w:pPr>
+        <w:t xml:space="preserve"> manager analyzes how many engineers will need to carry out the project. One or more project teams will be created.</w:t>
+      </w:r>
+    </w:p>
+    <w:p>
+      <w:r>
+        <w:t xml:space="preserve">In meetings where the safety concept is discussed, </w:t>
+      </w:r>
+      <w:r>
+        <w:t xml:space="preserve">a protocol is written, where the </w:t>
+      </w:r>
+      <w:r>
+        <w:t>decision</w:t>
+      </w:r>
+      <w:r>
+        <w:t>s are written down and who (based on meeting participants and meeting leader) made the decision.</w:t>
+      </w:r>
+    </w:p>
+    <w:p>
+      <w:r>
+        <w:t>A document management system (SharePoint) is used to track changes in documents.</w:t>
+      </w:r>
+    </w:p>
+    <w:p>
+      <w:r>
+        <w:t>Each software change</w:t>
+      </w:r>
+      <w:r>
+        <w:t xml:space="preserve"> needs to be started by creating an issue on our own GitLab server. The software engineer doing that change in the code needs to sign the changes he made using a GPG key (inside git) and then upload those changes to the GitLab server. This allows us to track all changes of a software project. While the engineer changes parts of the code, he also needs to create a separate unit test for his change. This ensures that the changes he made have the results he</w:t>
+      </w:r>
+      <w:r>
+        <w:t xml:space="preserve"> </w:t>
+      </w:r>
+      <w:r>
+        <w:t xml:space="preserve">would </w:t>
+      </w:r>
+      <w:r>
+        <w:t>expect</w:t>
+      </w:r>
+      <w:r>
+        <w:t>. This is not the final test, because a separate team will do software unit tests independently from the department/team who is responsible for including the new functionalities in the software.</w:t>
+      </w:r>
+    </w:p>
+    <w:p>
+      <w:r>
+        <w:t>If a software engineer has questions on a software change request, he can open the issue on GitLab and see who created this request and can directly ask questions to him within the issue on GitLab. This also documents the changes and who made which decisions.</w:t>
+      </w:r>
+    </w:p>
+    <w:p>
+      <w:r>
+        <w:t>The testing is outsourced to another company and therefore independent from the team who developed the part.</w:t>
+      </w:r>
     </w:p>
     <w:p>
       <w:pPr>
         <w:pStyle w:val="Heading1"/>
         <w:contextualSpacing w:val="0"/>
       </w:pPr>
-      <w:bookmarkStart w:id="19" w:name="_Toc535387394"/>
+      <w:bookmarkStart w:id="18" w:name="_Toc535387394"/>
       <w:r>
         <w:t>Safety Lifecycle Tailoring</w:t>
       </w:r>
-      <w:bookmarkEnd w:id="19"/>
-    </w:p>
-    <w:p>
-      <w:pPr>
-        <w:rPr>
-          <w:b/>
-          <w:color w:val="B7B7B7"/>
-        </w:rPr>
-      </w:pPr>
-      <w:r>
-        <w:rPr>
-          <w:b/>
-          <w:color w:val="B7B7B7"/>
-        </w:rPr>
-        <w:t xml:space="preserve">[Instructions: </w:t>
-      </w:r>
-    </w:p>
-    <w:p>
-      <w:pPr>
-        <w:rPr>
-          <w:b/>
-          <w:color w:val="B7B7B7"/>
-        </w:rPr>
-      </w:pPr>
-      <w:r>
-        <w:rPr>
-          <w:b/>
-          <w:color w:val="B7B7B7"/>
-        </w:rPr>
-        <w:t xml:space="preserve">Describe which phases of the safety lifecycle are in scope and which are out of scope for this </w:t>
-      </w:r>
-      <w:proofErr w:type="gramStart"/>
-      <w:r>
-        <w:rPr>
-          <w:b/>
-          <w:color w:val="B7B7B7"/>
-        </w:rPr>
-        <w:t>particular project</w:t>
-      </w:r>
-      <w:proofErr w:type="gramEnd"/>
-      <w:r>
-        <w:rPr>
-          <w:b/>
-          <w:color w:val="B7B7B7"/>
-        </w:rPr>
-        <w:t xml:space="preserve">. Hint: See the </w:t>
-      </w:r>
-      <w:hyperlink w:anchor="_sh22j99mm02k">
-        <w:r>
-          <w:rPr>
-            <w:b/>
-            <w:color w:val="1155CC"/>
-            <w:u w:val="single"/>
-          </w:rPr>
-          <w:t>Intro section</w:t>
-        </w:r>
-      </w:hyperlink>
-      <w:r>
-        <w:rPr>
-          <w:b/>
-          <w:color w:val="B7B7B7"/>
-        </w:rPr>
-        <w:t xml:space="preserve"> of this document</w:t>
-      </w:r>
-    </w:p>
-    <w:p>
-      <w:pPr>
-        <w:rPr>
-          <w:b/>
-          <w:color w:val="B7B7B7"/>
-        </w:rPr>
-      </w:pPr>
-      <w:r>
-        <w:rPr>
-          <w:b/>
-          <w:color w:val="B7B7B7"/>
-        </w:rPr>
-        <w:t>]</w:t>
+      <w:bookmarkEnd w:id="18"/>
+    </w:p>
+    <w:p>
+      <w:r>
+        <w:t>For the lane assistance project, the following safety lifecycle phases are in scope:</w:t>
+      </w:r>
+    </w:p>
+    <w:p>
+      <w:pPr>
+        <w:ind w:firstLine="720"/>
+      </w:pPr>
+    </w:p>
+    <w:p>
+      <w:pPr>
+        <w:ind w:firstLine="720"/>
+      </w:pPr>
+      <w:r>
+        <w:t>Concept phase</w:t>
+      </w:r>
+    </w:p>
+    <w:p>
+      <w:pPr>
+        <w:ind w:left="720" w:firstLine="720"/>
+      </w:pPr>
+      <w:r>
+        <w:t>Item definition</w:t>
+      </w:r>
+    </w:p>
+    <w:p>
+      <w:pPr>
+        <w:ind w:left="720" w:firstLine="720"/>
+      </w:pPr>
+      <w:r>
+        <w:t>Initiation of safety lifecycle</w:t>
+      </w:r>
+    </w:p>
+    <w:p>
+      <w:pPr>
+        <w:ind w:left="720" w:firstLine="720"/>
+      </w:pPr>
+      <w:r>
+        <w:t>Hazard analysis and risk assessment</w:t>
+      </w:r>
+    </w:p>
+    <w:p>
+      <w:pPr>
+        <w:ind w:left="720" w:firstLine="720"/>
+      </w:pPr>
+      <w:r>
+        <w:t>Functional safety concept</w:t>
+      </w:r>
+    </w:p>
+    <w:p>
+      <w:pPr>
+        <w:ind w:firstLine="720"/>
+      </w:pPr>
+      <w:r>
+        <w:t>Product Development at the System Level</w:t>
+      </w:r>
+    </w:p>
+    <w:p>
+      <w:pPr>
+        <w:ind w:left="720" w:firstLine="720"/>
+      </w:pPr>
+      <w:r>
+        <w:t>Product Development at the Software Level</w:t>
+      </w:r>
+    </w:p>
+    <w:p>
+      <w:pPr>
+        <w:ind w:left="720" w:firstLine="720"/>
+      </w:pPr>
+      <w:r>
+        <w:t>Safety validation</w:t>
+      </w:r>
+    </w:p>
+    <w:p>
+      <w:pPr>
+        <w:ind w:left="720" w:firstLine="720"/>
+      </w:pPr>
+      <w:r>
+        <w:t>Functional safety assessment</w:t>
+      </w:r>
+    </w:p>
+    <w:p>
+      <w:pPr>
+        <w:ind w:left="720" w:firstLine="720"/>
+      </w:pPr>
+      <w:r>
+        <w:t>Release for production</w:t>
+      </w:r>
+    </w:p>
+    <w:p/>
+    <w:p>
+      <w:r>
+        <w:t>The following phases are out of scope:</w:t>
+      </w:r>
+    </w:p>
+    <w:p/>
+    <w:p>
+      <w:pPr>
+        <w:ind w:firstLine="720"/>
+      </w:pPr>
+      <w:r>
+        <w:t>Product Development at the Hardware Level</w:t>
+      </w:r>
+    </w:p>
+    <w:p>
+      <w:pPr>
+        <w:ind w:firstLine="720"/>
+      </w:pPr>
+      <w:r>
+        <w:t>Production and Operation</w:t>
       </w:r>
     </w:p>
     <w:p>
@@ -3190,64 +3111,12 @@
         <w:pStyle w:val="Heading1"/>
         <w:contextualSpacing w:val="0"/>
       </w:pPr>
-      <w:bookmarkStart w:id="20" w:name="_Toc535387395"/>
-      <w:r>
+      <w:bookmarkStart w:id="19" w:name="_Toc535387395"/>
+      <w:r>
+        <w:lastRenderedPageBreak/>
         <w:t>Roles</w:t>
       </w:r>
-      <w:bookmarkEnd w:id="20"/>
-    </w:p>
-    <w:p>
-      <w:pPr>
-        <w:rPr>
-          <w:b/>
-          <w:color w:val="B7B7B7"/>
-        </w:rPr>
-      </w:pPr>
-      <w:r>
-        <w:rPr>
-          <w:b/>
-          <w:color w:val="B7B7B7"/>
-        </w:rPr>
-        <w:t xml:space="preserve">[Instructions: </w:t>
-      </w:r>
-    </w:p>
-    <w:p>
-      <w:pPr>
-        <w:rPr>
-          <w:b/>
-          <w:color w:val="B7B7B7"/>
-        </w:rPr>
-      </w:pPr>
-      <w:r>
-        <w:rPr>
-          <w:b/>
-          <w:color w:val="B7B7B7"/>
-        </w:rPr>
-        <w:t>This section is here for your reference. You do not need to do anything here. It is provided to help with filling out the development interface agreement section.</w:t>
-      </w:r>
-    </w:p>
-    <w:p>
-      <w:pPr>
-        <w:rPr>
-          <w:b/>
-          <w:color w:val="B7B7B7"/>
-        </w:rPr>
-      </w:pPr>
-      <w:r>
-        <w:rPr>
-          <w:b/>
-          <w:color w:val="B7B7B7"/>
-        </w:rPr>
-        <w:t>]</w:t>
-      </w:r>
-    </w:p>
-    <w:p>
-      <w:pPr>
-        <w:rPr>
-          <w:b/>
-          <w:color w:val="B7B7B7"/>
-        </w:rPr>
-      </w:pPr>
+      <w:bookmarkEnd w:id="19"/>
     </w:p>
     <w:tbl>
       <w:tblPr>
@@ -3319,11 +3188,9 @@
             <w:r>
               <w:t xml:space="preserve">Functional </w:t>
             </w:r>
-            <w:proofErr w:type="gramStart"/>
-            <w:r>
-              <w:t>Safety  Manager</w:t>
-            </w:r>
-            <w:proofErr w:type="gramEnd"/>
+            <w:r>
+              <w:t xml:space="preserve">Safety Manager </w:t>
+            </w:r>
             <w:r>
               <w:t>- Item Level</w:t>
             </w:r>
@@ -3357,11 +3224,9 @@
             <w:r>
               <w:t xml:space="preserve">Functional </w:t>
             </w:r>
-            <w:proofErr w:type="gramStart"/>
-            <w:r>
-              <w:t>Safety  Engineer</w:t>
-            </w:r>
-            <w:proofErr w:type="gramEnd"/>
+            <w:r>
+              <w:t xml:space="preserve">Safety Engineer </w:t>
+            </w:r>
             <w:r>
               <w:t>- Item Level</w:t>
             </w:r>
@@ -3425,11 +3290,9 @@
             <w:r>
               <w:t xml:space="preserve">Functional </w:t>
             </w:r>
-            <w:proofErr w:type="gramStart"/>
-            <w:r>
-              <w:t>Safety  Manager</w:t>
-            </w:r>
-            <w:proofErr w:type="gramEnd"/>
+            <w:r>
+              <w:t xml:space="preserve">Safety Manager </w:t>
+            </w:r>
             <w:r>
               <w:t>- Component Level</w:t>
             </w:r>
@@ -3463,11 +3326,9 @@
             <w:r>
               <w:t xml:space="preserve">Functional </w:t>
             </w:r>
-            <w:proofErr w:type="gramStart"/>
-            <w:r>
-              <w:t>Safety  Engineer</w:t>
-            </w:r>
-            <w:proofErr w:type="gramEnd"/>
+            <w:r>
+              <w:t xml:space="preserve">Safety Engineer </w:t>
+            </w:r>
             <w:r>
               <w:t>- Component Level</w:t>
             </w:r>
@@ -3499,7 +3360,6 @@
               <w:contextualSpacing w:val="0"/>
             </w:pPr>
             <w:r>
-              <w:lastRenderedPageBreak/>
               <w:t>Functional Safety Auditor</w:t>
             </w:r>
           </w:p>
@@ -3544,401 +3404,152 @@
               <w:contextualSpacing w:val="0"/>
             </w:pPr>
             <w:r>
-              <w:t>OE</w:t>
-            </w:r>
-            <w:r>
-              <w:t>M or external</w:t>
+              <w:t>OEM or external</w:t>
             </w:r>
           </w:p>
         </w:tc>
       </w:tr>
     </w:tbl>
-    <w:p/>
     <w:p>
       <w:pPr>
         <w:pStyle w:val="Heading1"/>
         <w:contextualSpacing w:val="0"/>
       </w:pPr>
-      <w:bookmarkStart w:id="21" w:name="_Toc535387396"/>
+      <w:bookmarkStart w:id="20" w:name="_Toc535387396"/>
       <w:r>
         <w:t>Development Interface Agreement</w:t>
       </w:r>
-      <w:bookmarkEnd w:id="21"/>
+      <w:bookmarkEnd w:id="20"/>
+    </w:p>
+    <w:p>
+      <w:r>
+        <w:t xml:space="preserve">The purpose of this section is to define the which companies are involved in this product. And clarify </w:t>
+      </w:r>
+      <w:r>
+        <w:t xml:space="preserve">between </w:t>
+      </w:r>
+      <w:r>
+        <w:t xml:space="preserve">companies who is responsible for what part of the development. In case of a problem you can look here to find the </w:t>
+      </w:r>
+      <w:r>
+        <w:t>party</w:t>
+      </w:r>
+      <w:r>
+        <w:t xml:space="preserve"> who can fix it.</w:t>
+      </w:r>
     </w:p>
     <w:p/>
     <w:p>
-      <w:pPr>
-        <w:rPr>
-          <w:b/>
-          <w:color w:val="B7B7B7"/>
-        </w:rPr>
-      </w:pPr>
-      <w:r>
-        <w:rPr>
-          <w:b/>
-          <w:color w:val="B7B7B7"/>
-        </w:rPr>
-        <w:t>[Instructions:</w:t>
-      </w:r>
-    </w:p>
-    <w:p>
-      <w:pPr>
-        <w:rPr>
-          <w:b/>
-          <w:color w:val="B7B7B7"/>
-        </w:rPr>
-      </w:pPr>
-      <w:r>
-        <w:rPr>
-          <w:b/>
-          <w:color w:val="B7B7B7"/>
-        </w:rPr>
-        <w:t xml:space="preserve">Assume in this project that you work for the tier-1 organization as described in the above roles table. You are taking on the role of both the functional safety manager and functional safety engineer. </w:t>
-      </w:r>
-    </w:p>
-    <w:p>
-      <w:pPr>
-        <w:rPr>
-          <w:b/>
-          <w:color w:val="B7B7B7"/>
-        </w:rPr>
-      </w:pPr>
-      <w:r>
-        <w:rPr>
-          <w:b/>
-          <w:color w:val="B7B7B7"/>
-        </w:rPr>
+      <w:r>
+        <w:t>The safety manager from the OEM is</w:t>
+      </w:r>
+      <w:proofErr w:type="gramStart"/>
+      <w:r>
+        <w:t>: ???</w:t>
+      </w:r>
+      <w:proofErr w:type="gramEnd"/>
+    </w:p>
+    <w:p>
+      <w:r>
+        <w:t>The safety manager from the Tier 1 is</w:t>
+      </w:r>
+      <w:proofErr w:type="gramStart"/>
+      <w:r>
+        <w:t>: ???</w:t>
+      </w:r>
+      <w:proofErr w:type="gramEnd"/>
+    </w:p>
+    <w:p/>
+    <w:p>
+      <w:r>
+        <w:t>The OEM is responsible for providing documentation about the lane assistance system. It provides architectural as well as functional designs.</w:t>
+      </w:r>
+    </w:p>
+    <w:p>
+      <w:r>
+        <w:t>The Tier 1 analyzes the product and its subsystems for functional safety. It gives these reports back to the OEM, which needs to fix the critical/negative points.</w:t>
+      </w:r>
+    </w:p>
+    <w:p>
+      <w:r>
+        <w:t>If there are no critical points anymore in the design, the project moves on to the next step: testing.</w:t>
+      </w:r>
+    </w:p>
+    <w:p>
+      <w:r>
+        <w:t>For the testing phase the OEM also provides the devices which should be tested</w:t>
+      </w:r>
+      <w:r>
         <w:t xml:space="preserve"> </w:t>
       </w:r>
-    </w:p>
-    <w:p>
-      <w:pPr>
-        <w:rPr>
-          <w:b/>
-          <w:color w:val="B7B7B7"/>
-        </w:rPr>
-      </w:pPr>
-      <w:r>
-        <w:rPr>
-          <w:b/>
-          <w:color w:val="B7B7B7"/>
-        </w:rPr>
-        <w:t>Please answer the following questions:</w:t>
-      </w:r>
-    </w:p>
-    <w:p>
-      <w:pPr>
-        <w:rPr>
-          <w:b/>
-          <w:color w:val="B7B7B7"/>
-        </w:rPr>
-      </w:pPr>
-    </w:p>
-    <w:p>
-      <w:pPr>
-        <w:numPr>
-          <w:ilvl w:val="0"/>
-          <w:numId w:val="3"/>
-        </w:numPr>
-        <w:ind w:hanging="360"/>
-        <w:contextualSpacing/>
-        <w:rPr>
-          <w:b/>
-          <w:color w:val="B7B7B7"/>
-        </w:rPr>
-      </w:pPr>
-      <w:r>
-        <w:rPr>
-          <w:b/>
-          <w:color w:val="B7B7B7"/>
-        </w:rPr>
-        <w:t xml:space="preserve">What is the </w:t>
-      </w:r>
-      <w:r>
-        <w:rPr>
-          <w:b/>
-          <w:color w:val="B7B7B7"/>
-        </w:rPr>
-        <w:t>purpose of a development interface agreement?</w:t>
-      </w:r>
-    </w:p>
-    <w:p>
-      <w:pPr>
-        <w:rPr>
-          <w:b/>
-          <w:color w:val="B7B7B7"/>
-        </w:rPr>
-      </w:pPr>
-    </w:p>
-    <w:p>
-      <w:pPr>
-        <w:rPr>
-          <w:b/>
-          <w:color w:val="B7B7B7"/>
-        </w:rPr>
-      </w:pPr>
-    </w:p>
-    <w:p>
-      <w:pPr>
-        <w:rPr>
-          <w:b/>
-          <w:color w:val="B7B7B7"/>
-        </w:rPr>
-      </w:pPr>
-    </w:p>
-    <w:p>
-      <w:pPr>
-        <w:numPr>
-          <w:ilvl w:val="0"/>
-          <w:numId w:val="3"/>
-        </w:numPr>
-        <w:ind w:hanging="360"/>
-        <w:contextualSpacing/>
-        <w:rPr>
-          <w:b/>
-          <w:color w:val="B7B7B7"/>
-        </w:rPr>
-      </w:pPr>
-      <w:r>
-        <w:rPr>
-          <w:b/>
-          <w:color w:val="B7B7B7"/>
-        </w:rPr>
-        <w:t>What will be the responsibilities of your company versus the responsibilities of the OEM? Hint: In this project, the OEM is supplying a functioning lane assistance system. Your company needs to analyze and m</w:t>
-      </w:r>
-      <w:r>
-        <w:rPr>
-          <w:b/>
-          <w:color w:val="B7B7B7"/>
-        </w:rPr>
-        <w:t>odify the various sub-systems from a functional safety viewpoint.</w:t>
-      </w:r>
-    </w:p>
-    <w:p>
-      <w:pPr>
-        <w:rPr>
-          <w:b/>
-          <w:color w:val="B7B7B7"/>
-        </w:rPr>
-      </w:pPr>
-      <w:r>
-        <w:rPr>
-          <w:b/>
-          <w:color w:val="B7B7B7"/>
-        </w:rPr>
-        <w:t>]</w:t>
-      </w:r>
-    </w:p>
-    <w:p>
-      <w:pPr>
-        <w:rPr>
-          <w:b/>
-          <w:color w:val="B7B7B7"/>
-        </w:rPr>
-      </w:pPr>
+      <w:proofErr w:type="gramStart"/>
+      <w:r>
+        <w:t>and also</w:t>
+      </w:r>
+      <w:proofErr w:type="gramEnd"/>
+      <w:r>
+        <w:t xml:space="preserve"> how they should be tested, to fulfill functional safety</w:t>
+      </w:r>
+      <w:r>
+        <w:t>.</w:t>
+      </w:r>
+    </w:p>
+    <w:p>
+      <w:r>
+        <w:t>The Tier 1 is then responsible for creating a testing environment and carrying out the test.</w:t>
+      </w:r>
     </w:p>
     <w:p>
       <w:pPr>
         <w:pStyle w:val="Heading1"/>
         <w:contextualSpacing w:val="0"/>
       </w:pPr>
-      <w:bookmarkStart w:id="22" w:name="_Toc535387397"/>
+      <w:bookmarkStart w:id="21" w:name="_Toc535387397"/>
       <w:r>
         <w:t>Confirmation Measures</w:t>
       </w:r>
+      <w:bookmarkEnd w:id="21"/>
+    </w:p>
+    <w:p>
+      <w:r>
+        <w:t>The functional safety project conf</w:t>
+      </w:r>
+      <w:r>
+        <w:t>orms to ISO 26262 and the project really does improve the safety of the vehicle.</w:t>
+      </w:r>
+    </w:p>
+    <w:p>
+      <w:r>
+        <w:t>The review must be carried out by an independent person, which has not designed or developed the project. This ensures the compatibility with ISO 26262.</w:t>
+      </w:r>
+    </w:p>
+    <w:p>
+      <w:r>
+        <w:t>The functional safety audit looks at the actual implementation and compares it to the safety plan and ensures they are equal.</w:t>
+      </w:r>
+    </w:p>
+    <w:p>
+      <w:r>
+        <w:lastRenderedPageBreak/>
+        <w:t xml:space="preserve">The functional safety assessment ensures, that the project overall </w:t>
+      </w:r>
+      <w:r>
+        <w:t xml:space="preserve">(plans, designs and development) </w:t>
+      </w:r>
+      <w:r>
+        <w:t xml:space="preserve">confirms </w:t>
+      </w:r>
+      <w:r>
+        <w:t xml:space="preserve">to </w:t>
+      </w:r>
+      <w:r>
+        <w:t>ISO</w:t>
+      </w:r>
+      <w:r>
+        <w:t xml:space="preserve"> 26262 and makes the vehicle safer.</w:t>
+      </w:r>
+      <w:bookmarkStart w:id="22" w:name="_GoBack"/>
       <w:bookmarkEnd w:id="22"/>
-    </w:p>
-    <w:p/>
-    <w:p>
-      <w:pPr>
-        <w:rPr>
-          <w:b/>
-          <w:color w:val="B7B7B7"/>
-        </w:rPr>
-      </w:pPr>
-      <w:r>
-        <w:rPr>
-          <w:b/>
-          <w:color w:val="B7B7B7"/>
-        </w:rPr>
-        <w:t xml:space="preserve">[Instructions: </w:t>
-      </w:r>
-    </w:p>
-    <w:p>
-      <w:pPr>
-        <w:rPr>
-          <w:b/>
-          <w:color w:val="B7B7B7"/>
-        </w:rPr>
-      </w:pPr>
-      <w:r>
-        <w:rPr>
-          <w:b/>
-          <w:color w:val="B7B7B7"/>
-        </w:rPr>
-        <w:t>Please answer the following questions:</w:t>
-      </w:r>
-    </w:p>
-    <w:p>
-      <w:pPr>
-        <w:rPr>
-          <w:b/>
-          <w:color w:val="B7B7B7"/>
-        </w:rPr>
-      </w:pPr>
-    </w:p>
-    <w:p>
-      <w:pPr>
-        <w:numPr>
-          <w:ilvl w:val="0"/>
-          <w:numId w:val="2"/>
-        </w:numPr>
-        <w:ind w:hanging="360"/>
-        <w:contextualSpacing/>
-        <w:rPr>
-          <w:b/>
-          <w:color w:val="B7B7B7"/>
-        </w:rPr>
-      </w:pPr>
-      <w:r>
-        <w:rPr>
-          <w:b/>
-          <w:color w:val="B7B7B7"/>
-        </w:rPr>
-        <w:t>What is the main purpose of confirmation measures?</w:t>
-      </w:r>
-    </w:p>
-    <w:p>
-      <w:pPr>
-        <w:numPr>
-          <w:ilvl w:val="0"/>
-          <w:numId w:val="2"/>
-        </w:numPr>
-        <w:ind w:hanging="360"/>
-        <w:contextualSpacing/>
-        <w:rPr>
-          <w:b/>
-          <w:color w:val="B7B7B7"/>
-        </w:rPr>
-      </w:pPr>
-      <w:r>
-        <w:rPr>
-          <w:b/>
-          <w:color w:val="B7B7B7"/>
-        </w:rPr>
-        <w:t>What is a confirmation review?</w:t>
-      </w:r>
-    </w:p>
-    <w:p>
-      <w:pPr>
-        <w:numPr>
-          <w:ilvl w:val="0"/>
-          <w:numId w:val="2"/>
-        </w:numPr>
-        <w:ind w:hanging="360"/>
-        <w:contextualSpacing/>
-        <w:rPr>
-          <w:b/>
-          <w:color w:val="B7B7B7"/>
-        </w:rPr>
-      </w:pPr>
-      <w:r>
-        <w:rPr>
-          <w:b/>
-          <w:color w:val="B7B7B7"/>
-        </w:rPr>
-        <w:t>What is a functional safet</w:t>
-      </w:r>
-      <w:r>
-        <w:rPr>
-          <w:b/>
-          <w:color w:val="B7B7B7"/>
-        </w:rPr>
-        <w:t>y audit?</w:t>
-      </w:r>
-    </w:p>
-    <w:p>
-      <w:pPr>
-        <w:numPr>
-          <w:ilvl w:val="0"/>
-          <w:numId w:val="2"/>
-        </w:numPr>
-        <w:ind w:hanging="360"/>
-        <w:contextualSpacing/>
-        <w:rPr>
-          <w:b/>
-          <w:color w:val="B7B7B7"/>
-        </w:rPr>
-      </w:pPr>
-      <w:r>
-        <w:rPr>
-          <w:b/>
-          <w:color w:val="B7B7B7"/>
-        </w:rPr>
-        <w:t>What is a functional safety assessment?</w:t>
-      </w:r>
-    </w:p>
-    <w:p>
-      <w:pPr>
-        <w:rPr>
-          <w:b/>
-          <w:color w:val="B7B7B7"/>
-        </w:rPr>
-      </w:pPr>
-      <w:r>
-        <w:rPr>
-          <w:b/>
-          <w:color w:val="B7B7B7"/>
-        </w:rPr>
-        <w:t>]</w:t>
-      </w:r>
-    </w:p>
-    <w:p>
-      <w:pPr>
-        <w:rPr>
-          <w:b/>
-          <w:color w:val="B7B7B7"/>
-        </w:rPr>
-      </w:pPr>
-    </w:p>
-    <w:p>
-      <w:pPr>
-        <w:rPr>
-          <w:b/>
-          <w:color w:val="B7B7B7"/>
-        </w:rPr>
-      </w:pPr>
-    </w:p>
-    <w:p>
-      <w:r>
-        <w:pict w14:anchorId="57806C91">
-          <v:rect id="_x0000_i1025" style="width:0;height:1.5pt" o:hralign="center" o:hrstd="t" o:hr="t" fillcolor="#a0a0a0" stroked="f"/>
-        </w:pict>
-      </w:r>
-    </w:p>
-    <w:p>
-      <w:r>
-        <w:t xml:space="preserve">A safety plan could have other sections that we are not including here. For example, a safety plan would probably contain a complete project schedule. </w:t>
-      </w:r>
-    </w:p>
-    <w:p/>
-    <w:p>
-      <w:r>
-        <w:lastRenderedPageBreak/>
-        <w:t>There might also be a "Supporting Process Management" section that would cover "Part 8: Supporting Proc</w:t>
-      </w:r>
-      <w:r>
-        <w:t>esses" of the ISO 26262 functional safety standard. This would include descriptions of how the company handles requirements management, change management, configuration management, documentation management, and software tool usage and confidence.</w:t>
-      </w:r>
-    </w:p>
-    <w:p/>
-    <w:p>
-      <w:r>
-        <w:t>Similarl</w:t>
-      </w:r>
-      <w:r>
-        <w:t>y, a confirmation measures section would go into more detail about how each confirmation will be carried out.</w:t>
-      </w:r>
     </w:p>
     <w:sectPr>
       <w:footerReference w:type="default" r:id="rId11"/>
@@ -5377,7 +4988,7 @@
 </file>
 
 <file path=customXml/itemProps1.xml><?xml version="1.0" encoding="utf-8"?>
-<ds:datastoreItem xmlns:ds="http://schemas.openxmlformats.org/officeDocument/2006/customXml" ds:itemID="{50D2E7F9-05F2-4569-AE53-00F1FCE7B68F}">
+<ds:datastoreItem xmlns:ds="http://schemas.openxmlformats.org/officeDocument/2006/customXml" ds:itemID="{87CF135B-48E2-4917-8F0C-4A9CABCA8034}">
   <ds:schemaRefs>
     <ds:schemaRef ds:uri="http://schemas.openxmlformats.org/officeDocument/2006/bibliography"/>
   </ds:schemaRefs>

</xml_diff>

<commit_message>
update table of contents and make PDFs
</commit_message>
<xml_diff>
--- a/01_SafetyPlan_LaneAssistance.docx
+++ b/01_SafetyPlan_LaneAssistance.docx
@@ -1,10 +1,10 @@
 
 <file path=word/document.xml><?xml version="1.0" encoding="utf-8"?>
-<w:document xmlns:wpc="http://schemas.microsoft.com/office/word/2010/wordprocessingCanvas" xmlns:mc="http://schemas.openxmlformats.org/markup-compatibility/2006" xmlns:o="urn:schemas-microsoft-com:office:office" xmlns:r="http://schemas.openxmlformats.org/officeDocument/2006/relationships" xmlns:m="http://schemas.openxmlformats.org/officeDocument/2006/math" xmlns:v="urn:schemas-microsoft-com:vml" xmlns:wp14="http://schemas.microsoft.com/office/word/2010/wordprocessingDrawing" xmlns:wp="http://schemas.openxmlformats.org/drawingml/2006/wordprocessingDrawing" xmlns:w10="urn:schemas-microsoft-com:office:word" xmlns:w="http://schemas.openxmlformats.org/wordprocessingml/2006/main" xmlns:w14="http://schemas.microsoft.com/office/word/2010/wordml" xmlns:wpg="http://schemas.microsoft.com/office/word/2010/wordprocessingGroup" xmlns:wpi="http://schemas.microsoft.com/office/word/2010/wordprocessingInk" xmlns:wne="http://schemas.microsoft.com/office/word/2006/wordml" xmlns:wps="http://schemas.microsoft.com/office/word/2010/wordprocessingShape" mc:Ignorable="w14 wp14">
+<w:document xmlns:wpc="http://schemas.microsoft.com/office/word/2010/wordprocessingCanvas" xmlns:cx="http://schemas.microsoft.com/office/drawing/2014/chartex" xmlns:cx1="http://schemas.microsoft.com/office/drawing/2015/9/8/chartex" xmlns:cx2="http://schemas.microsoft.com/office/drawing/2015/10/21/chartex" xmlns:cx3="http://schemas.microsoft.com/office/drawing/2016/5/9/chartex" xmlns:cx4="http://schemas.microsoft.com/office/drawing/2016/5/10/chartex" xmlns:cx5="http://schemas.microsoft.com/office/drawing/2016/5/11/chartex" xmlns:cx6="http://schemas.microsoft.com/office/drawing/2016/5/12/chartex" xmlns:cx7="http://schemas.microsoft.com/office/drawing/2016/5/13/chartex" xmlns:cx8="http://schemas.microsoft.com/office/drawing/2016/5/14/chartex" xmlns:mc="http://schemas.openxmlformats.org/markup-compatibility/2006" xmlns:aink="http://schemas.microsoft.com/office/drawing/2016/ink" xmlns:am3d="http://schemas.microsoft.com/office/drawing/2017/model3d" xmlns:o="urn:schemas-microsoft-com:office:office" xmlns:r="http://schemas.openxmlformats.org/officeDocument/2006/relationships" xmlns:m="http://schemas.openxmlformats.org/officeDocument/2006/math" xmlns:v="urn:schemas-microsoft-com:vml" xmlns:wp14="http://schemas.microsoft.com/office/word/2010/wordprocessingDrawing" xmlns:wp="http://schemas.openxmlformats.org/drawingml/2006/wordprocessingDrawing" xmlns:w10="urn:schemas-microsoft-com:office:word" xmlns:w="http://schemas.openxmlformats.org/wordprocessingml/2006/main" xmlns:w14="http://schemas.microsoft.com/office/word/2010/wordml" xmlns:w15="http://schemas.microsoft.com/office/word/2012/wordml" xmlns:w16cid="http://schemas.microsoft.com/office/word/2016/wordml/cid" xmlns:w16se="http://schemas.microsoft.com/office/word/2015/wordml/symex" xmlns:wpg="http://schemas.microsoft.com/office/word/2010/wordprocessingGroup" xmlns:wpi="http://schemas.microsoft.com/office/word/2010/wordprocessingInk" xmlns:wne="http://schemas.microsoft.com/office/word/2006/wordml" xmlns:wps="http://schemas.microsoft.com/office/word/2010/wordprocessingShape" mc:Ignorable="w14 w15 w16se w16cid wp14">
   <w:body>
     <w:p>
       <w:pPr>
-        <w:pStyle w:val="Titel"/>
+        <w:pStyle w:val="Title"/>
         <w:keepNext w:val="0"/>
         <w:keepLines w:val="0"/>
         <w:spacing w:after="0"/>
@@ -15,7 +15,9 @@
         </w:rPr>
       </w:pPr>
       <w:bookmarkStart w:id="0" w:name="_gc2pz7m8v7e" w:colFirst="0" w:colLast="0"/>
+      <w:bookmarkStart w:id="1" w:name="_GoBack"/>
       <w:bookmarkEnd w:id="0"/>
+      <w:bookmarkEnd w:id="1"/>
       <w:r>
         <w:rPr>
           <w:noProof/>
@@ -43,7 +45,7 @@
                     <pic:cNvPicPr preferRelativeResize="0"/>
                   </pic:nvPicPr>
                   <pic:blipFill>
-                    <a:blip r:embed="rId9"/>
+                    <a:blip r:embed="rId8"/>
                     <a:srcRect l="24000" r="25600"/>
                     <a:stretch>
                       <a:fillRect/>
@@ -92,7 +94,7 @@
                     <pic:cNvPicPr preferRelativeResize="0"/>
                   </pic:nvPicPr>
                   <pic:blipFill>
-                    <a:blip r:embed="rId10"/>
+                    <a:blip r:embed="rId9"/>
                     <a:srcRect/>
                     <a:stretch>
                       <a:fillRect/>
@@ -117,7 +119,7 @@
     </w:p>
     <w:p>
       <w:pPr>
-        <w:pStyle w:val="Titel"/>
+        <w:pStyle w:val="Title"/>
         <w:keepNext w:val="0"/>
         <w:keepLines w:val="0"/>
         <w:spacing w:after="0"/>
@@ -130,12 +132,12 @@
           <w:szCs w:val="48"/>
         </w:rPr>
       </w:pPr>
-      <w:bookmarkStart w:id="1" w:name="_26sbew8fa0gp" w:colFirst="0" w:colLast="0"/>
-      <w:bookmarkEnd w:id="1"/>
-    </w:p>
-    <w:p>
-      <w:pPr>
-        <w:pStyle w:val="Titel"/>
+      <w:bookmarkStart w:id="2" w:name="_26sbew8fa0gp" w:colFirst="0" w:colLast="0"/>
+      <w:bookmarkEnd w:id="2"/>
+    </w:p>
+    <w:p>
+      <w:pPr>
+        <w:pStyle w:val="Title"/>
         <w:contextualSpacing w:val="0"/>
         <w:jc w:val="right"/>
         <w:rPr>
@@ -143,31 +145,31 @@
           <w:szCs w:val="48"/>
         </w:rPr>
       </w:pPr>
-      <w:bookmarkStart w:id="2" w:name="_1v0rwb789wl3" w:colFirst="0" w:colLast="0"/>
-      <w:bookmarkEnd w:id="2"/>
-    </w:p>
-    <w:p>
-      <w:pPr>
-        <w:pStyle w:val="Titel"/>
+      <w:bookmarkStart w:id="3" w:name="_1v0rwb789wl3" w:colFirst="0" w:colLast="0"/>
+      <w:bookmarkEnd w:id="3"/>
+    </w:p>
+    <w:p>
+      <w:pPr>
+        <w:pStyle w:val="Title"/>
         <w:contextualSpacing w:val="0"/>
         <w:rPr>
           <w:sz w:val="48"/>
           <w:szCs w:val="48"/>
         </w:rPr>
       </w:pPr>
-      <w:bookmarkStart w:id="3" w:name="_2468oyeg0eef" w:colFirst="0" w:colLast="0"/>
-      <w:bookmarkEnd w:id="3"/>
+      <w:bookmarkStart w:id="4" w:name="_2468oyeg0eef" w:colFirst="0" w:colLast="0"/>
+      <w:bookmarkEnd w:id="4"/>
     </w:p>
     <w:p/>
     <w:p/>
     <w:p>
       <w:pPr>
-        <w:pStyle w:val="Titel"/>
+        <w:pStyle w:val="Title"/>
         <w:contextualSpacing w:val="0"/>
         <w:jc w:val="right"/>
       </w:pPr>
-      <w:bookmarkStart w:id="4" w:name="_ug35toubx59n" w:colFirst="0" w:colLast="0"/>
-      <w:bookmarkEnd w:id="4"/>
+      <w:bookmarkStart w:id="5" w:name="_ug35toubx59n" w:colFirst="0" w:colLast="0"/>
+      <w:bookmarkEnd w:id="5"/>
       <w:r>
         <w:rPr>
           <w:sz w:val="48"/>
@@ -215,7 +217,7 @@
     <w:p/>
     <w:p>
       <w:pPr>
-        <w:pStyle w:val="Titel"/>
+        <w:pStyle w:val="Title"/>
         <w:contextualSpacing w:val="0"/>
         <w:jc w:val="right"/>
         <w:rPr>
@@ -223,8 +225,8 @@
           <w:szCs w:val="48"/>
         </w:rPr>
       </w:pPr>
-      <w:bookmarkStart w:id="5" w:name="_ryo483hmgvs6" w:colFirst="0" w:colLast="0"/>
-      <w:bookmarkEnd w:id="5"/>
+      <w:bookmarkStart w:id="6" w:name="_ryo483hmgvs6" w:colFirst="0" w:colLast="0"/>
+      <w:bookmarkEnd w:id="6"/>
       <w:r>
         <w:rPr>
           <w:noProof/>
@@ -244,7 +246,7 @@
                     <pic:cNvPicPr preferRelativeResize="0"/>
                   </pic:nvPicPr>
                   <pic:blipFill>
-                    <a:blip r:embed="rId11"/>
+                    <a:blip r:embed="rId10"/>
                     <a:srcRect/>
                     <a:stretch>
                       <a:fillRect/>
@@ -281,17 +283,17 @@
     </w:p>
     <w:p>
       <w:pPr>
-        <w:pStyle w:val="berschrift1"/>
+        <w:pStyle w:val="Heading1"/>
         <w:widowControl w:val="0"/>
         <w:spacing w:before="480" w:after="180" w:line="240" w:lineRule="auto"/>
         <w:contextualSpacing w:val="0"/>
       </w:pPr>
-      <w:bookmarkStart w:id="6" w:name="_Toc536045722"/>
+      <w:bookmarkStart w:id="7" w:name="_Toc131277"/>
       <w:r>
         <w:lastRenderedPageBreak/>
         <w:t>Document history</w:t>
       </w:r>
-      <w:bookmarkEnd w:id="6"/>
+      <w:bookmarkEnd w:id="7"/>
     </w:p>
     <w:p>
       <w:pPr>
@@ -748,8 +750,8 @@
                 <w:szCs w:val="22"/>
               </w:rPr>
             </w:pPr>
-            <w:bookmarkStart w:id="7" w:name="_2s8eyo1" w:colFirst="0" w:colLast="0"/>
-            <w:bookmarkEnd w:id="7"/>
+            <w:bookmarkStart w:id="8" w:name="_2s8eyo1" w:colFirst="0" w:colLast="0"/>
+            <w:bookmarkEnd w:id="8"/>
           </w:p>
         </w:tc>
         <w:tc>
@@ -788,7 +790,7 @@
     </w:tbl>
     <w:p>
       <w:pPr>
-        <w:pStyle w:val="berschrift1"/>
+        <w:pStyle w:val="Heading1"/>
         <w:widowControl w:val="0"/>
         <w:spacing w:before="480" w:after="180" w:line="240" w:lineRule="auto"/>
         <w:contextualSpacing w:val="0"/>
@@ -797,11 +799,11 @@
           <w:color w:val="B7B7B7"/>
         </w:rPr>
       </w:pPr>
-      <w:bookmarkStart w:id="8" w:name="_Toc536045723"/>
+      <w:bookmarkStart w:id="9" w:name="_Toc131278"/>
       <w:r>
         <w:t>Table of Contents</w:t>
       </w:r>
-      <w:bookmarkEnd w:id="8"/>
+      <w:bookmarkEnd w:id="9"/>
     </w:p>
     <w:sdt>
       <w:sdtPr>
@@ -828,7 +830,7 @@
       <w:sdtContent>
         <w:p>
           <w:pPr>
-            <w:pStyle w:val="Inhaltsverzeichnisberschrift"/>
+            <w:pStyle w:val="TOCHeading"/>
           </w:pPr>
           <w:r>
             <w:t>Table of Contents</w:t>
@@ -836,7 +838,7 @@
         </w:p>
         <w:p>
           <w:pPr>
-            <w:pStyle w:val="Verzeichnis1"/>
+            <w:pStyle w:val="TOC1"/>
             <w:tabs>
               <w:tab w:val="right" w:leader="dot" w:pos="9350"/>
             </w:tabs>
@@ -871,7 +873,7 @@
             </w:rPr>
             <w:fldChar w:fldCharType="separate"/>
           </w:r>
-          <w:hyperlink w:anchor="_Toc536045722" w:history="1">
+          <w:hyperlink w:anchor="_Toc131277" w:history="1">
             <w:r>
               <w:rPr>
                 <w:rStyle w:val="Hyperlink"/>
@@ -898,7 +900,7 @@
                 <w:noProof/>
                 <w:webHidden/>
               </w:rPr>
-              <w:instrText xml:space="preserve"> PAGEREF _Toc536045722 \h </w:instrText>
+              <w:instrText xml:space="preserve"> PAGEREF _Toc131277 \h </w:instrText>
             </w:r>
             <w:r>
               <w:rPr>
@@ -931,7 +933,7 @@
         </w:p>
         <w:p>
           <w:pPr>
-            <w:pStyle w:val="Verzeichnis1"/>
+            <w:pStyle w:val="TOC1"/>
             <w:tabs>
               <w:tab w:val="right" w:leader="dot" w:pos="9350"/>
             </w:tabs>
@@ -942,7 +944,7 @@
               <w:lang w:val="de-DE"/>
             </w:rPr>
           </w:pPr>
-          <w:hyperlink w:anchor="_Toc536045723" w:history="1">
+          <w:hyperlink w:anchor="_Toc131278" w:history="1">
             <w:r>
               <w:rPr>
                 <w:rStyle w:val="Hyperlink"/>
@@ -969,7 +971,7 @@
                 <w:noProof/>
                 <w:webHidden/>
               </w:rPr>
-              <w:instrText xml:space="preserve"> PAGEREF _Toc536045723 \h </w:instrText>
+              <w:instrText xml:space="preserve"> PAGEREF _Toc131278 \h </w:instrText>
             </w:r>
             <w:r>
               <w:rPr>
@@ -1002,7 +1004,7 @@
         </w:p>
         <w:p>
           <w:pPr>
-            <w:pStyle w:val="Verzeichnis1"/>
+            <w:pStyle w:val="TOC1"/>
             <w:tabs>
               <w:tab w:val="right" w:leader="dot" w:pos="9350"/>
             </w:tabs>
@@ -1013,7 +1015,7 @@
               <w:lang w:val="de-DE"/>
             </w:rPr>
           </w:pPr>
-          <w:hyperlink w:anchor="_Toc536045724" w:history="1">
+          <w:hyperlink w:anchor="_Toc131279" w:history="1">
             <w:r>
               <w:rPr>
                 <w:rStyle w:val="Hyperlink"/>
@@ -1040,7 +1042,7 @@
                 <w:noProof/>
                 <w:webHidden/>
               </w:rPr>
-              <w:instrText xml:space="preserve"> PAGEREF _Toc536045724 \h </w:instrText>
+              <w:instrText xml:space="preserve"> PAGEREF _Toc131279 \h </w:instrText>
             </w:r>
             <w:r>
               <w:rPr>
@@ -1073,7 +1075,7 @@
         </w:p>
         <w:p>
           <w:pPr>
-            <w:pStyle w:val="Verzeichnis2"/>
+            <w:pStyle w:val="TOC2"/>
             <w:tabs>
               <w:tab w:val="right" w:leader="dot" w:pos="9350"/>
             </w:tabs>
@@ -1084,7 +1086,7 @@
               <w:lang w:val="de-DE"/>
             </w:rPr>
           </w:pPr>
-          <w:hyperlink w:anchor="_Toc536045725" w:history="1">
+          <w:hyperlink w:anchor="_Toc131280" w:history="1">
             <w:r>
               <w:rPr>
                 <w:rStyle w:val="Hyperlink"/>
@@ -1111,7 +1113,7 @@
                 <w:noProof/>
                 <w:webHidden/>
               </w:rPr>
-              <w:instrText xml:space="preserve"> PAGEREF _Toc536045725 \h </w:instrText>
+              <w:instrText xml:space="preserve"> PAGEREF _Toc131280 \h </w:instrText>
             </w:r>
             <w:r>
               <w:rPr>
@@ -1144,7 +1146,7 @@
         </w:p>
         <w:p>
           <w:pPr>
-            <w:pStyle w:val="Verzeichnis2"/>
+            <w:pStyle w:val="TOC2"/>
             <w:tabs>
               <w:tab w:val="right" w:leader="dot" w:pos="9350"/>
             </w:tabs>
@@ -1155,7 +1157,7 @@
               <w:lang w:val="de-DE"/>
             </w:rPr>
           </w:pPr>
-          <w:hyperlink w:anchor="_Toc536045726" w:history="1">
+          <w:hyperlink w:anchor="_Toc131281" w:history="1">
             <w:r>
               <w:rPr>
                 <w:rStyle w:val="Hyperlink"/>
@@ -1182,7 +1184,7 @@
                 <w:noProof/>
                 <w:webHidden/>
               </w:rPr>
-              <w:instrText xml:space="preserve"> PAGEREF _Toc536045726 \h </w:instrText>
+              <w:instrText xml:space="preserve"> PAGEREF _Toc131281 \h </w:instrText>
             </w:r>
             <w:r>
               <w:rPr>
@@ -1215,7 +1217,7 @@
         </w:p>
         <w:p>
           <w:pPr>
-            <w:pStyle w:val="Verzeichnis2"/>
+            <w:pStyle w:val="TOC2"/>
             <w:tabs>
               <w:tab w:val="right" w:leader="dot" w:pos="9350"/>
             </w:tabs>
@@ -1226,7 +1228,7 @@
               <w:lang w:val="de-DE"/>
             </w:rPr>
           </w:pPr>
-          <w:hyperlink w:anchor="_Toc536045727" w:history="1">
+          <w:hyperlink w:anchor="_Toc131282" w:history="1">
             <w:r>
               <w:rPr>
                 <w:rStyle w:val="Hyperlink"/>
@@ -1253,7 +1255,7 @@
                 <w:noProof/>
                 <w:webHidden/>
               </w:rPr>
-              <w:instrText xml:space="preserve"> PAGEREF _Toc536045727 \h </w:instrText>
+              <w:instrText xml:space="preserve"> PAGEREF _Toc131282 \h </w:instrText>
             </w:r>
             <w:r>
               <w:rPr>
@@ -1286,7 +1288,7 @@
         </w:p>
         <w:p>
           <w:pPr>
-            <w:pStyle w:val="Verzeichnis1"/>
+            <w:pStyle w:val="TOC1"/>
             <w:tabs>
               <w:tab w:val="right" w:leader="dot" w:pos="9350"/>
             </w:tabs>
@@ -1297,7 +1299,7 @@
               <w:lang w:val="de-DE"/>
             </w:rPr>
           </w:pPr>
-          <w:hyperlink w:anchor="_Toc536045728" w:history="1">
+          <w:hyperlink w:anchor="_Toc131283" w:history="1">
             <w:r>
               <w:rPr>
                 <w:rStyle w:val="Hyperlink"/>
@@ -1324,7 +1326,7 @@
                 <w:noProof/>
                 <w:webHidden/>
               </w:rPr>
-              <w:instrText xml:space="preserve"> PAGEREF _Toc536045728 \h </w:instrText>
+              <w:instrText xml:space="preserve"> PAGEREF _Toc131283 \h </w:instrText>
             </w:r>
             <w:r>
               <w:rPr>
@@ -1357,7 +1359,7 @@
         </w:p>
         <w:p>
           <w:pPr>
-            <w:pStyle w:val="Verzeichnis1"/>
+            <w:pStyle w:val="TOC1"/>
             <w:tabs>
               <w:tab w:val="right" w:leader="dot" w:pos="9350"/>
             </w:tabs>
@@ -1368,7 +1370,7 @@
               <w:lang w:val="de-DE"/>
             </w:rPr>
           </w:pPr>
-          <w:hyperlink w:anchor="_Toc536045729" w:history="1">
+          <w:hyperlink w:anchor="_Toc131284" w:history="1">
             <w:r>
               <w:rPr>
                 <w:rStyle w:val="Hyperlink"/>
@@ -1395,7 +1397,7 @@
                 <w:noProof/>
                 <w:webHidden/>
               </w:rPr>
-              <w:instrText xml:space="preserve"> PAGEREF _Toc536045729 \h </w:instrText>
+              <w:instrText xml:space="preserve"> PAGEREF _Toc131284 \h </w:instrText>
             </w:r>
             <w:r>
               <w:rPr>
@@ -1428,7 +1430,7 @@
         </w:p>
         <w:p>
           <w:pPr>
-            <w:pStyle w:val="Verzeichnis2"/>
+            <w:pStyle w:val="TOC2"/>
             <w:tabs>
               <w:tab w:val="right" w:leader="dot" w:pos="9350"/>
             </w:tabs>
@@ -1439,7 +1441,7 @@
               <w:lang w:val="de-DE"/>
             </w:rPr>
           </w:pPr>
-          <w:hyperlink w:anchor="_Toc536045730" w:history="1">
+          <w:hyperlink w:anchor="_Toc131285" w:history="1">
             <w:r>
               <w:rPr>
                 <w:rStyle w:val="Hyperlink"/>
@@ -1466,7 +1468,7 @@
                 <w:noProof/>
                 <w:webHidden/>
               </w:rPr>
-              <w:instrText xml:space="preserve"> PAGEREF _Toc536045730 \h </w:instrText>
+              <w:instrText xml:space="preserve"> PAGEREF _Toc131285 \h </w:instrText>
             </w:r>
             <w:r>
               <w:rPr>
@@ -1499,7 +1501,7 @@
         </w:p>
         <w:p>
           <w:pPr>
-            <w:pStyle w:val="Verzeichnis2"/>
+            <w:pStyle w:val="TOC2"/>
             <w:tabs>
               <w:tab w:val="right" w:leader="dot" w:pos="9350"/>
             </w:tabs>
@@ -1510,7 +1512,7 @@
               <w:lang w:val="de-DE"/>
             </w:rPr>
           </w:pPr>
-          <w:hyperlink w:anchor="_Toc536045731" w:history="1">
+          <w:hyperlink w:anchor="_Toc131286" w:history="1">
             <w:r>
               <w:rPr>
                 <w:rStyle w:val="Hyperlink"/>
@@ -1537,7 +1539,7 @@
                 <w:noProof/>
                 <w:webHidden/>
               </w:rPr>
-              <w:instrText xml:space="preserve"> PAGEREF _Toc536045731 \h </w:instrText>
+              <w:instrText xml:space="preserve"> PAGEREF _Toc131286 \h </w:instrText>
             </w:r>
             <w:r>
               <w:rPr>
@@ -1570,7 +1572,7 @@
         </w:p>
         <w:p>
           <w:pPr>
-            <w:pStyle w:val="Verzeichnis1"/>
+            <w:pStyle w:val="TOC1"/>
             <w:tabs>
               <w:tab w:val="right" w:leader="dot" w:pos="9350"/>
             </w:tabs>
@@ -1581,7 +1583,7 @@
               <w:lang w:val="de-DE"/>
             </w:rPr>
           </w:pPr>
-          <w:hyperlink w:anchor="_Toc536045732" w:history="1">
+          <w:hyperlink w:anchor="_Toc131287" w:history="1">
             <w:r>
               <w:rPr>
                 <w:rStyle w:val="Hyperlink"/>
@@ -1608,7 +1610,7 @@
                 <w:noProof/>
                 <w:webHidden/>
               </w:rPr>
-              <w:instrText xml:space="preserve"> PAGEREF _Toc536045732 \h </w:instrText>
+              <w:instrText xml:space="preserve"> PAGEREF _Toc131287 \h </w:instrText>
             </w:r>
             <w:r>
               <w:rPr>
@@ -1641,7 +1643,7 @@
         </w:p>
         <w:p>
           <w:pPr>
-            <w:pStyle w:val="Verzeichnis1"/>
+            <w:pStyle w:val="TOC1"/>
             <w:tabs>
               <w:tab w:val="right" w:leader="dot" w:pos="9350"/>
             </w:tabs>
@@ -1652,7 +1654,7 @@
               <w:lang w:val="de-DE"/>
             </w:rPr>
           </w:pPr>
-          <w:hyperlink w:anchor="_Toc536045733" w:history="1">
+          <w:hyperlink w:anchor="_Toc131288" w:history="1">
             <w:r>
               <w:rPr>
                 <w:rStyle w:val="Hyperlink"/>
@@ -1679,7 +1681,7 @@
                 <w:noProof/>
                 <w:webHidden/>
               </w:rPr>
-              <w:instrText xml:space="preserve"> PAGEREF _Toc536045733 \h </w:instrText>
+              <w:instrText xml:space="preserve"> PAGEREF _Toc131288 \h </w:instrText>
             </w:r>
             <w:r>
               <w:rPr>
@@ -1712,7 +1714,7 @@
         </w:p>
         <w:p>
           <w:pPr>
-            <w:pStyle w:val="Verzeichnis1"/>
+            <w:pStyle w:val="TOC1"/>
             <w:tabs>
               <w:tab w:val="right" w:leader="dot" w:pos="9350"/>
             </w:tabs>
@@ -1723,7 +1725,7 @@
               <w:lang w:val="de-DE"/>
             </w:rPr>
           </w:pPr>
-          <w:hyperlink w:anchor="_Toc536045734" w:history="1">
+          <w:hyperlink w:anchor="_Toc131289" w:history="1">
             <w:r>
               <w:rPr>
                 <w:rStyle w:val="Hyperlink"/>
@@ -1750,7 +1752,7 @@
                 <w:noProof/>
                 <w:webHidden/>
               </w:rPr>
-              <w:instrText xml:space="preserve"> PAGEREF _Toc536045734 \h </w:instrText>
+              <w:instrText xml:space="preserve"> PAGEREF _Toc131289 \h </w:instrText>
             </w:r>
             <w:r>
               <w:rPr>
@@ -1783,7 +1785,7 @@
         </w:p>
         <w:p>
           <w:pPr>
-            <w:pStyle w:val="Verzeichnis1"/>
+            <w:pStyle w:val="TOC1"/>
             <w:tabs>
               <w:tab w:val="right" w:leader="dot" w:pos="9350"/>
             </w:tabs>
@@ -1794,7 +1796,7 @@
               <w:lang w:val="de-DE"/>
             </w:rPr>
           </w:pPr>
-          <w:hyperlink w:anchor="_Toc536045735" w:history="1">
+          <w:hyperlink w:anchor="_Toc131290" w:history="1">
             <w:r>
               <w:rPr>
                 <w:rStyle w:val="Hyperlink"/>
@@ -1821,7 +1823,7 @@
                 <w:noProof/>
                 <w:webHidden/>
               </w:rPr>
-              <w:instrText xml:space="preserve"> PAGEREF _Toc536045735 \h </w:instrText>
+              <w:instrText xml:space="preserve"> PAGEREF _Toc131290 \h </w:instrText>
             </w:r>
             <w:r>
               <w:rPr>
@@ -1854,7 +1856,7 @@
         </w:p>
         <w:p>
           <w:pPr>
-            <w:pStyle w:val="Verzeichnis1"/>
+            <w:pStyle w:val="TOC1"/>
             <w:tabs>
               <w:tab w:val="right" w:leader="dot" w:pos="9350"/>
             </w:tabs>
@@ -1865,7 +1867,7 @@
               <w:lang w:val="de-DE"/>
             </w:rPr>
           </w:pPr>
-          <w:hyperlink w:anchor="_Toc536045736" w:history="1">
+          <w:hyperlink w:anchor="_Toc131291" w:history="1">
             <w:r>
               <w:rPr>
                 <w:rStyle w:val="Hyperlink"/>
@@ -1892,7 +1894,7 @@
                 <w:noProof/>
                 <w:webHidden/>
               </w:rPr>
-              <w:instrText xml:space="preserve"> PAGEREF _Toc536045736 \h </w:instrText>
+              <w:instrText xml:space="preserve"> PAGEREF _Toc131291 \h </w:instrText>
             </w:r>
             <w:r>
               <w:rPr>
@@ -1948,111 +1950,108 @@
     </w:p>
     <w:p>
       <w:pPr>
-        <w:pStyle w:val="berschrift1"/>
+        <w:pStyle w:val="Heading1"/>
         <w:widowControl w:val="0"/>
         <w:spacing w:before="480" w:after="180" w:line="240" w:lineRule="auto"/>
         <w:contextualSpacing w:val="0"/>
       </w:pPr>
-      <w:bookmarkStart w:id="9" w:name="_Toc536045724"/>
-      <w:bookmarkStart w:id="10" w:name="_GoBack"/>
-      <w:bookmarkEnd w:id="10"/>
+      <w:bookmarkStart w:id="10" w:name="_Toc131279"/>
       <w:r>
         <w:lastRenderedPageBreak/>
         <w:t>Introduction</w:t>
       </w:r>
-      <w:bookmarkEnd w:id="9"/>
+      <w:bookmarkEnd w:id="10"/>
+    </w:p>
+    <w:p>
+      <w:pPr>
+        <w:pStyle w:val="Heading2"/>
+        <w:contextualSpacing w:val="0"/>
+      </w:pPr>
+      <w:bookmarkStart w:id="11" w:name="_Toc131280"/>
+      <w:r>
+        <w:t>Purpose of the Safety Plan</w:t>
+      </w:r>
+      <w:bookmarkEnd w:id="11"/>
+    </w:p>
+    <w:p>
+      <w:r>
+        <w:t>A safety plan documents how the functional safety is ensured by the company. Documenting the processes and steps of the development ensures the usage of best practices. It also contains documentation about what was changed in order to reduce the risk to acceptable levels.</w:t>
+      </w:r>
+    </w:p>
+    <w:p>
+      <w:pPr>
+        <w:pStyle w:val="Heading2"/>
+        <w:contextualSpacing w:val="0"/>
+      </w:pPr>
+      <w:bookmarkStart w:id="12" w:name="_Toc131281"/>
+      <w:r>
+        <w:t>Scope of the Project</w:t>
+      </w:r>
+      <w:bookmarkEnd w:id="12"/>
+    </w:p>
+    <w:p>
+      <w:r>
+        <w:t>For the lane assistance project, the following safety lifecycle phases are in scope:</w:t>
+      </w:r>
+    </w:p>
+    <w:p>
+      <w:pPr>
+        <w:ind w:firstLine="720"/>
+      </w:pPr>
+    </w:p>
+    <w:p>
+      <w:pPr>
+        <w:ind w:firstLine="720"/>
+      </w:pPr>
+      <w:r>
+        <w:t>Concept phase</w:t>
+      </w:r>
+    </w:p>
+    <w:p>
+      <w:pPr>
+        <w:ind w:firstLine="720"/>
+      </w:pPr>
+      <w:r>
+        <w:t>Product Development at the System Level</w:t>
+      </w:r>
+    </w:p>
+    <w:p>
+      <w:pPr>
+        <w:ind w:firstLine="720"/>
+      </w:pPr>
+      <w:r>
+        <w:t>Product Development at the Software Level</w:t>
+      </w:r>
     </w:p>
     <w:p/>
     <w:p>
-      <w:pPr>
-        <w:pStyle w:val="berschrift2"/>
+      <w:r>
+        <w:t>The following phases are out of scope:</w:t>
+      </w:r>
+    </w:p>
+    <w:p/>
+    <w:p>
+      <w:pPr>
+        <w:ind w:firstLine="720"/>
+      </w:pPr>
+      <w:r>
+        <w:t>Product Development at the Hardware Level</w:t>
+      </w:r>
+    </w:p>
+    <w:p>
+      <w:pPr>
+        <w:ind w:firstLine="720"/>
+      </w:pPr>
+      <w:r>
+        <w:t>Production and Operation</w:t>
+      </w:r>
+    </w:p>
+    <w:p>
+      <w:pPr>
+        <w:pStyle w:val="Heading2"/>
         <w:contextualSpacing w:val="0"/>
       </w:pPr>
-      <w:bookmarkStart w:id="11" w:name="_Toc536045725"/>
-      <w:r>
-        <w:t>Purpose of the Safety Plan</w:t>
-      </w:r>
-      <w:bookmarkEnd w:id="11"/>
-    </w:p>
-    <w:p>
-      <w:r>
-        <w:t>A safety plan documents how the functional safety is ensured by the company. Documenting the processes and steps of the development ensures the usage of best practices. It also contains documentation about what was changed in order to reduce the risk to acceptable levels.</w:t>
-      </w:r>
-    </w:p>
-    <w:p>
-      <w:pPr>
-        <w:pStyle w:val="berschrift2"/>
-        <w:contextualSpacing w:val="0"/>
-      </w:pPr>
-      <w:bookmarkStart w:id="12" w:name="_Toc536045726"/>
-      <w:r>
-        <w:t>Scope of the Project</w:t>
-      </w:r>
-      <w:bookmarkEnd w:id="12"/>
-    </w:p>
-    <w:p>
-      <w:r>
-        <w:t>For the lane assistance project, the following safety lifecycle phases are in scope:</w:t>
-      </w:r>
-    </w:p>
-    <w:p>
-      <w:pPr>
-        <w:ind w:firstLine="720"/>
-      </w:pPr>
-    </w:p>
-    <w:p>
-      <w:pPr>
-        <w:ind w:firstLine="720"/>
-      </w:pPr>
-      <w:r>
-        <w:t>Concept phase</w:t>
-      </w:r>
-    </w:p>
-    <w:p>
-      <w:pPr>
-        <w:ind w:firstLine="720"/>
-      </w:pPr>
-      <w:r>
-        <w:t>Product Development at the System Level</w:t>
-      </w:r>
-    </w:p>
-    <w:p>
-      <w:pPr>
-        <w:ind w:firstLine="720"/>
-      </w:pPr>
-      <w:r>
-        <w:t>Product Development at the Software Level</w:t>
-      </w:r>
-    </w:p>
-    <w:p/>
-    <w:p>
-      <w:r>
-        <w:t>The following phases are out of scope:</w:t>
-      </w:r>
-    </w:p>
-    <w:p/>
-    <w:p>
-      <w:pPr>
-        <w:ind w:firstLine="720"/>
-      </w:pPr>
-      <w:r>
-        <w:t>Product Development at the Hardware Level</w:t>
-      </w:r>
-    </w:p>
-    <w:p>
-      <w:pPr>
-        <w:ind w:firstLine="720"/>
-      </w:pPr>
-      <w:r>
-        <w:t>Production and Operation</w:t>
-      </w:r>
-    </w:p>
-    <w:p>
-      <w:pPr>
-        <w:pStyle w:val="berschrift2"/>
-        <w:contextualSpacing w:val="0"/>
-      </w:pPr>
-      <w:bookmarkStart w:id="13" w:name="_Toc536045727"/>
+      <w:bookmarkStart w:id="13" w:name="_Toc131282"/>
       <w:r>
         <w:t>Deliverables of the Project</w:t>
       </w:r>
@@ -2096,10 +2095,10 @@
     </w:p>
     <w:p>
       <w:pPr>
-        <w:pStyle w:val="berschrift1"/>
+        <w:pStyle w:val="Heading1"/>
         <w:contextualSpacing w:val="0"/>
       </w:pPr>
-      <w:bookmarkStart w:id="14" w:name="_Toc536045728"/>
+      <w:bookmarkStart w:id="14" w:name="_Toc131283"/>
       <w:r>
         <w:t>Item Definition</w:t>
       </w:r>
@@ -2119,6 +2118,7 @@
     <w:p/>
     <w:p>
       <w:r>
+        <w:lastRenderedPageBreak/>
         <w:t>The lane assistance tries to keep the car in the middle of the lane. If the car goes outside the middle of the lane, it applies torque to the steering wheel in order to steer the car back to the middle of the lane. If the driver seems to be inactive (not having its hands on the steering wheel) the system will turn inactive as well, because the driver must always have the control over the car. If the system turns inactive because of the driver being absence it indicates this by an acoustic signal.</w:t>
       </w:r>
     </w:p>
@@ -2155,10 +2155,10 @@
     </w:p>
     <w:p>
       <w:pPr>
-        <w:pStyle w:val="berschrift1"/>
+        <w:pStyle w:val="Heading1"/>
         <w:contextualSpacing w:val="0"/>
       </w:pPr>
-      <w:bookmarkStart w:id="15" w:name="_Toc536045729"/>
+      <w:bookmarkStart w:id="15" w:name="_Toc131284"/>
       <w:r>
         <w:lastRenderedPageBreak/>
         <w:t>Goals and Measures</w:t>
@@ -2167,10 +2167,10 @@
     </w:p>
     <w:p>
       <w:pPr>
-        <w:pStyle w:val="berschrift2"/>
+        <w:pStyle w:val="Heading2"/>
         <w:contextualSpacing w:val="0"/>
       </w:pPr>
-      <w:bookmarkStart w:id="16" w:name="_Toc536045730"/>
+      <w:bookmarkStart w:id="16" w:name="_Toc131285"/>
       <w:r>
         <w:t>Goals</w:t>
       </w:r>
@@ -2186,10 +2186,10 @@
     </w:p>
     <w:p>
       <w:pPr>
-        <w:pStyle w:val="berschrift2"/>
+        <w:pStyle w:val="Heading2"/>
         <w:contextualSpacing w:val="0"/>
       </w:pPr>
-      <w:bookmarkStart w:id="17" w:name="_Toc536045731"/>
+      <w:bookmarkStart w:id="17" w:name="_Toc131286"/>
       <w:r>
         <w:t>Measures</w:t>
       </w:r>
@@ -2868,10 +2868,10 @@
     </w:tbl>
     <w:p>
       <w:pPr>
-        <w:pStyle w:val="berschrift1"/>
+        <w:pStyle w:val="Heading1"/>
         <w:contextualSpacing w:val="0"/>
       </w:pPr>
-      <w:bookmarkStart w:id="18" w:name="_Toc536045732"/>
+      <w:bookmarkStart w:id="18" w:name="_Toc131287"/>
       <w:r>
         <w:t>Safety Culture</w:t>
       </w:r>
@@ -2974,10 +2974,10 @@
     </w:p>
     <w:p>
       <w:pPr>
-        <w:pStyle w:val="berschrift1"/>
+        <w:pStyle w:val="Heading1"/>
         <w:contextualSpacing w:val="0"/>
       </w:pPr>
-      <w:bookmarkStart w:id="19" w:name="_Toc536045733"/>
+      <w:bookmarkStart w:id="19" w:name="_Toc131288"/>
       <w:r>
         <w:t>Safety Lifecycle Tailoring</w:t>
       </w:r>
@@ -3098,10 +3098,10 @@
     </w:p>
     <w:p>
       <w:pPr>
-        <w:pStyle w:val="berschrift1"/>
+        <w:pStyle w:val="Heading1"/>
         <w:contextualSpacing w:val="0"/>
       </w:pPr>
-      <w:bookmarkStart w:id="20" w:name="_Toc536045734"/>
+      <w:bookmarkStart w:id="20" w:name="_Toc131289"/>
       <w:r>
         <w:lastRenderedPageBreak/>
         <w:t>Roles</w:t>
@@ -3402,10 +3402,10 @@
     </w:tbl>
     <w:p>
       <w:pPr>
-        <w:pStyle w:val="berschrift1"/>
+        <w:pStyle w:val="Heading1"/>
         <w:contextualSpacing w:val="0"/>
       </w:pPr>
-      <w:bookmarkStart w:id="21" w:name="_Toc536045735"/>
+      <w:bookmarkStart w:id="21" w:name="_Toc131290"/>
       <w:r>
         <w:t>Development Interface Agreement</w:t>
       </w:r>
@@ -3477,10 +3477,10 @@
     </w:p>
     <w:p>
       <w:pPr>
-        <w:pStyle w:val="berschrift1"/>
+        <w:pStyle w:val="Heading1"/>
         <w:contextualSpacing w:val="0"/>
       </w:pPr>
-      <w:bookmarkStart w:id="22" w:name="_Toc536045736"/>
+      <w:bookmarkStart w:id="22" w:name="_Toc131291"/>
       <w:r>
         <w:t>Confirmation Measures</w:t>
       </w:r>
@@ -3526,7 +3526,7 @@
       </w:r>
     </w:p>
     <w:sectPr>
-      <w:footerReference w:type="default" r:id="rId12"/>
+      <w:footerReference w:type="default" r:id="rId11"/>
       <w:pgSz w:w="12240" w:h="15840"/>
       <w:pgMar w:top="1440" w:right="1440" w:bottom="1440" w:left="1440" w:header="0" w:footer="720" w:gutter="0"/>
       <w:pgNumType w:start="1"/>
@@ -3537,7 +3537,7 @@
 </file>
 
 <file path=word/endnotes.xml><?xml version="1.0" encoding="utf-8"?>
-<w:endnotes xmlns:wpc="http://schemas.microsoft.com/office/word/2010/wordprocessingCanvas" xmlns:mc="http://schemas.openxmlformats.org/markup-compatibility/2006" xmlns:o="urn:schemas-microsoft-com:office:office" xmlns:r="http://schemas.openxmlformats.org/officeDocument/2006/relationships" xmlns:m="http://schemas.openxmlformats.org/officeDocument/2006/math" xmlns:v="urn:schemas-microsoft-com:vml" xmlns:wp14="http://schemas.microsoft.com/office/word/2010/wordprocessingDrawing" xmlns:wp="http://schemas.openxmlformats.org/drawingml/2006/wordprocessingDrawing" xmlns:w10="urn:schemas-microsoft-com:office:word" xmlns:w="http://schemas.openxmlformats.org/wordprocessingml/2006/main" xmlns:w14="http://schemas.microsoft.com/office/word/2010/wordml" xmlns:wpg="http://schemas.microsoft.com/office/word/2010/wordprocessingGroup" xmlns:wpi="http://schemas.microsoft.com/office/word/2010/wordprocessingInk" xmlns:wne="http://schemas.microsoft.com/office/word/2006/wordml" xmlns:wps="http://schemas.microsoft.com/office/word/2010/wordprocessingShape" mc:Ignorable="w14 wp14">
+<w:endnotes xmlns:wpc="http://schemas.microsoft.com/office/word/2010/wordprocessingCanvas" xmlns:cx="http://schemas.microsoft.com/office/drawing/2014/chartex" xmlns:cx1="http://schemas.microsoft.com/office/drawing/2015/9/8/chartex" xmlns:cx2="http://schemas.microsoft.com/office/drawing/2015/10/21/chartex" xmlns:cx3="http://schemas.microsoft.com/office/drawing/2016/5/9/chartex" xmlns:cx4="http://schemas.microsoft.com/office/drawing/2016/5/10/chartex" xmlns:cx5="http://schemas.microsoft.com/office/drawing/2016/5/11/chartex" xmlns:cx6="http://schemas.microsoft.com/office/drawing/2016/5/12/chartex" xmlns:cx7="http://schemas.microsoft.com/office/drawing/2016/5/13/chartex" xmlns:cx8="http://schemas.microsoft.com/office/drawing/2016/5/14/chartex" xmlns:mc="http://schemas.openxmlformats.org/markup-compatibility/2006" xmlns:aink="http://schemas.microsoft.com/office/drawing/2016/ink" xmlns:am3d="http://schemas.microsoft.com/office/drawing/2017/model3d" xmlns:o="urn:schemas-microsoft-com:office:office" xmlns:r="http://schemas.openxmlformats.org/officeDocument/2006/relationships" xmlns:m="http://schemas.openxmlformats.org/officeDocument/2006/math" xmlns:v="urn:schemas-microsoft-com:vml" xmlns:wp14="http://schemas.microsoft.com/office/word/2010/wordprocessingDrawing" xmlns:wp="http://schemas.openxmlformats.org/drawingml/2006/wordprocessingDrawing" xmlns:w10="urn:schemas-microsoft-com:office:word" xmlns:w="http://schemas.openxmlformats.org/wordprocessingml/2006/main" xmlns:w14="http://schemas.microsoft.com/office/word/2010/wordml" xmlns:w15="http://schemas.microsoft.com/office/word/2012/wordml" xmlns:w16cid="http://schemas.microsoft.com/office/word/2016/wordml/cid" xmlns:w16se="http://schemas.microsoft.com/office/word/2015/wordml/symex" xmlns:wpg="http://schemas.microsoft.com/office/word/2010/wordprocessingGroup" xmlns:wpi="http://schemas.microsoft.com/office/word/2010/wordprocessingInk" xmlns:wne="http://schemas.microsoft.com/office/word/2006/wordml" xmlns:wps="http://schemas.microsoft.com/office/word/2010/wordprocessingShape" mc:Ignorable="w14 w15 w16se w16cid wp14">
   <w:endnote w:type="separator" w:id="-1">
     <w:p>
       <w:pPr>
@@ -3562,13 +3562,13 @@
 </file>
 
 <file path=word/footer1.xml><?xml version="1.0" encoding="utf-8"?>
-<w:ftr xmlns:wpc="http://schemas.microsoft.com/office/word/2010/wordprocessingCanvas" xmlns:mc="http://schemas.openxmlformats.org/markup-compatibility/2006" xmlns:o="urn:schemas-microsoft-com:office:office" xmlns:r="http://schemas.openxmlformats.org/officeDocument/2006/relationships" xmlns:m="http://schemas.openxmlformats.org/officeDocument/2006/math" xmlns:v="urn:schemas-microsoft-com:vml" xmlns:wp14="http://schemas.microsoft.com/office/word/2010/wordprocessingDrawing" xmlns:wp="http://schemas.openxmlformats.org/drawingml/2006/wordprocessingDrawing" xmlns:w10="urn:schemas-microsoft-com:office:word" xmlns:w="http://schemas.openxmlformats.org/wordprocessingml/2006/main" xmlns:w14="http://schemas.microsoft.com/office/word/2010/wordml" xmlns:wpg="http://schemas.microsoft.com/office/word/2010/wordprocessingGroup" xmlns:wpi="http://schemas.microsoft.com/office/word/2010/wordprocessingInk" xmlns:wne="http://schemas.microsoft.com/office/word/2006/wordml" xmlns:wps="http://schemas.microsoft.com/office/word/2010/wordprocessingShape" mc:Ignorable="w14 wp14">
+<w:ftr xmlns:wpc="http://schemas.microsoft.com/office/word/2010/wordprocessingCanvas" xmlns:cx="http://schemas.microsoft.com/office/drawing/2014/chartex" xmlns:cx1="http://schemas.microsoft.com/office/drawing/2015/9/8/chartex" xmlns:cx2="http://schemas.microsoft.com/office/drawing/2015/10/21/chartex" xmlns:cx3="http://schemas.microsoft.com/office/drawing/2016/5/9/chartex" xmlns:cx4="http://schemas.microsoft.com/office/drawing/2016/5/10/chartex" xmlns:cx5="http://schemas.microsoft.com/office/drawing/2016/5/11/chartex" xmlns:cx6="http://schemas.microsoft.com/office/drawing/2016/5/12/chartex" xmlns:cx7="http://schemas.microsoft.com/office/drawing/2016/5/13/chartex" xmlns:cx8="http://schemas.microsoft.com/office/drawing/2016/5/14/chartex" xmlns:mc="http://schemas.openxmlformats.org/markup-compatibility/2006" xmlns:aink="http://schemas.microsoft.com/office/drawing/2016/ink" xmlns:am3d="http://schemas.microsoft.com/office/drawing/2017/model3d" xmlns:o="urn:schemas-microsoft-com:office:office" xmlns:r="http://schemas.openxmlformats.org/officeDocument/2006/relationships" xmlns:m="http://schemas.openxmlformats.org/officeDocument/2006/math" xmlns:v="urn:schemas-microsoft-com:vml" xmlns:wp14="http://schemas.microsoft.com/office/word/2010/wordprocessingDrawing" xmlns:wp="http://schemas.openxmlformats.org/drawingml/2006/wordprocessingDrawing" xmlns:w10="urn:schemas-microsoft-com:office:word" xmlns:w="http://schemas.openxmlformats.org/wordprocessingml/2006/main" xmlns:w14="http://schemas.microsoft.com/office/word/2010/wordml" xmlns:w15="http://schemas.microsoft.com/office/word/2012/wordml" xmlns:w16cid="http://schemas.microsoft.com/office/word/2016/wordml/cid" xmlns:w16se="http://schemas.microsoft.com/office/word/2015/wordml/symex" xmlns:wpg="http://schemas.microsoft.com/office/word/2010/wordprocessingGroup" xmlns:wpi="http://schemas.microsoft.com/office/word/2010/wordprocessingInk" xmlns:wne="http://schemas.microsoft.com/office/word/2006/wordml" xmlns:wps="http://schemas.microsoft.com/office/word/2010/wordprocessingShape" mc:Ignorable="w14 w15 w16se w16cid wp14">
   <w:p/>
 </w:ftr>
 </file>
 
 <file path=word/footnotes.xml><?xml version="1.0" encoding="utf-8"?>
-<w:footnotes xmlns:wpc="http://schemas.microsoft.com/office/word/2010/wordprocessingCanvas" xmlns:mc="http://schemas.openxmlformats.org/markup-compatibility/2006" xmlns:o="urn:schemas-microsoft-com:office:office" xmlns:r="http://schemas.openxmlformats.org/officeDocument/2006/relationships" xmlns:m="http://schemas.openxmlformats.org/officeDocument/2006/math" xmlns:v="urn:schemas-microsoft-com:vml" xmlns:wp14="http://schemas.microsoft.com/office/word/2010/wordprocessingDrawing" xmlns:wp="http://schemas.openxmlformats.org/drawingml/2006/wordprocessingDrawing" xmlns:w10="urn:schemas-microsoft-com:office:word" xmlns:w="http://schemas.openxmlformats.org/wordprocessingml/2006/main" xmlns:w14="http://schemas.microsoft.com/office/word/2010/wordml" xmlns:wpg="http://schemas.microsoft.com/office/word/2010/wordprocessingGroup" xmlns:wpi="http://schemas.microsoft.com/office/word/2010/wordprocessingInk" xmlns:wne="http://schemas.microsoft.com/office/word/2006/wordml" xmlns:wps="http://schemas.microsoft.com/office/word/2010/wordprocessingShape" mc:Ignorable="w14 wp14">
+<w:footnotes xmlns:wpc="http://schemas.microsoft.com/office/word/2010/wordprocessingCanvas" xmlns:cx="http://schemas.microsoft.com/office/drawing/2014/chartex" xmlns:cx1="http://schemas.microsoft.com/office/drawing/2015/9/8/chartex" xmlns:cx2="http://schemas.microsoft.com/office/drawing/2015/10/21/chartex" xmlns:cx3="http://schemas.microsoft.com/office/drawing/2016/5/9/chartex" xmlns:cx4="http://schemas.microsoft.com/office/drawing/2016/5/10/chartex" xmlns:cx5="http://schemas.microsoft.com/office/drawing/2016/5/11/chartex" xmlns:cx6="http://schemas.microsoft.com/office/drawing/2016/5/12/chartex" xmlns:cx7="http://schemas.microsoft.com/office/drawing/2016/5/13/chartex" xmlns:cx8="http://schemas.microsoft.com/office/drawing/2016/5/14/chartex" xmlns:mc="http://schemas.openxmlformats.org/markup-compatibility/2006" xmlns:aink="http://schemas.microsoft.com/office/drawing/2016/ink" xmlns:am3d="http://schemas.microsoft.com/office/drawing/2017/model3d" xmlns:o="urn:schemas-microsoft-com:office:office" xmlns:r="http://schemas.openxmlformats.org/officeDocument/2006/relationships" xmlns:m="http://schemas.openxmlformats.org/officeDocument/2006/math" xmlns:v="urn:schemas-microsoft-com:vml" xmlns:wp14="http://schemas.microsoft.com/office/word/2010/wordprocessingDrawing" xmlns:wp="http://schemas.openxmlformats.org/drawingml/2006/wordprocessingDrawing" xmlns:w10="urn:schemas-microsoft-com:office:word" xmlns:w="http://schemas.openxmlformats.org/wordprocessingml/2006/main" xmlns:w14="http://schemas.microsoft.com/office/word/2010/wordml" xmlns:w15="http://schemas.microsoft.com/office/word/2012/wordml" xmlns:w16cid="http://schemas.microsoft.com/office/word/2016/wordml/cid" xmlns:w16se="http://schemas.microsoft.com/office/word/2015/wordml/symex" xmlns:wpg="http://schemas.microsoft.com/office/word/2010/wordprocessingGroup" xmlns:wpi="http://schemas.microsoft.com/office/word/2010/wordprocessingInk" xmlns:wne="http://schemas.microsoft.com/office/word/2006/wordml" xmlns:wps="http://schemas.microsoft.com/office/word/2010/wordprocessingShape" mc:Ignorable="w14 w15 w16se w16cid wp14">
   <w:footnote w:type="separator" w:id="-1">
     <w:p>
       <w:pPr>
@@ -3593,8 +3593,8 @@
 </file>
 
 <file path=word/numbering.xml><?xml version="1.0" encoding="utf-8"?>
-<w:numbering xmlns:wpc="http://schemas.microsoft.com/office/word/2010/wordprocessingCanvas" xmlns:mc="http://schemas.openxmlformats.org/markup-compatibility/2006" xmlns:o="urn:schemas-microsoft-com:office:office" xmlns:r="http://schemas.openxmlformats.org/officeDocument/2006/relationships" xmlns:m="http://schemas.openxmlformats.org/officeDocument/2006/math" xmlns:v="urn:schemas-microsoft-com:vml" xmlns:wp14="http://schemas.microsoft.com/office/word/2010/wordprocessingDrawing" xmlns:wp="http://schemas.openxmlformats.org/drawingml/2006/wordprocessingDrawing" xmlns:w10="urn:schemas-microsoft-com:office:word" xmlns:w="http://schemas.openxmlformats.org/wordprocessingml/2006/main" xmlns:w14="http://schemas.microsoft.com/office/word/2010/wordml" xmlns:wpg="http://schemas.microsoft.com/office/word/2010/wordprocessingGroup" xmlns:wpi="http://schemas.microsoft.com/office/word/2010/wordprocessingInk" xmlns:wne="http://schemas.microsoft.com/office/word/2006/wordml" xmlns:wps="http://schemas.microsoft.com/office/word/2010/wordprocessingShape" mc:Ignorable="w14 wp14">
-  <w:abstractNum w:abstractNumId="0">
+<w:numbering xmlns:wpc="http://schemas.microsoft.com/office/word/2010/wordprocessingCanvas" xmlns:cx="http://schemas.microsoft.com/office/drawing/2014/chartex" xmlns:cx1="http://schemas.microsoft.com/office/drawing/2015/9/8/chartex" xmlns:cx2="http://schemas.microsoft.com/office/drawing/2015/10/21/chartex" xmlns:cx3="http://schemas.microsoft.com/office/drawing/2016/5/9/chartex" xmlns:cx4="http://schemas.microsoft.com/office/drawing/2016/5/10/chartex" xmlns:cx5="http://schemas.microsoft.com/office/drawing/2016/5/11/chartex" xmlns:cx6="http://schemas.microsoft.com/office/drawing/2016/5/12/chartex" xmlns:cx7="http://schemas.microsoft.com/office/drawing/2016/5/13/chartex" xmlns:cx8="http://schemas.microsoft.com/office/drawing/2016/5/14/chartex" xmlns:mc="http://schemas.openxmlformats.org/markup-compatibility/2006" xmlns:aink="http://schemas.microsoft.com/office/drawing/2016/ink" xmlns:am3d="http://schemas.microsoft.com/office/drawing/2017/model3d" xmlns:o="urn:schemas-microsoft-com:office:office" xmlns:r="http://schemas.openxmlformats.org/officeDocument/2006/relationships" xmlns:m="http://schemas.openxmlformats.org/officeDocument/2006/math" xmlns:v="urn:schemas-microsoft-com:vml" xmlns:wp14="http://schemas.microsoft.com/office/word/2010/wordprocessingDrawing" xmlns:wp="http://schemas.openxmlformats.org/drawingml/2006/wordprocessingDrawing" xmlns:w10="urn:schemas-microsoft-com:office:word" xmlns:w="http://schemas.openxmlformats.org/wordprocessingml/2006/main" xmlns:w14="http://schemas.microsoft.com/office/word/2010/wordml" xmlns:w15="http://schemas.microsoft.com/office/word/2012/wordml" xmlns:w16cid="http://schemas.microsoft.com/office/word/2016/wordml/cid" xmlns:w16se="http://schemas.microsoft.com/office/word/2015/wordml/symex" xmlns:wpg="http://schemas.microsoft.com/office/word/2010/wordprocessingGroup" xmlns:wpi="http://schemas.microsoft.com/office/word/2010/wordprocessingInk" xmlns:wne="http://schemas.microsoft.com/office/word/2006/wordml" xmlns:wps="http://schemas.microsoft.com/office/word/2010/wordprocessingShape" mc:Ignorable="w14 w15 w16se w16cid wp14">
+  <w:abstractNum w:abstractNumId="0" w15:restartNumberingAfterBreak="0">
     <w:nsid w:val="102D330C"/>
     <w:multiLevelType w:val="multilevel"/>
     <w:tmpl w:val="2D2AF4FA"/>
@@ -3707,7 +3707,7 @@
       </w:rPr>
     </w:lvl>
   </w:abstractNum>
-  <w:abstractNum w:abstractNumId="1">
+  <w:abstractNum w:abstractNumId="1" w15:restartNumberingAfterBreak="0">
     <w:nsid w:val="12421949"/>
     <w:multiLevelType w:val="multilevel"/>
     <w:tmpl w:val="6F48ABA6"/>
@@ -3820,7 +3820,7 @@
       </w:rPr>
     </w:lvl>
   </w:abstractNum>
-  <w:abstractNum w:abstractNumId="2">
+  <w:abstractNum w:abstractNumId="2" w15:restartNumberingAfterBreak="0">
     <w:nsid w:val="52A67065"/>
     <w:multiLevelType w:val="multilevel"/>
     <w:tmpl w:val="42C86408"/>
@@ -3946,7 +3946,7 @@
 </file>
 
 <file path=word/styles.xml><?xml version="1.0" encoding="utf-8"?>
-<w:styles xmlns:mc="http://schemas.openxmlformats.org/markup-compatibility/2006" xmlns:r="http://schemas.openxmlformats.org/officeDocument/2006/relationships" xmlns:w="http://schemas.openxmlformats.org/wordprocessingml/2006/main" xmlns:w14="http://schemas.microsoft.com/office/word/2010/wordml" mc:Ignorable="w14">
+<w:styles xmlns:mc="http://schemas.openxmlformats.org/markup-compatibility/2006" xmlns:r="http://schemas.openxmlformats.org/officeDocument/2006/relationships" xmlns:w="http://schemas.openxmlformats.org/wordprocessingml/2006/main" xmlns:w14="http://schemas.microsoft.com/office/word/2010/wordml" xmlns:w15="http://schemas.microsoft.com/office/word/2012/wordml" xmlns:w16cid="http://schemas.microsoft.com/office/word/2016/wordml/cid" xmlns:w16se="http://schemas.microsoft.com/office/word/2015/wordml/symex" mc:Ignorable="w14 w15 w16se w16cid">
   <w:docDefaults>
     <w:rPrDefault>
       <w:rPr>
@@ -3970,153 +3970,391 @@
       </w:pPr>
     </w:pPrDefault>
   </w:docDefaults>
-  <w:latentStyles w:defLockedState="0" w:defUIPriority="99" w:defSemiHidden="1" w:defUnhideWhenUsed="1" w:defQFormat="0" w:count="267">
-    <w:lsdException w:name="Normal" w:semiHidden="0" w:uiPriority="0" w:unhideWhenUsed="0" w:qFormat="1"/>
-    <w:lsdException w:name="heading 1" w:semiHidden="0" w:uiPriority="9" w:unhideWhenUsed="0" w:qFormat="1"/>
-    <w:lsdException w:name="heading 2" w:uiPriority="9" w:qFormat="1"/>
-    <w:lsdException w:name="heading 3" w:uiPriority="9" w:qFormat="1"/>
-    <w:lsdException w:name="heading 4" w:uiPriority="9" w:qFormat="1"/>
-    <w:lsdException w:name="heading 5" w:uiPriority="9" w:qFormat="1"/>
-    <w:lsdException w:name="heading 6" w:uiPriority="9" w:qFormat="1"/>
-    <w:lsdException w:name="heading 7" w:uiPriority="9" w:qFormat="1"/>
-    <w:lsdException w:name="heading 8" w:uiPriority="9" w:qFormat="1"/>
-    <w:lsdException w:name="heading 9" w:uiPriority="9" w:qFormat="1"/>
-    <w:lsdException w:name="toc 1" w:uiPriority="39"/>
-    <w:lsdException w:name="toc 2" w:uiPriority="39"/>
-    <w:lsdException w:name="toc 3" w:uiPriority="39"/>
-    <w:lsdException w:name="toc 4" w:uiPriority="39"/>
-    <w:lsdException w:name="toc 5" w:uiPriority="39"/>
-    <w:lsdException w:name="toc 6" w:uiPriority="39"/>
-    <w:lsdException w:name="toc 7" w:uiPriority="39"/>
-    <w:lsdException w:name="toc 8" w:uiPriority="39"/>
-    <w:lsdException w:name="toc 9" w:uiPriority="39"/>
-    <w:lsdException w:name="caption" w:uiPriority="35" w:qFormat="1"/>
-    <w:lsdException w:name="Title" w:semiHidden="0" w:uiPriority="10" w:unhideWhenUsed="0" w:qFormat="1"/>
-    <w:lsdException w:name="Default Paragraph Font" w:uiPriority="1"/>
-    <w:lsdException w:name="Subtitle" w:semiHidden="0" w:uiPriority="11" w:unhideWhenUsed="0" w:qFormat="1"/>
-    <w:lsdException w:name="Strong" w:semiHidden="0" w:uiPriority="22" w:unhideWhenUsed="0" w:qFormat="1"/>
-    <w:lsdException w:name="Emphasis" w:semiHidden="0" w:uiPriority="20" w:unhideWhenUsed="0" w:qFormat="1"/>
-    <w:lsdException w:name="Table Grid" w:semiHidden="0" w:uiPriority="39" w:unhideWhenUsed="0"/>
-    <w:lsdException w:name="Placeholder Text" w:unhideWhenUsed="0"/>
-    <w:lsdException w:name="No Spacing" w:semiHidden="0" w:uiPriority="1" w:unhideWhenUsed="0" w:qFormat="1"/>
-    <w:lsdException w:name="Light Shading" w:semiHidden="0" w:uiPriority="60" w:unhideWhenUsed="0"/>
-    <w:lsdException w:name="Light List" w:semiHidden="0" w:uiPriority="61" w:unhideWhenUsed="0"/>
-    <w:lsdException w:name="Light Grid" w:semiHidden="0" w:uiPriority="62" w:unhideWhenUsed="0"/>
-    <w:lsdException w:name="Medium Shading 1" w:semiHidden="0" w:uiPriority="63" w:unhideWhenUsed="0"/>
-    <w:lsdException w:name="Medium Shading 2" w:semiHidden="0" w:uiPriority="64" w:unhideWhenUsed="0"/>
-    <w:lsdException w:name="Medium List 1" w:semiHidden="0" w:uiPriority="65" w:unhideWhenUsed="0"/>
-    <w:lsdException w:name="Medium List 2" w:semiHidden="0" w:uiPriority="66" w:unhideWhenUsed="0"/>
-    <w:lsdException w:name="Medium Grid 1" w:semiHidden="0" w:uiPriority="67" w:unhideWhenUsed="0"/>
-    <w:lsdException w:name="Medium Grid 2" w:semiHidden="0" w:uiPriority="68" w:unhideWhenUsed="0"/>
-    <w:lsdException w:name="Medium Grid 3" w:semiHidden="0" w:uiPriority="69" w:unhideWhenUsed="0"/>
-    <w:lsdException w:name="Dark List" w:semiHidden="0" w:uiPriority="70" w:unhideWhenUsed="0"/>
-    <w:lsdException w:name="Colorful Shading" w:semiHidden="0" w:uiPriority="71" w:unhideWhenUsed="0"/>
-    <w:lsdException w:name="Colorful List" w:semiHidden="0" w:uiPriority="72" w:unhideWhenUsed="0"/>
-    <w:lsdException w:name="Colorful Grid" w:semiHidden="0" w:uiPriority="73" w:unhideWhenUsed="0"/>
-    <w:lsdException w:name="Light Shading Accent 1" w:semiHidden="0" w:uiPriority="60" w:unhideWhenUsed="0"/>
-    <w:lsdException w:name="Light List Accent 1" w:semiHidden="0" w:uiPriority="61" w:unhideWhenUsed="0"/>
-    <w:lsdException w:name="Light Grid Accent 1" w:semiHidden="0" w:uiPriority="62" w:unhideWhenUsed="0"/>
-    <w:lsdException w:name="Medium Shading 1 Accent 1" w:semiHidden="0" w:uiPriority="63" w:unhideWhenUsed="0"/>
-    <w:lsdException w:name="Medium Shading 2 Accent 1" w:semiHidden="0" w:uiPriority="64" w:unhideWhenUsed="0"/>
-    <w:lsdException w:name="Medium List 1 Accent 1" w:semiHidden="0" w:uiPriority="65" w:unhideWhenUsed="0"/>
-    <w:lsdException w:name="Revision" w:unhideWhenUsed="0"/>
-    <w:lsdException w:name="List Paragraph" w:semiHidden="0" w:uiPriority="34" w:unhideWhenUsed="0" w:qFormat="1"/>
-    <w:lsdException w:name="Quote" w:semiHidden="0" w:uiPriority="29" w:unhideWhenUsed="0" w:qFormat="1"/>
-    <w:lsdException w:name="Intense Quote" w:semiHidden="0" w:uiPriority="30" w:unhideWhenUsed="0" w:qFormat="1"/>
-    <w:lsdException w:name="Medium List 2 Accent 1" w:semiHidden="0" w:uiPriority="66" w:unhideWhenUsed="0"/>
-    <w:lsdException w:name="Medium Grid 1 Accent 1" w:semiHidden="0" w:uiPriority="67" w:unhideWhenUsed="0"/>
-    <w:lsdException w:name="Medium Grid 2 Accent 1" w:semiHidden="0" w:uiPriority="68" w:unhideWhenUsed="0"/>
-    <w:lsdException w:name="Medium Grid 3 Accent 1" w:semiHidden="0" w:uiPriority="69" w:unhideWhenUsed="0"/>
-    <w:lsdException w:name="Dark List Accent 1" w:semiHidden="0" w:uiPriority="70" w:unhideWhenUsed="0"/>
-    <w:lsdException w:name="Colorful Shading Accent 1" w:semiHidden="0" w:uiPriority="71" w:unhideWhenUsed="0"/>
-    <w:lsdException w:name="Colorful List Accent 1" w:semiHidden="0" w:uiPriority="72" w:unhideWhenUsed="0"/>
-    <w:lsdException w:name="Colorful Grid Accent 1" w:semiHidden="0" w:uiPriority="73" w:unhideWhenUsed="0"/>
-    <w:lsdException w:name="Light Shading Accent 2" w:semiHidden="0" w:uiPriority="60" w:unhideWhenUsed="0"/>
-    <w:lsdException w:name="Light List Accent 2" w:semiHidden="0" w:uiPriority="61" w:unhideWhenUsed="0"/>
-    <w:lsdException w:name="Light Grid Accent 2" w:semiHidden="0" w:uiPriority="62" w:unhideWhenUsed="0"/>
-    <w:lsdException w:name="Medium Shading 1 Accent 2" w:semiHidden="0" w:uiPriority="63" w:unhideWhenUsed="0"/>
-    <w:lsdException w:name="Medium Shading 2 Accent 2" w:semiHidden="0" w:uiPriority="64" w:unhideWhenUsed="0"/>
-    <w:lsdException w:name="Medium List 1 Accent 2" w:semiHidden="0" w:uiPriority="65" w:unhideWhenUsed="0"/>
-    <w:lsdException w:name="Medium List 2 Accent 2" w:semiHidden="0" w:uiPriority="66" w:unhideWhenUsed="0"/>
-    <w:lsdException w:name="Medium Grid 1 Accent 2" w:semiHidden="0" w:uiPriority="67" w:unhideWhenUsed="0"/>
-    <w:lsdException w:name="Medium Grid 2 Accent 2" w:semiHidden="0" w:uiPriority="68" w:unhideWhenUsed="0"/>
-    <w:lsdException w:name="Medium Grid 3 Accent 2" w:semiHidden="0" w:uiPriority="69" w:unhideWhenUsed="0"/>
-    <w:lsdException w:name="Dark List Accent 2" w:semiHidden="0" w:uiPriority="70" w:unhideWhenUsed="0"/>
-    <w:lsdException w:name="Colorful Shading Accent 2" w:semiHidden="0" w:uiPriority="71" w:unhideWhenUsed="0"/>
-    <w:lsdException w:name="Colorful List Accent 2" w:semiHidden="0" w:uiPriority="72" w:unhideWhenUsed="0"/>
-    <w:lsdException w:name="Colorful Grid Accent 2" w:semiHidden="0" w:uiPriority="73" w:unhideWhenUsed="0"/>
-    <w:lsdException w:name="Light Shading Accent 3" w:semiHidden="0" w:uiPriority="60" w:unhideWhenUsed="0"/>
-    <w:lsdException w:name="Light List Accent 3" w:semiHidden="0" w:uiPriority="61" w:unhideWhenUsed="0"/>
-    <w:lsdException w:name="Light Grid Accent 3" w:semiHidden="0" w:uiPriority="62" w:unhideWhenUsed="0"/>
-    <w:lsdException w:name="Medium Shading 1 Accent 3" w:semiHidden="0" w:uiPriority="63" w:unhideWhenUsed="0"/>
-    <w:lsdException w:name="Medium Shading 2 Accent 3" w:semiHidden="0" w:uiPriority="64" w:unhideWhenUsed="0"/>
-    <w:lsdException w:name="Medium List 1 Accent 3" w:semiHidden="0" w:uiPriority="65" w:unhideWhenUsed="0"/>
-    <w:lsdException w:name="Medium List 2 Accent 3" w:semiHidden="0" w:uiPriority="66" w:unhideWhenUsed="0"/>
-    <w:lsdException w:name="Medium Grid 1 Accent 3" w:semiHidden="0" w:uiPriority="67" w:unhideWhenUsed="0"/>
-    <w:lsdException w:name="Medium Grid 2 Accent 3" w:semiHidden="0" w:uiPriority="68" w:unhideWhenUsed="0"/>
-    <w:lsdException w:name="Medium Grid 3 Accent 3" w:semiHidden="0" w:uiPriority="69" w:unhideWhenUsed="0"/>
-    <w:lsdException w:name="Dark List Accent 3" w:semiHidden="0" w:uiPriority="70" w:unhideWhenUsed="0"/>
-    <w:lsdException w:name="Colorful Shading Accent 3" w:semiHidden="0" w:uiPriority="71" w:unhideWhenUsed="0"/>
-    <w:lsdException w:name="Colorful List Accent 3" w:semiHidden="0" w:uiPriority="72" w:unhideWhenUsed="0"/>
-    <w:lsdException w:name="Colorful Grid Accent 3" w:semiHidden="0" w:uiPriority="73" w:unhideWhenUsed="0"/>
-    <w:lsdException w:name="Light Shading Accent 4" w:semiHidden="0" w:uiPriority="60" w:unhideWhenUsed="0"/>
-    <w:lsdException w:name="Light List Accent 4" w:semiHidden="0" w:uiPriority="61" w:unhideWhenUsed="0"/>
-    <w:lsdException w:name="Light Grid Accent 4" w:semiHidden="0" w:uiPriority="62" w:unhideWhenUsed="0"/>
-    <w:lsdException w:name="Medium Shading 1 Accent 4" w:semiHidden="0" w:uiPriority="63" w:unhideWhenUsed="0"/>
-    <w:lsdException w:name="Medium Shading 2 Accent 4" w:semiHidden="0" w:uiPriority="64" w:unhideWhenUsed="0"/>
-    <w:lsdException w:name="Medium List 1 Accent 4" w:semiHidden="0" w:uiPriority="65" w:unhideWhenUsed="0"/>
-    <w:lsdException w:name="Medium List 2 Accent 4" w:semiHidden="0" w:uiPriority="66" w:unhideWhenUsed="0"/>
-    <w:lsdException w:name="Medium Grid 1 Accent 4" w:semiHidden="0" w:uiPriority="67" w:unhideWhenUsed="0"/>
-    <w:lsdException w:name="Medium Grid 2 Accent 4" w:semiHidden="0" w:uiPriority="68" w:unhideWhenUsed="0"/>
-    <w:lsdException w:name="Medium Grid 3 Accent 4" w:semiHidden="0" w:uiPriority="69" w:unhideWhenUsed="0"/>
-    <w:lsdException w:name="Dark List Accent 4" w:semiHidden="0" w:uiPriority="70" w:unhideWhenUsed="0"/>
-    <w:lsdException w:name="Colorful Shading Accent 4" w:semiHidden="0" w:uiPriority="71" w:unhideWhenUsed="0"/>
-    <w:lsdException w:name="Colorful List Accent 4" w:semiHidden="0" w:uiPriority="72" w:unhideWhenUsed="0"/>
-    <w:lsdException w:name="Colorful Grid Accent 4" w:semiHidden="0" w:uiPriority="73" w:unhideWhenUsed="0"/>
-    <w:lsdException w:name="Light Shading Accent 5" w:semiHidden="0" w:uiPriority="60" w:unhideWhenUsed="0"/>
-    <w:lsdException w:name="Light List Accent 5" w:semiHidden="0" w:uiPriority="61" w:unhideWhenUsed="0"/>
-    <w:lsdException w:name="Light Grid Accent 5" w:semiHidden="0" w:uiPriority="62" w:unhideWhenUsed="0"/>
-    <w:lsdException w:name="Medium Shading 1 Accent 5" w:semiHidden="0" w:uiPriority="63" w:unhideWhenUsed="0"/>
-    <w:lsdException w:name="Medium Shading 2 Accent 5" w:semiHidden="0" w:uiPriority="64" w:unhideWhenUsed="0"/>
-    <w:lsdException w:name="Medium List 1 Accent 5" w:semiHidden="0" w:uiPriority="65" w:unhideWhenUsed="0"/>
-    <w:lsdException w:name="Medium List 2 Accent 5" w:semiHidden="0" w:uiPriority="66" w:unhideWhenUsed="0"/>
-    <w:lsdException w:name="Medium Grid 1 Accent 5" w:semiHidden="0" w:uiPriority="67" w:unhideWhenUsed="0"/>
-    <w:lsdException w:name="Medium Grid 2 Accent 5" w:semiHidden="0" w:uiPriority="68" w:unhideWhenUsed="0"/>
-    <w:lsdException w:name="Medium Grid 3 Accent 5" w:semiHidden="0" w:uiPriority="69" w:unhideWhenUsed="0"/>
-    <w:lsdException w:name="Dark List Accent 5" w:semiHidden="0" w:uiPriority="70" w:unhideWhenUsed="0"/>
-    <w:lsdException w:name="Colorful Shading Accent 5" w:semiHidden="0" w:uiPriority="71" w:unhideWhenUsed="0"/>
-    <w:lsdException w:name="Colorful List Accent 5" w:semiHidden="0" w:uiPriority="72" w:unhideWhenUsed="0"/>
-    <w:lsdException w:name="Colorful Grid Accent 5" w:semiHidden="0" w:uiPriority="73" w:unhideWhenUsed="0"/>
-    <w:lsdException w:name="Light Shading Accent 6" w:semiHidden="0" w:uiPriority="60" w:unhideWhenUsed="0"/>
-    <w:lsdException w:name="Light List Accent 6" w:semiHidden="0" w:uiPriority="61" w:unhideWhenUsed="0"/>
-    <w:lsdException w:name="Light Grid Accent 6" w:semiHidden="0" w:uiPriority="62" w:unhideWhenUsed="0"/>
-    <w:lsdException w:name="Medium Shading 1 Accent 6" w:semiHidden="0" w:uiPriority="63" w:unhideWhenUsed="0"/>
-    <w:lsdException w:name="Medium Shading 2 Accent 6" w:semiHidden="0" w:uiPriority="64" w:unhideWhenUsed="0"/>
-    <w:lsdException w:name="Medium List 1 Accent 6" w:semiHidden="0" w:uiPriority="65" w:unhideWhenUsed="0"/>
-    <w:lsdException w:name="Medium List 2 Accent 6" w:semiHidden="0" w:uiPriority="66" w:unhideWhenUsed="0"/>
-    <w:lsdException w:name="Medium Grid 1 Accent 6" w:semiHidden="0" w:uiPriority="67" w:unhideWhenUsed="0"/>
-    <w:lsdException w:name="Medium Grid 2 Accent 6" w:semiHidden="0" w:uiPriority="68" w:unhideWhenUsed="0"/>
-    <w:lsdException w:name="Medium Grid 3 Accent 6" w:semiHidden="0" w:uiPriority="69" w:unhideWhenUsed="0"/>
-    <w:lsdException w:name="Dark List Accent 6" w:semiHidden="0" w:uiPriority="70" w:unhideWhenUsed="0"/>
-    <w:lsdException w:name="Colorful Shading Accent 6" w:semiHidden="0" w:uiPriority="71" w:unhideWhenUsed="0"/>
-    <w:lsdException w:name="Colorful List Accent 6" w:semiHidden="0" w:uiPriority="72" w:unhideWhenUsed="0"/>
-    <w:lsdException w:name="Colorful Grid Accent 6" w:semiHidden="0" w:uiPriority="73" w:unhideWhenUsed="0"/>
-    <w:lsdException w:name="Subtle Emphasis" w:semiHidden="0" w:uiPriority="19" w:unhideWhenUsed="0" w:qFormat="1"/>
-    <w:lsdException w:name="Intense Emphasis" w:semiHidden="0" w:uiPriority="21" w:unhideWhenUsed="0" w:qFormat="1"/>
-    <w:lsdException w:name="Subtle Reference" w:semiHidden="0" w:uiPriority="31" w:unhideWhenUsed="0" w:qFormat="1"/>
-    <w:lsdException w:name="Intense Reference" w:semiHidden="0" w:uiPriority="32" w:unhideWhenUsed="0" w:qFormat="1"/>
-    <w:lsdException w:name="Book Title" w:semiHidden="0" w:uiPriority="33" w:unhideWhenUsed="0" w:qFormat="1"/>
-    <w:lsdException w:name="Bibliography" w:uiPriority="37"/>
-    <w:lsdException w:name="TOC Heading" w:uiPriority="39" w:qFormat="1"/>
+  <w:latentStyles w:defLockedState="0" w:defUIPriority="99" w:defSemiHidden="0" w:defUnhideWhenUsed="0" w:defQFormat="0" w:count="375">
+    <w:lsdException w:name="Normal" w:uiPriority="0" w:qFormat="1"/>
+    <w:lsdException w:name="heading 1" w:uiPriority="9" w:qFormat="1"/>
+    <w:lsdException w:name="heading 2" w:semiHidden="1" w:uiPriority="9" w:unhideWhenUsed="1" w:qFormat="1"/>
+    <w:lsdException w:name="heading 3" w:semiHidden="1" w:uiPriority="9" w:unhideWhenUsed="1" w:qFormat="1"/>
+    <w:lsdException w:name="heading 4" w:semiHidden="1" w:uiPriority="9" w:unhideWhenUsed="1" w:qFormat="1"/>
+    <w:lsdException w:name="heading 5" w:semiHidden="1" w:uiPriority="9" w:unhideWhenUsed="1" w:qFormat="1"/>
+    <w:lsdException w:name="heading 6" w:semiHidden="1" w:uiPriority="9" w:unhideWhenUsed="1" w:qFormat="1"/>
+    <w:lsdException w:name="heading 7" w:semiHidden="1" w:uiPriority="9" w:unhideWhenUsed="1" w:qFormat="1"/>
+    <w:lsdException w:name="heading 8" w:semiHidden="1" w:uiPriority="9" w:unhideWhenUsed="1" w:qFormat="1"/>
+    <w:lsdException w:name="heading 9" w:semiHidden="1" w:uiPriority="9" w:unhideWhenUsed="1" w:qFormat="1"/>
+    <w:lsdException w:name="index 1" w:semiHidden="1" w:unhideWhenUsed="1"/>
+    <w:lsdException w:name="index 2" w:semiHidden="1" w:unhideWhenUsed="1"/>
+    <w:lsdException w:name="index 3" w:semiHidden="1" w:unhideWhenUsed="1"/>
+    <w:lsdException w:name="index 4" w:semiHidden="1" w:unhideWhenUsed="1"/>
+    <w:lsdException w:name="index 5" w:semiHidden="1" w:unhideWhenUsed="1"/>
+    <w:lsdException w:name="index 6" w:semiHidden="1" w:unhideWhenUsed="1"/>
+    <w:lsdException w:name="index 7" w:semiHidden="1" w:unhideWhenUsed="1"/>
+    <w:lsdException w:name="index 8" w:semiHidden="1" w:unhideWhenUsed="1"/>
+    <w:lsdException w:name="index 9" w:semiHidden="1" w:unhideWhenUsed="1"/>
+    <w:lsdException w:name="toc 1" w:semiHidden="1" w:uiPriority="39" w:unhideWhenUsed="1"/>
+    <w:lsdException w:name="toc 2" w:semiHidden="1" w:uiPriority="39" w:unhideWhenUsed="1"/>
+    <w:lsdException w:name="toc 3" w:semiHidden="1" w:uiPriority="39" w:unhideWhenUsed="1"/>
+    <w:lsdException w:name="toc 4" w:semiHidden="1" w:uiPriority="39" w:unhideWhenUsed="1"/>
+    <w:lsdException w:name="toc 5" w:semiHidden="1" w:uiPriority="39" w:unhideWhenUsed="1"/>
+    <w:lsdException w:name="toc 6" w:semiHidden="1" w:uiPriority="39" w:unhideWhenUsed="1"/>
+    <w:lsdException w:name="toc 7" w:semiHidden="1" w:uiPriority="39" w:unhideWhenUsed="1"/>
+    <w:lsdException w:name="toc 8" w:semiHidden="1" w:uiPriority="39" w:unhideWhenUsed="1"/>
+    <w:lsdException w:name="toc 9" w:semiHidden="1" w:uiPriority="39" w:unhideWhenUsed="1"/>
+    <w:lsdException w:name="Normal Indent" w:semiHidden="1" w:unhideWhenUsed="1"/>
+    <w:lsdException w:name="footnote text" w:semiHidden="1" w:unhideWhenUsed="1"/>
+    <w:lsdException w:name="annotation text" w:semiHidden="1" w:unhideWhenUsed="1"/>
+    <w:lsdException w:name="header" w:semiHidden="1" w:unhideWhenUsed="1"/>
+    <w:lsdException w:name="footer" w:semiHidden="1" w:unhideWhenUsed="1"/>
+    <w:lsdException w:name="index heading" w:semiHidden="1" w:unhideWhenUsed="1"/>
+    <w:lsdException w:name="caption" w:semiHidden="1" w:uiPriority="35" w:unhideWhenUsed="1" w:qFormat="1"/>
+    <w:lsdException w:name="table of figures" w:semiHidden="1" w:unhideWhenUsed="1"/>
+    <w:lsdException w:name="envelope address" w:semiHidden="1" w:unhideWhenUsed="1"/>
+    <w:lsdException w:name="envelope return" w:semiHidden="1" w:unhideWhenUsed="1"/>
+    <w:lsdException w:name="footnote reference" w:semiHidden="1" w:unhideWhenUsed="1"/>
+    <w:lsdException w:name="annotation reference" w:semiHidden="1" w:unhideWhenUsed="1"/>
+    <w:lsdException w:name="line number" w:semiHidden="1" w:unhideWhenUsed="1"/>
+    <w:lsdException w:name="page number" w:semiHidden="1" w:unhideWhenUsed="1"/>
+    <w:lsdException w:name="endnote reference" w:semiHidden="1" w:unhideWhenUsed="1"/>
+    <w:lsdException w:name="endnote text" w:semiHidden="1" w:unhideWhenUsed="1"/>
+    <w:lsdException w:name="table of authorities" w:semiHidden="1" w:unhideWhenUsed="1"/>
+    <w:lsdException w:name="macro" w:semiHidden="1" w:unhideWhenUsed="1"/>
+    <w:lsdException w:name="toa heading" w:semiHidden="1" w:unhideWhenUsed="1"/>
+    <w:lsdException w:name="List" w:semiHidden="1" w:unhideWhenUsed="1"/>
+    <w:lsdException w:name="List Bullet" w:semiHidden="1" w:unhideWhenUsed="1"/>
+    <w:lsdException w:name="List Number" w:semiHidden="1" w:unhideWhenUsed="1"/>
+    <w:lsdException w:name="List 2" w:semiHidden="1" w:unhideWhenUsed="1"/>
+    <w:lsdException w:name="List 3" w:semiHidden="1" w:unhideWhenUsed="1"/>
+    <w:lsdException w:name="List 4" w:semiHidden="1" w:unhideWhenUsed="1"/>
+    <w:lsdException w:name="List 5" w:semiHidden="1" w:unhideWhenUsed="1"/>
+    <w:lsdException w:name="List Bullet 2" w:semiHidden="1" w:unhideWhenUsed="1"/>
+    <w:lsdException w:name="List Bullet 3" w:semiHidden="1" w:unhideWhenUsed="1"/>
+    <w:lsdException w:name="List Bullet 4" w:semiHidden="1" w:unhideWhenUsed="1"/>
+    <w:lsdException w:name="List Bullet 5" w:semiHidden="1" w:unhideWhenUsed="1"/>
+    <w:lsdException w:name="List Number 2" w:semiHidden="1" w:unhideWhenUsed="1"/>
+    <w:lsdException w:name="List Number 3" w:semiHidden="1" w:unhideWhenUsed="1"/>
+    <w:lsdException w:name="List Number 4" w:semiHidden="1" w:unhideWhenUsed="1"/>
+    <w:lsdException w:name="List Number 5" w:semiHidden="1" w:unhideWhenUsed="1"/>
+    <w:lsdException w:name="Title" w:uiPriority="10" w:qFormat="1"/>
+    <w:lsdException w:name="Closing" w:semiHidden="1" w:unhideWhenUsed="1"/>
+    <w:lsdException w:name="Signature" w:semiHidden="1" w:unhideWhenUsed="1"/>
+    <w:lsdException w:name="Default Paragraph Font" w:semiHidden="1" w:uiPriority="1" w:unhideWhenUsed="1"/>
+    <w:lsdException w:name="Body Text" w:semiHidden="1" w:unhideWhenUsed="1"/>
+    <w:lsdException w:name="Body Text Indent" w:semiHidden="1" w:unhideWhenUsed="1"/>
+    <w:lsdException w:name="List Continue" w:semiHidden="1" w:unhideWhenUsed="1"/>
+    <w:lsdException w:name="List Continue 2" w:semiHidden="1" w:unhideWhenUsed="1"/>
+    <w:lsdException w:name="List Continue 3" w:semiHidden="1" w:unhideWhenUsed="1"/>
+    <w:lsdException w:name="List Continue 4" w:semiHidden="1" w:unhideWhenUsed="1"/>
+    <w:lsdException w:name="List Continue 5" w:semiHidden="1" w:unhideWhenUsed="1"/>
+    <w:lsdException w:name="Message Header" w:semiHidden="1" w:unhideWhenUsed="1"/>
+    <w:lsdException w:name="Subtitle" w:uiPriority="11" w:qFormat="1"/>
+    <w:lsdException w:name="Salutation" w:semiHidden="1" w:unhideWhenUsed="1"/>
+    <w:lsdException w:name="Date" w:semiHidden="1" w:unhideWhenUsed="1"/>
+    <w:lsdException w:name="Body Text First Indent" w:semiHidden="1" w:unhideWhenUsed="1"/>
+    <w:lsdException w:name="Body Text First Indent 2" w:semiHidden="1" w:unhideWhenUsed="1"/>
+    <w:lsdException w:name="Note Heading" w:semiHidden="1" w:unhideWhenUsed="1"/>
+    <w:lsdException w:name="Body Text 2" w:semiHidden="1" w:unhideWhenUsed="1"/>
+    <w:lsdException w:name="Body Text 3" w:semiHidden="1" w:unhideWhenUsed="1"/>
+    <w:lsdException w:name="Body Text Indent 2" w:semiHidden="1" w:unhideWhenUsed="1"/>
+    <w:lsdException w:name="Body Text Indent 3" w:semiHidden="1" w:unhideWhenUsed="1"/>
+    <w:lsdException w:name="Block Text" w:semiHidden="1" w:unhideWhenUsed="1"/>
+    <w:lsdException w:name="Hyperlink" w:semiHidden="1" w:unhideWhenUsed="1"/>
+    <w:lsdException w:name="FollowedHyperlink" w:semiHidden="1" w:unhideWhenUsed="1"/>
+    <w:lsdException w:name="Strong" w:uiPriority="22" w:qFormat="1"/>
+    <w:lsdException w:name="Emphasis" w:uiPriority="20" w:qFormat="1"/>
+    <w:lsdException w:name="Document Map" w:semiHidden="1" w:unhideWhenUsed="1"/>
+    <w:lsdException w:name="Plain Text" w:semiHidden="1" w:unhideWhenUsed="1"/>
+    <w:lsdException w:name="E-mail Signature" w:semiHidden="1" w:unhideWhenUsed="1"/>
+    <w:lsdException w:name="HTML Top of Form" w:semiHidden="1" w:unhideWhenUsed="1"/>
+    <w:lsdException w:name="HTML Bottom of Form" w:semiHidden="1" w:unhideWhenUsed="1"/>
+    <w:lsdException w:name="Normal (Web)" w:semiHidden="1" w:unhideWhenUsed="1"/>
+    <w:lsdException w:name="HTML Acronym" w:semiHidden="1" w:unhideWhenUsed="1"/>
+    <w:lsdException w:name="HTML Address" w:semiHidden="1" w:unhideWhenUsed="1"/>
+    <w:lsdException w:name="HTML Cite" w:semiHidden="1" w:unhideWhenUsed="1"/>
+    <w:lsdException w:name="HTML Code" w:semiHidden="1" w:unhideWhenUsed="1"/>
+    <w:lsdException w:name="HTML Definition" w:semiHidden="1" w:unhideWhenUsed="1"/>
+    <w:lsdException w:name="HTML Keyboard" w:semiHidden="1" w:unhideWhenUsed="1"/>
+    <w:lsdException w:name="HTML Preformatted" w:semiHidden="1" w:unhideWhenUsed="1"/>
+    <w:lsdException w:name="HTML Sample" w:semiHidden="1" w:unhideWhenUsed="1"/>
+    <w:lsdException w:name="HTML Typewriter" w:semiHidden="1" w:unhideWhenUsed="1"/>
+    <w:lsdException w:name="HTML Variable" w:semiHidden="1" w:unhideWhenUsed="1"/>
+    <w:lsdException w:name="Normal Table" w:semiHidden="1" w:unhideWhenUsed="1"/>
+    <w:lsdException w:name="annotation subject" w:semiHidden="1" w:unhideWhenUsed="1"/>
+    <w:lsdException w:name="No List" w:semiHidden="1" w:unhideWhenUsed="1"/>
+    <w:lsdException w:name="Outline List 1" w:semiHidden="1" w:unhideWhenUsed="1"/>
+    <w:lsdException w:name="Outline List 2" w:semiHidden="1" w:unhideWhenUsed="1"/>
+    <w:lsdException w:name="Outline List 3" w:semiHidden="1" w:unhideWhenUsed="1"/>
+    <w:lsdException w:name="Table Simple 1" w:semiHidden="1" w:unhideWhenUsed="1"/>
+    <w:lsdException w:name="Table Simple 2" w:semiHidden="1" w:unhideWhenUsed="1"/>
+    <w:lsdException w:name="Table Simple 3" w:semiHidden="1" w:unhideWhenUsed="1"/>
+    <w:lsdException w:name="Table Classic 1" w:semiHidden="1" w:unhideWhenUsed="1"/>
+    <w:lsdException w:name="Table Classic 2" w:semiHidden="1" w:unhideWhenUsed="1"/>
+    <w:lsdException w:name="Table Classic 3" w:semiHidden="1" w:unhideWhenUsed="1"/>
+    <w:lsdException w:name="Table Classic 4" w:semiHidden="1" w:unhideWhenUsed="1"/>
+    <w:lsdException w:name="Table Colorful 1" w:semiHidden="1" w:unhideWhenUsed="1"/>
+    <w:lsdException w:name="Table Colorful 2" w:semiHidden="1" w:unhideWhenUsed="1"/>
+    <w:lsdException w:name="Table Colorful 3" w:semiHidden="1" w:unhideWhenUsed="1"/>
+    <w:lsdException w:name="Table Columns 1" w:semiHidden="1" w:unhideWhenUsed="1"/>
+    <w:lsdException w:name="Table Columns 2" w:semiHidden="1" w:unhideWhenUsed="1"/>
+    <w:lsdException w:name="Table Columns 3" w:semiHidden="1" w:unhideWhenUsed="1"/>
+    <w:lsdException w:name="Table Columns 4" w:semiHidden="1" w:unhideWhenUsed="1"/>
+    <w:lsdException w:name="Table Columns 5" w:semiHidden="1" w:unhideWhenUsed="1"/>
+    <w:lsdException w:name="Table Grid 1" w:semiHidden="1" w:unhideWhenUsed="1"/>
+    <w:lsdException w:name="Table Grid 2" w:semiHidden="1" w:unhideWhenUsed="1"/>
+    <w:lsdException w:name="Table Grid 3" w:semiHidden="1" w:unhideWhenUsed="1"/>
+    <w:lsdException w:name="Table Grid 4" w:semiHidden="1" w:unhideWhenUsed="1"/>
+    <w:lsdException w:name="Table Grid 5" w:semiHidden="1" w:unhideWhenUsed="1"/>
+    <w:lsdException w:name="Table Grid 6" w:semiHidden="1" w:unhideWhenUsed="1"/>
+    <w:lsdException w:name="Table Grid 7" w:semiHidden="1" w:unhideWhenUsed="1"/>
+    <w:lsdException w:name="Table Grid 8" w:semiHidden="1" w:unhideWhenUsed="1"/>
+    <w:lsdException w:name="Table List 1" w:semiHidden="1" w:unhideWhenUsed="1"/>
+    <w:lsdException w:name="Table List 2" w:semiHidden="1" w:unhideWhenUsed="1"/>
+    <w:lsdException w:name="Table List 3" w:semiHidden="1" w:unhideWhenUsed="1"/>
+    <w:lsdException w:name="Table List 4" w:semiHidden="1" w:unhideWhenUsed="1"/>
+    <w:lsdException w:name="Table List 5" w:semiHidden="1" w:unhideWhenUsed="1"/>
+    <w:lsdException w:name="Table List 6" w:semiHidden="1" w:unhideWhenUsed="1"/>
+    <w:lsdException w:name="Table List 7" w:semiHidden="1" w:unhideWhenUsed="1"/>
+    <w:lsdException w:name="Table List 8" w:semiHidden="1" w:unhideWhenUsed="1"/>
+    <w:lsdException w:name="Table 3D effects 1" w:semiHidden="1" w:unhideWhenUsed="1"/>
+    <w:lsdException w:name="Table 3D effects 2" w:semiHidden="1" w:unhideWhenUsed="1"/>
+    <w:lsdException w:name="Table 3D effects 3" w:semiHidden="1" w:unhideWhenUsed="1"/>
+    <w:lsdException w:name="Table Contemporary" w:semiHidden="1" w:unhideWhenUsed="1"/>
+    <w:lsdException w:name="Table Elegant" w:semiHidden="1" w:unhideWhenUsed="1"/>
+    <w:lsdException w:name="Table Professional" w:semiHidden="1" w:unhideWhenUsed="1"/>
+    <w:lsdException w:name="Table Subtle 1" w:semiHidden="1" w:unhideWhenUsed="1"/>
+    <w:lsdException w:name="Table Subtle 2" w:semiHidden="1" w:unhideWhenUsed="1"/>
+    <w:lsdException w:name="Table Web 1" w:semiHidden="1" w:unhideWhenUsed="1"/>
+    <w:lsdException w:name="Table Web 2" w:semiHidden="1" w:unhideWhenUsed="1"/>
+    <w:lsdException w:name="Table Web 3" w:semiHidden="1" w:unhideWhenUsed="1"/>
+    <w:lsdException w:name="Balloon Text" w:semiHidden="1" w:unhideWhenUsed="1"/>
+    <w:lsdException w:name="Table Grid" w:uiPriority="39"/>
+    <w:lsdException w:name="Table Theme" w:semiHidden="1" w:unhideWhenUsed="1"/>
+    <w:lsdException w:name="Placeholder Text" w:semiHidden="1"/>
+    <w:lsdException w:name="No Spacing" w:uiPriority="1" w:qFormat="1"/>
+    <w:lsdException w:name="Light Shading" w:uiPriority="60"/>
+    <w:lsdException w:name="Light List" w:uiPriority="61"/>
+    <w:lsdException w:name="Light Grid" w:uiPriority="62"/>
+    <w:lsdException w:name="Medium Shading 1" w:uiPriority="63"/>
+    <w:lsdException w:name="Medium Shading 2" w:uiPriority="64"/>
+    <w:lsdException w:name="Medium List 1" w:uiPriority="65"/>
+    <w:lsdException w:name="Medium List 2" w:uiPriority="66"/>
+    <w:lsdException w:name="Medium Grid 1" w:uiPriority="67"/>
+    <w:lsdException w:name="Medium Grid 2" w:uiPriority="68"/>
+    <w:lsdException w:name="Medium Grid 3" w:uiPriority="69"/>
+    <w:lsdException w:name="Dark List" w:uiPriority="70"/>
+    <w:lsdException w:name="Colorful Shading" w:uiPriority="71"/>
+    <w:lsdException w:name="Colorful List" w:uiPriority="72"/>
+    <w:lsdException w:name="Colorful Grid" w:uiPriority="73"/>
+    <w:lsdException w:name="Light Shading Accent 1" w:uiPriority="60"/>
+    <w:lsdException w:name="Light List Accent 1" w:uiPriority="61"/>
+    <w:lsdException w:name="Light Grid Accent 1" w:uiPriority="62"/>
+    <w:lsdException w:name="Medium Shading 1 Accent 1" w:uiPriority="63"/>
+    <w:lsdException w:name="Medium Shading 2 Accent 1" w:uiPriority="64"/>
+    <w:lsdException w:name="Medium List 1 Accent 1" w:uiPriority="65"/>
+    <w:lsdException w:name="Revision" w:semiHidden="1"/>
+    <w:lsdException w:name="List Paragraph" w:uiPriority="34" w:qFormat="1"/>
+    <w:lsdException w:name="Quote" w:uiPriority="29" w:qFormat="1"/>
+    <w:lsdException w:name="Intense Quote" w:uiPriority="30" w:qFormat="1"/>
+    <w:lsdException w:name="Medium List 2 Accent 1" w:uiPriority="66"/>
+    <w:lsdException w:name="Medium Grid 1 Accent 1" w:uiPriority="67"/>
+    <w:lsdException w:name="Medium Grid 2 Accent 1" w:uiPriority="68"/>
+    <w:lsdException w:name="Medium Grid 3 Accent 1" w:uiPriority="69"/>
+    <w:lsdException w:name="Dark List Accent 1" w:uiPriority="70"/>
+    <w:lsdException w:name="Colorful Shading Accent 1" w:uiPriority="71"/>
+    <w:lsdException w:name="Colorful List Accent 1" w:uiPriority="72"/>
+    <w:lsdException w:name="Colorful Grid Accent 1" w:uiPriority="73"/>
+    <w:lsdException w:name="Light Shading Accent 2" w:uiPriority="60"/>
+    <w:lsdException w:name="Light List Accent 2" w:uiPriority="61"/>
+    <w:lsdException w:name="Light Grid Accent 2" w:uiPriority="62"/>
+    <w:lsdException w:name="Medium Shading 1 Accent 2" w:uiPriority="63"/>
+    <w:lsdException w:name="Medium Shading 2 Accent 2" w:uiPriority="64"/>
+    <w:lsdException w:name="Medium List 1 Accent 2" w:uiPriority="65"/>
+    <w:lsdException w:name="Medium List 2 Accent 2" w:uiPriority="66"/>
+    <w:lsdException w:name="Medium Grid 1 Accent 2" w:uiPriority="67"/>
+    <w:lsdException w:name="Medium Grid 2 Accent 2" w:uiPriority="68"/>
+    <w:lsdException w:name="Medium Grid 3 Accent 2" w:uiPriority="69"/>
+    <w:lsdException w:name="Dark List Accent 2" w:uiPriority="70"/>
+    <w:lsdException w:name="Colorful Shading Accent 2" w:uiPriority="71"/>
+    <w:lsdException w:name="Colorful List Accent 2" w:uiPriority="72"/>
+    <w:lsdException w:name="Colorful Grid Accent 2" w:uiPriority="73"/>
+    <w:lsdException w:name="Light Shading Accent 3" w:uiPriority="60"/>
+    <w:lsdException w:name="Light List Accent 3" w:uiPriority="61"/>
+    <w:lsdException w:name="Light Grid Accent 3" w:uiPriority="62"/>
+    <w:lsdException w:name="Medium Shading 1 Accent 3" w:uiPriority="63"/>
+    <w:lsdException w:name="Medium Shading 2 Accent 3" w:uiPriority="64"/>
+    <w:lsdException w:name="Medium List 1 Accent 3" w:uiPriority="65"/>
+    <w:lsdException w:name="Medium List 2 Accent 3" w:uiPriority="66"/>
+    <w:lsdException w:name="Medium Grid 1 Accent 3" w:uiPriority="67"/>
+    <w:lsdException w:name="Medium Grid 2 Accent 3" w:uiPriority="68"/>
+    <w:lsdException w:name="Medium Grid 3 Accent 3" w:uiPriority="69"/>
+    <w:lsdException w:name="Dark List Accent 3" w:uiPriority="70"/>
+    <w:lsdException w:name="Colorful Shading Accent 3" w:uiPriority="71"/>
+    <w:lsdException w:name="Colorful List Accent 3" w:uiPriority="72"/>
+    <w:lsdException w:name="Colorful Grid Accent 3" w:uiPriority="73"/>
+    <w:lsdException w:name="Light Shading Accent 4" w:uiPriority="60"/>
+    <w:lsdException w:name="Light List Accent 4" w:uiPriority="61"/>
+    <w:lsdException w:name="Light Grid Accent 4" w:uiPriority="62"/>
+    <w:lsdException w:name="Medium Shading 1 Accent 4" w:uiPriority="63"/>
+    <w:lsdException w:name="Medium Shading 2 Accent 4" w:uiPriority="64"/>
+    <w:lsdException w:name="Medium List 1 Accent 4" w:uiPriority="65"/>
+    <w:lsdException w:name="Medium List 2 Accent 4" w:uiPriority="66"/>
+    <w:lsdException w:name="Medium Grid 1 Accent 4" w:uiPriority="67"/>
+    <w:lsdException w:name="Medium Grid 2 Accent 4" w:uiPriority="68"/>
+    <w:lsdException w:name="Medium Grid 3 Accent 4" w:uiPriority="69"/>
+    <w:lsdException w:name="Dark List Accent 4" w:uiPriority="70"/>
+    <w:lsdException w:name="Colorful Shading Accent 4" w:uiPriority="71"/>
+    <w:lsdException w:name="Colorful List Accent 4" w:uiPriority="72"/>
+    <w:lsdException w:name="Colorful Grid Accent 4" w:uiPriority="73"/>
+    <w:lsdException w:name="Light Shading Accent 5" w:uiPriority="60"/>
+    <w:lsdException w:name="Light List Accent 5" w:uiPriority="61"/>
+    <w:lsdException w:name="Light Grid Accent 5" w:uiPriority="62"/>
+    <w:lsdException w:name="Medium Shading 1 Accent 5" w:uiPriority="63"/>
+    <w:lsdException w:name="Medium Shading 2 Accent 5" w:uiPriority="64"/>
+    <w:lsdException w:name="Medium List 1 Accent 5" w:uiPriority="65"/>
+    <w:lsdException w:name="Medium List 2 Accent 5" w:uiPriority="66"/>
+    <w:lsdException w:name="Medium Grid 1 Accent 5" w:uiPriority="67"/>
+    <w:lsdException w:name="Medium Grid 2 Accent 5" w:uiPriority="68"/>
+    <w:lsdException w:name="Medium Grid 3 Accent 5" w:uiPriority="69"/>
+    <w:lsdException w:name="Dark List Accent 5" w:uiPriority="70"/>
+    <w:lsdException w:name="Colorful Shading Accent 5" w:uiPriority="71"/>
+    <w:lsdException w:name="Colorful List Accent 5" w:uiPriority="72"/>
+    <w:lsdException w:name="Colorful Grid Accent 5" w:uiPriority="73"/>
+    <w:lsdException w:name="Light Shading Accent 6" w:uiPriority="60"/>
+    <w:lsdException w:name="Light List Accent 6" w:uiPriority="61"/>
+    <w:lsdException w:name="Light Grid Accent 6" w:uiPriority="62"/>
+    <w:lsdException w:name="Medium Shading 1 Accent 6" w:uiPriority="63"/>
+    <w:lsdException w:name="Medium Shading 2 Accent 6" w:uiPriority="64"/>
+    <w:lsdException w:name="Medium List 1 Accent 6" w:uiPriority="65"/>
+    <w:lsdException w:name="Medium List 2 Accent 6" w:uiPriority="66"/>
+    <w:lsdException w:name="Medium Grid 1 Accent 6" w:uiPriority="67"/>
+    <w:lsdException w:name="Medium Grid 2 Accent 6" w:uiPriority="68"/>
+    <w:lsdException w:name="Medium Grid 3 Accent 6" w:uiPriority="69"/>
+    <w:lsdException w:name="Dark List Accent 6" w:uiPriority="70"/>
+    <w:lsdException w:name="Colorful Shading Accent 6" w:uiPriority="71"/>
+    <w:lsdException w:name="Colorful List Accent 6" w:uiPriority="72"/>
+    <w:lsdException w:name="Colorful Grid Accent 6" w:uiPriority="73"/>
+    <w:lsdException w:name="Subtle Emphasis" w:uiPriority="19" w:qFormat="1"/>
+    <w:lsdException w:name="Intense Emphasis" w:uiPriority="21" w:qFormat="1"/>
+    <w:lsdException w:name="Subtle Reference" w:uiPriority="31" w:qFormat="1"/>
+    <w:lsdException w:name="Intense Reference" w:uiPriority="32" w:qFormat="1"/>
+    <w:lsdException w:name="Book Title" w:uiPriority="33" w:qFormat="1"/>
+    <w:lsdException w:name="Bibliography" w:semiHidden="1" w:uiPriority="37" w:unhideWhenUsed="1"/>
+    <w:lsdException w:name="TOC Heading" w:semiHidden="1" w:uiPriority="39" w:unhideWhenUsed="1" w:qFormat="1"/>
+    <w:lsdException w:name="Plain Table 1" w:uiPriority="41"/>
+    <w:lsdException w:name="Plain Table 2" w:uiPriority="42"/>
+    <w:lsdException w:name="Plain Table 3" w:uiPriority="43"/>
+    <w:lsdException w:name="Plain Table 4" w:uiPriority="44"/>
+    <w:lsdException w:name="Plain Table 5" w:uiPriority="45"/>
+    <w:lsdException w:name="Grid Table Light" w:uiPriority="40"/>
+    <w:lsdException w:name="Grid Table 1 Light" w:uiPriority="46"/>
+    <w:lsdException w:name="Grid Table 2" w:uiPriority="47"/>
+    <w:lsdException w:name="Grid Table 3" w:uiPriority="48"/>
+    <w:lsdException w:name="Grid Table 4" w:uiPriority="49"/>
+    <w:lsdException w:name="Grid Table 5 Dark" w:uiPriority="50"/>
+    <w:lsdException w:name="Grid Table 6 Colorful" w:uiPriority="51"/>
+    <w:lsdException w:name="Grid Table 7 Colorful" w:uiPriority="52"/>
+    <w:lsdException w:name="Grid Table 1 Light Accent 1" w:uiPriority="46"/>
+    <w:lsdException w:name="Grid Table 2 Accent 1" w:uiPriority="47"/>
+    <w:lsdException w:name="Grid Table 3 Accent 1" w:uiPriority="48"/>
+    <w:lsdException w:name="Grid Table 4 Accent 1" w:uiPriority="49"/>
+    <w:lsdException w:name="Grid Table 5 Dark Accent 1" w:uiPriority="50"/>
+    <w:lsdException w:name="Grid Table 6 Colorful Accent 1" w:uiPriority="51"/>
+    <w:lsdException w:name="Grid Table 7 Colorful Accent 1" w:uiPriority="52"/>
+    <w:lsdException w:name="Grid Table 1 Light Accent 2" w:uiPriority="46"/>
+    <w:lsdException w:name="Grid Table 2 Accent 2" w:uiPriority="47"/>
+    <w:lsdException w:name="Grid Table 3 Accent 2" w:uiPriority="48"/>
+    <w:lsdException w:name="Grid Table 4 Accent 2" w:uiPriority="49"/>
+    <w:lsdException w:name="Grid Table 5 Dark Accent 2" w:uiPriority="50"/>
+    <w:lsdException w:name="Grid Table 6 Colorful Accent 2" w:uiPriority="51"/>
+    <w:lsdException w:name="Grid Table 7 Colorful Accent 2" w:uiPriority="52"/>
+    <w:lsdException w:name="Grid Table 1 Light Accent 3" w:uiPriority="46"/>
+    <w:lsdException w:name="Grid Table 2 Accent 3" w:uiPriority="47"/>
+    <w:lsdException w:name="Grid Table 3 Accent 3" w:uiPriority="48"/>
+    <w:lsdException w:name="Grid Table 4 Accent 3" w:uiPriority="49"/>
+    <w:lsdException w:name="Grid Table 5 Dark Accent 3" w:uiPriority="50"/>
+    <w:lsdException w:name="Grid Table 6 Colorful Accent 3" w:uiPriority="51"/>
+    <w:lsdException w:name="Grid Table 7 Colorful Accent 3" w:uiPriority="52"/>
+    <w:lsdException w:name="Grid Table 1 Light Accent 4" w:uiPriority="46"/>
+    <w:lsdException w:name="Grid Table 2 Accent 4" w:uiPriority="47"/>
+    <w:lsdException w:name="Grid Table 3 Accent 4" w:uiPriority="48"/>
+    <w:lsdException w:name="Grid Table 4 Accent 4" w:uiPriority="49"/>
+    <w:lsdException w:name="Grid Table 5 Dark Accent 4" w:uiPriority="50"/>
+    <w:lsdException w:name="Grid Table 6 Colorful Accent 4" w:uiPriority="51"/>
+    <w:lsdException w:name="Grid Table 7 Colorful Accent 4" w:uiPriority="52"/>
+    <w:lsdException w:name="Grid Table 1 Light Accent 5" w:uiPriority="46"/>
+    <w:lsdException w:name="Grid Table 2 Accent 5" w:uiPriority="47"/>
+    <w:lsdException w:name="Grid Table 3 Accent 5" w:uiPriority="48"/>
+    <w:lsdException w:name="Grid Table 4 Accent 5" w:uiPriority="49"/>
+    <w:lsdException w:name="Grid Table 5 Dark Accent 5" w:uiPriority="50"/>
+    <w:lsdException w:name="Grid Table 6 Colorful Accent 5" w:uiPriority="51"/>
+    <w:lsdException w:name="Grid Table 7 Colorful Accent 5" w:uiPriority="52"/>
+    <w:lsdException w:name="Grid Table 1 Light Accent 6" w:uiPriority="46"/>
+    <w:lsdException w:name="Grid Table 2 Accent 6" w:uiPriority="47"/>
+    <w:lsdException w:name="Grid Table 3 Accent 6" w:uiPriority="48"/>
+    <w:lsdException w:name="Grid Table 4 Accent 6" w:uiPriority="49"/>
+    <w:lsdException w:name="Grid Table 5 Dark Accent 6" w:uiPriority="50"/>
+    <w:lsdException w:name="Grid Table 6 Colorful Accent 6" w:uiPriority="51"/>
+    <w:lsdException w:name="Grid Table 7 Colorful Accent 6" w:uiPriority="52"/>
+    <w:lsdException w:name="List Table 1 Light" w:uiPriority="46"/>
+    <w:lsdException w:name="List Table 2" w:uiPriority="47"/>
+    <w:lsdException w:name="List Table 3" w:uiPriority="48"/>
+    <w:lsdException w:name="List Table 4" w:uiPriority="49"/>
+    <w:lsdException w:name="List Table 5 Dark" w:uiPriority="50"/>
+    <w:lsdException w:name="List Table 6 Colorful" w:uiPriority="51"/>
+    <w:lsdException w:name="List Table 7 Colorful" w:uiPriority="52"/>
+    <w:lsdException w:name="List Table 1 Light Accent 1" w:uiPriority="46"/>
+    <w:lsdException w:name="List Table 2 Accent 1" w:uiPriority="47"/>
+    <w:lsdException w:name="List Table 3 Accent 1" w:uiPriority="48"/>
+    <w:lsdException w:name="List Table 4 Accent 1" w:uiPriority="49"/>
+    <w:lsdException w:name="List Table 5 Dark Accent 1" w:uiPriority="50"/>
+    <w:lsdException w:name="List Table 6 Colorful Accent 1" w:uiPriority="51"/>
+    <w:lsdException w:name="List Table 7 Colorful Accent 1" w:uiPriority="52"/>
+    <w:lsdException w:name="List Table 1 Light Accent 2" w:uiPriority="46"/>
+    <w:lsdException w:name="List Table 2 Accent 2" w:uiPriority="47"/>
+    <w:lsdException w:name="List Table 3 Accent 2" w:uiPriority="48"/>
+    <w:lsdException w:name="List Table 4 Accent 2" w:uiPriority="49"/>
+    <w:lsdException w:name="List Table 5 Dark Accent 2" w:uiPriority="50"/>
+    <w:lsdException w:name="List Table 6 Colorful Accent 2" w:uiPriority="51"/>
+    <w:lsdException w:name="List Table 7 Colorful Accent 2" w:uiPriority="52"/>
+    <w:lsdException w:name="List Table 1 Light Accent 3" w:uiPriority="46"/>
+    <w:lsdException w:name="List Table 2 Accent 3" w:uiPriority="47"/>
+    <w:lsdException w:name="List Table 3 Accent 3" w:uiPriority="48"/>
+    <w:lsdException w:name="List Table 4 Accent 3" w:uiPriority="49"/>
+    <w:lsdException w:name="List Table 5 Dark Accent 3" w:uiPriority="50"/>
+    <w:lsdException w:name="List Table 6 Colorful Accent 3" w:uiPriority="51"/>
+    <w:lsdException w:name="List Table 7 Colorful Accent 3" w:uiPriority="52"/>
+    <w:lsdException w:name="List Table 1 Light Accent 4" w:uiPriority="46"/>
+    <w:lsdException w:name="List Table 2 Accent 4" w:uiPriority="47"/>
+    <w:lsdException w:name="List Table 3 Accent 4" w:uiPriority="48"/>
+    <w:lsdException w:name="List Table 4 Accent 4" w:uiPriority="49"/>
+    <w:lsdException w:name="List Table 5 Dark Accent 4" w:uiPriority="50"/>
+    <w:lsdException w:name="List Table 6 Colorful Accent 4" w:uiPriority="51"/>
+    <w:lsdException w:name="List Table 7 Colorful Accent 4" w:uiPriority="52"/>
+    <w:lsdException w:name="List Table 1 Light Accent 5" w:uiPriority="46"/>
+    <w:lsdException w:name="List Table 2 Accent 5" w:uiPriority="47"/>
+    <w:lsdException w:name="List Table 3 Accent 5" w:uiPriority="48"/>
+    <w:lsdException w:name="List Table 4 Accent 5" w:uiPriority="49"/>
+    <w:lsdException w:name="List Table 5 Dark Accent 5" w:uiPriority="50"/>
+    <w:lsdException w:name="List Table 6 Colorful Accent 5" w:uiPriority="51"/>
+    <w:lsdException w:name="List Table 7 Colorful Accent 5" w:uiPriority="52"/>
+    <w:lsdException w:name="List Table 1 Light Accent 6" w:uiPriority="46"/>
+    <w:lsdException w:name="List Table 2 Accent 6" w:uiPriority="47"/>
+    <w:lsdException w:name="List Table 3 Accent 6" w:uiPriority="48"/>
+    <w:lsdException w:name="List Table 4 Accent 6" w:uiPriority="49"/>
+    <w:lsdException w:name="List Table 5 Dark Accent 6" w:uiPriority="50"/>
+    <w:lsdException w:name="List Table 6 Colorful Accent 6" w:uiPriority="51"/>
+    <w:lsdException w:name="List Table 7 Colorful Accent 6" w:uiPriority="52"/>
+    <w:lsdException w:name="Mention" w:semiHidden="1" w:unhideWhenUsed="1"/>
+    <w:lsdException w:name="Smart Hyperlink" w:semiHidden="1" w:unhideWhenUsed="1"/>
+    <w:lsdException w:name="Hashtag" w:semiHidden="1" w:unhideWhenUsed="1"/>
+    <w:lsdException w:name="Unresolved Mention" w:semiHidden="1" w:unhideWhenUsed="1"/>
   </w:latentStyles>
-  <w:style w:type="paragraph" w:default="1" w:styleId="Standard">
+  <w:style w:type="paragraph" w:default="1" w:styleId="Normal">
     <w:name w:val="Normal"/>
     <w:qFormat/>
   </w:style>
-  <w:style w:type="paragraph" w:styleId="berschrift1">
+  <w:style w:type="paragraph" w:styleId="Heading1">
     <w:name w:val="heading 1"/>
-    <w:basedOn w:val="Standard"/>
-    <w:next w:val="Standard"/>
+    <w:basedOn w:val="Normal"/>
+    <w:next w:val="Normal"/>
     <w:uiPriority w:val="9"/>
     <w:qFormat/>
     <w:pPr>
@@ -4131,10 +4369,10 @@
       <w:szCs w:val="40"/>
     </w:rPr>
   </w:style>
-  <w:style w:type="paragraph" w:styleId="berschrift2">
+  <w:style w:type="paragraph" w:styleId="Heading2">
     <w:name w:val="heading 2"/>
-    <w:basedOn w:val="Standard"/>
-    <w:next w:val="Standard"/>
+    <w:basedOn w:val="Normal"/>
+    <w:next w:val="Normal"/>
     <w:uiPriority w:val="9"/>
     <w:unhideWhenUsed/>
     <w:qFormat/>
@@ -4150,10 +4388,10 @@
       <w:szCs w:val="32"/>
     </w:rPr>
   </w:style>
-  <w:style w:type="paragraph" w:styleId="berschrift3">
+  <w:style w:type="paragraph" w:styleId="Heading3">
     <w:name w:val="heading 3"/>
-    <w:basedOn w:val="Standard"/>
-    <w:next w:val="Standard"/>
+    <w:basedOn w:val="Normal"/>
+    <w:next w:val="Normal"/>
     <w:uiPriority w:val="9"/>
     <w:semiHidden/>
     <w:unhideWhenUsed/>
@@ -4171,10 +4409,10 @@
       <w:szCs w:val="28"/>
     </w:rPr>
   </w:style>
-  <w:style w:type="paragraph" w:styleId="berschrift4">
+  <w:style w:type="paragraph" w:styleId="Heading4">
     <w:name w:val="heading 4"/>
-    <w:basedOn w:val="Standard"/>
-    <w:next w:val="Standard"/>
+    <w:basedOn w:val="Normal"/>
+    <w:next w:val="Normal"/>
     <w:uiPriority w:val="9"/>
     <w:semiHidden/>
     <w:unhideWhenUsed/>
@@ -4192,10 +4430,10 @@
       <w:szCs w:val="24"/>
     </w:rPr>
   </w:style>
-  <w:style w:type="paragraph" w:styleId="berschrift5">
+  <w:style w:type="paragraph" w:styleId="Heading5">
     <w:name w:val="heading 5"/>
-    <w:basedOn w:val="Standard"/>
-    <w:next w:val="Standard"/>
+    <w:basedOn w:val="Normal"/>
+    <w:next w:val="Normal"/>
     <w:uiPriority w:val="9"/>
     <w:semiHidden/>
     <w:unhideWhenUsed/>
@@ -4211,10 +4449,10 @@
       <w:color w:val="666666"/>
     </w:rPr>
   </w:style>
-  <w:style w:type="paragraph" w:styleId="berschrift6">
+  <w:style w:type="paragraph" w:styleId="Heading6">
     <w:name w:val="heading 6"/>
-    <w:basedOn w:val="Standard"/>
-    <w:next w:val="Standard"/>
+    <w:basedOn w:val="Normal"/>
+    <w:next w:val="Normal"/>
     <w:uiPriority w:val="9"/>
     <w:semiHidden/>
     <w:unhideWhenUsed/>
@@ -4231,13 +4469,13 @@
       <w:color w:val="666666"/>
     </w:rPr>
   </w:style>
-  <w:style w:type="character" w:default="1" w:styleId="Absatz-Standardschriftart">
+  <w:style w:type="character" w:default="1" w:styleId="DefaultParagraphFont">
     <w:name w:val="Default Paragraph Font"/>
     <w:uiPriority w:val="1"/>
     <w:semiHidden/>
     <w:unhideWhenUsed/>
   </w:style>
-  <w:style w:type="table" w:default="1" w:styleId="NormaleTabelle">
+  <w:style w:type="table" w:default="1" w:styleId="TableNormal">
     <w:name w:val="Normal Table"/>
     <w:uiPriority w:val="99"/>
     <w:semiHidden/>
@@ -4252,16 +4490,16 @@
       </w:tblCellMar>
     </w:tblPr>
   </w:style>
-  <w:style w:type="numbering" w:default="1" w:styleId="KeineListe">
+  <w:style w:type="numbering" w:default="1" w:styleId="NoList">
     <w:name w:val="No List"/>
     <w:uiPriority w:val="99"/>
     <w:semiHidden/>
     <w:unhideWhenUsed/>
   </w:style>
-  <w:style w:type="paragraph" w:styleId="Titel">
+  <w:style w:type="paragraph" w:styleId="Title">
     <w:name w:val="Title"/>
-    <w:basedOn w:val="Standard"/>
-    <w:next w:val="Standard"/>
+    <w:basedOn w:val="Normal"/>
+    <w:next w:val="Normal"/>
     <w:uiPriority w:val="10"/>
     <w:qFormat/>
     <w:pPr>
@@ -4275,10 +4513,10 @@
       <w:szCs w:val="52"/>
     </w:rPr>
   </w:style>
-  <w:style w:type="paragraph" w:styleId="Untertitel">
+  <w:style w:type="paragraph" w:styleId="Subtitle">
     <w:name w:val="Subtitle"/>
-    <w:basedOn w:val="Standard"/>
-    <w:next w:val="Standard"/>
+    <w:basedOn w:val="Normal"/>
+    <w:next w:val="Normal"/>
     <w:uiPriority w:val="11"/>
     <w:qFormat/>
     <w:pPr>
@@ -4294,7 +4532,7 @@
     </w:rPr>
   </w:style>
   <w:style w:type="table" w:customStyle="1" w:styleId="a">
-    <w:basedOn w:val="NormaleTabelle"/>
+    <w:basedOn w:val="TableNormal"/>
     <w:pPr>
       <w:spacing w:before="60" w:after="60"/>
       <w:contextualSpacing/>
@@ -4332,14 +4570,14 @@
     </w:tblStylePr>
   </w:style>
   <w:style w:type="table" w:customStyle="1" w:styleId="a0">
-    <w:basedOn w:val="NormaleTabelle"/>
+    <w:basedOn w:val="TableNormal"/>
     <w:tblPr>
       <w:tblStyleRowBandSize w:val="1"/>
       <w:tblStyleColBandSize w:val="1"/>
     </w:tblPr>
   </w:style>
   <w:style w:type="table" w:customStyle="1" w:styleId="a1">
-    <w:basedOn w:val="NormaleTabelle"/>
+    <w:basedOn w:val="TableNormal"/>
     <w:pPr>
       <w:spacing w:before="60" w:after="60"/>
       <w:contextualSpacing/>
@@ -4357,10 +4595,10 @@
       </w:tblCellMar>
     </w:tblPr>
   </w:style>
-  <w:style w:type="paragraph" w:styleId="Inhaltsverzeichnisberschrift">
+  <w:style w:type="paragraph" w:styleId="TOCHeading">
     <w:name w:val="TOC Heading"/>
-    <w:basedOn w:val="berschrift1"/>
-    <w:next w:val="Standard"/>
+    <w:basedOn w:val="Heading1"/>
+    <w:next w:val="Normal"/>
     <w:uiPriority w:val="39"/>
     <w:unhideWhenUsed/>
     <w:qFormat/>
@@ -4385,10 +4623,10 @@
       <w:lang w:val="en-US" w:eastAsia="en-US"/>
     </w:rPr>
   </w:style>
-  <w:style w:type="paragraph" w:styleId="Verzeichnis1">
+  <w:style w:type="paragraph" w:styleId="TOC1">
     <w:name w:val="toc 1"/>
-    <w:basedOn w:val="Standard"/>
-    <w:next w:val="Standard"/>
+    <w:basedOn w:val="Normal"/>
+    <w:next w:val="Normal"/>
     <w:autoRedefine/>
     <w:uiPriority w:val="39"/>
     <w:unhideWhenUsed/>
@@ -4397,10 +4635,10 @@
       <w:spacing w:after="100"/>
     </w:pPr>
   </w:style>
-  <w:style w:type="paragraph" w:styleId="Verzeichnis2">
+  <w:style w:type="paragraph" w:styleId="TOC2">
     <w:name w:val="toc 2"/>
-    <w:basedOn w:val="Standard"/>
-    <w:next w:val="Standard"/>
+    <w:basedOn w:val="Normal"/>
+    <w:next w:val="Normal"/>
     <w:autoRedefine/>
     <w:uiPriority w:val="39"/>
     <w:unhideWhenUsed/>
@@ -4412,7 +4650,7 @@
   </w:style>
   <w:style w:type="character" w:styleId="Hyperlink">
     <w:name w:val="Hyperlink"/>
-    <w:basedOn w:val="Absatz-Standardschriftart"/>
+    <w:basedOn w:val="DefaultParagraphFont"/>
     <w:uiPriority w:val="99"/>
     <w:unhideWhenUsed/>
     <w:rsid w:val="00B710F9"/>
@@ -4421,10 +4659,10 @@
       <w:u w:val="single"/>
     </w:rPr>
   </w:style>
-  <w:style w:type="paragraph" w:styleId="Sprechblasentext">
+  <w:style w:type="paragraph" w:styleId="BalloonText">
     <w:name w:val="Balloon Text"/>
-    <w:basedOn w:val="Standard"/>
-    <w:link w:val="SprechblasentextZchn"/>
+    <w:basedOn w:val="Normal"/>
+    <w:link w:val="BalloonTextChar"/>
     <w:uiPriority w:val="99"/>
     <w:semiHidden/>
     <w:unhideWhenUsed/>
@@ -4438,519 +4676,10 @@
       <w:szCs w:val="16"/>
     </w:rPr>
   </w:style>
-  <w:style w:type="character" w:customStyle="1" w:styleId="SprechblasentextZchn">
-    <w:name w:val="Sprechblasentext Zchn"/>
-    <w:basedOn w:val="Absatz-Standardschriftart"/>
-    <w:link w:val="Sprechblasentext"/>
-    <w:uiPriority w:val="99"/>
-    <w:semiHidden/>
-    <w:rsid w:val="004B2C92"/>
-    <w:rPr>
-      <w:rFonts w:ascii="Tahoma" w:hAnsi="Tahoma" w:cs="Tahoma"/>
-      <w:sz w:val="16"/>
-      <w:szCs w:val="16"/>
-    </w:rPr>
-  </w:style>
-</w:styles>
-</file>
-
-<file path=word/stylesWithEffects.xml><?xml version="1.0" encoding="utf-8"?>
-<w:styles xmlns:wpc="http://schemas.microsoft.com/office/word/2010/wordprocessingCanvas" xmlns:mc="http://schemas.openxmlformats.org/markup-compatibility/2006" xmlns:o="urn:schemas-microsoft-com:office:office" xmlns:r="http://schemas.openxmlformats.org/officeDocument/2006/relationships" xmlns:m="http://schemas.openxmlformats.org/officeDocument/2006/math" xmlns:v="urn:schemas-microsoft-com:vml" xmlns:wp14="http://schemas.microsoft.com/office/word/2010/wordprocessingDrawing" xmlns:wp="http://schemas.openxmlformats.org/drawingml/2006/wordprocessingDrawing" xmlns:w10="urn:schemas-microsoft-com:office:word" xmlns:w="http://schemas.openxmlformats.org/wordprocessingml/2006/main" xmlns:w14="http://schemas.microsoft.com/office/word/2010/wordml" xmlns:wpg="http://schemas.microsoft.com/office/word/2010/wordprocessingGroup" xmlns:wpi="http://schemas.microsoft.com/office/word/2010/wordprocessingInk" xmlns:wne="http://schemas.microsoft.com/office/word/2006/wordml" xmlns:wps="http://schemas.microsoft.com/office/word/2010/wordprocessingShape" mc:Ignorable="w14 wp14">
-  <w:docDefaults>
-    <w:rPrDefault>
-      <w:rPr>
-        <w:rFonts w:ascii="Arial" w:eastAsia="Arial" w:hAnsi="Arial" w:cs="Arial"/>
-        <w:color w:val="000000"/>
-        <w:sz w:val="22"/>
-        <w:szCs w:val="22"/>
-        <w:lang w:val="en" w:eastAsia="de-DE" w:bidi="ar-SA"/>
-      </w:rPr>
-    </w:rPrDefault>
-    <w:pPrDefault>
-      <w:pPr>
-        <w:pBdr>
-          <w:top w:val="nil"/>
-          <w:left w:val="nil"/>
-          <w:bottom w:val="nil"/>
-          <w:right w:val="nil"/>
-          <w:between w:val="nil"/>
-        </w:pBdr>
-        <w:spacing w:line="276" w:lineRule="auto"/>
-      </w:pPr>
-    </w:pPrDefault>
-  </w:docDefaults>
-  <w:latentStyles w:defLockedState="0" w:defUIPriority="99" w:defSemiHidden="1" w:defUnhideWhenUsed="1" w:defQFormat="0" w:count="267">
-    <w:lsdException w:name="Normal" w:semiHidden="0" w:uiPriority="0" w:unhideWhenUsed="0" w:qFormat="1"/>
-    <w:lsdException w:name="heading 1" w:semiHidden="0" w:uiPriority="9" w:unhideWhenUsed="0" w:qFormat="1"/>
-    <w:lsdException w:name="heading 2" w:uiPriority="9" w:qFormat="1"/>
-    <w:lsdException w:name="heading 3" w:uiPriority="9" w:qFormat="1"/>
-    <w:lsdException w:name="heading 4" w:uiPriority="9" w:qFormat="1"/>
-    <w:lsdException w:name="heading 5" w:uiPriority="9" w:qFormat="1"/>
-    <w:lsdException w:name="heading 6" w:uiPriority="9" w:qFormat="1"/>
-    <w:lsdException w:name="heading 7" w:uiPriority="9" w:qFormat="1"/>
-    <w:lsdException w:name="heading 8" w:uiPriority="9" w:qFormat="1"/>
-    <w:lsdException w:name="heading 9" w:uiPriority="9" w:qFormat="1"/>
-    <w:lsdException w:name="toc 1" w:uiPriority="39"/>
-    <w:lsdException w:name="toc 2" w:uiPriority="39"/>
-    <w:lsdException w:name="toc 3" w:uiPriority="39"/>
-    <w:lsdException w:name="toc 4" w:uiPriority="39"/>
-    <w:lsdException w:name="toc 5" w:uiPriority="39"/>
-    <w:lsdException w:name="toc 6" w:uiPriority="39"/>
-    <w:lsdException w:name="toc 7" w:uiPriority="39"/>
-    <w:lsdException w:name="toc 8" w:uiPriority="39"/>
-    <w:lsdException w:name="toc 9" w:uiPriority="39"/>
-    <w:lsdException w:name="caption" w:uiPriority="35" w:qFormat="1"/>
-    <w:lsdException w:name="Title" w:semiHidden="0" w:uiPriority="10" w:unhideWhenUsed="0" w:qFormat="1"/>
-    <w:lsdException w:name="Default Paragraph Font" w:uiPriority="1"/>
-    <w:lsdException w:name="Subtitle" w:semiHidden="0" w:uiPriority="11" w:unhideWhenUsed="0" w:qFormat="1"/>
-    <w:lsdException w:name="Strong" w:semiHidden="0" w:uiPriority="22" w:unhideWhenUsed="0" w:qFormat="1"/>
-    <w:lsdException w:name="Emphasis" w:semiHidden="0" w:uiPriority="20" w:unhideWhenUsed="0" w:qFormat="1"/>
-    <w:lsdException w:name="Table Grid" w:semiHidden="0" w:uiPriority="39" w:unhideWhenUsed="0"/>
-    <w:lsdException w:name="Placeholder Text" w:unhideWhenUsed="0"/>
-    <w:lsdException w:name="No Spacing" w:semiHidden="0" w:uiPriority="1" w:unhideWhenUsed="0" w:qFormat="1"/>
-    <w:lsdException w:name="Light Shading" w:semiHidden="0" w:uiPriority="60" w:unhideWhenUsed="0"/>
-    <w:lsdException w:name="Light List" w:semiHidden="0" w:uiPriority="61" w:unhideWhenUsed="0"/>
-    <w:lsdException w:name="Light Grid" w:semiHidden="0" w:uiPriority="62" w:unhideWhenUsed="0"/>
-    <w:lsdException w:name="Medium Shading 1" w:semiHidden="0" w:uiPriority="63" w:unhideWhenUsed="0"/>
-    <w:lsdException w:name="Medium Shading 2" w:semiHidden="0" w:uiPriority="64" w:unhideWhenUsed="0"/>
-    <w:lsdException w:name="Medium List 1" w:semiHidden="0" w:uiPriority="65" w:unhideWhenUsed="0"/>
-    <w:lsdException w:name="Medium List 2" w:semiHidden="0" w:uiPriority="66" w:unhideWhenUsed="0"/>
-    <w:lsdException w:name="Medium Grid 1" w:semiHidden="0" w:uiPriority="67" w:unhideWhenUsed="0"/>
-    <w:lsdException w:name="Medium Grid 2" w:semiHidden="0" w:uiPriority="68" w:unhideWhenUsed="0"/>
-    <w:lsdException w:name="Medium Grid 3" w:semiHidden="0" w:uiPriority="69" w:unhideWhenUsed="0"/>
-    <w:lsdException w:name="Dark List" w:semiHidden="0" w:uiPriority="70" w:unhideWhenUsed="0"/>
-    <w:lsdException w:name="Colorful Shading" w:semiHidden="0" w:uiPriority="71" w:unhideWhenUsed="0"/>
-    <w:lsdException w:name="Colorful List" w:semiHidden="0" w:uiPriority="72" w:unhideWhenUsed="0"/>
-    <w:lsdException w:name="Colorful Grid" w:semiHidden="0" w:uiPriority="73" w:unhideWhenUsed="0"/>
-    <w:lsdException w:name="Light Shading Accent 1" w:semiHidden="0" w:uiPriority="60" w:unhideWhenUsed="0"/>
-    <w:lsdException w:name="Light List Accent 1" w:semiHidden="0" w:uiPriority="61" w:unhideWhenUsed="0"/>
-    <w:lsdException w:name="Light Grid Accent 1" w:semiHidden="0" w:uiPriority="62" w:unhideWhenUsed="0"/>
-    <w:lsdException w:name="Medium Shading 1 Accent 1" w:semiHidden="0" w:uiPriority="63" w:unhideWhenUsed="0"/>
-    <w:lsdException w:name="Medium Shading 2 Accent 1" w:semiHidden="0" w:uiPriority="64" w:unhideWhenUsed="0"/>
-    <w:lsdException w:name="Medium List 1 Accent 1" w:semiHidden="0" w:uiPriority="65" w:unhideWhenUsed="0"/>
-    <w:lsdException w:name="Revision" w:unhideWhenUsed="0"/>
-    <w:lsdException w:name="List Paragraph" w:semiHidden="0" w:uiPriority="34" w:unhideWhenUsed="0" w:qFormat="1"/>
-    <w:lsdException w:name="Quote" w:semiHidden="0" w:uiPriority="29" w:unhideWhenUsed="0" w:qFormat="1"/>
-    <w:lsdException w:name="Intense Quote" w:semiHidden="0" w:uiPriority="30" w:unhideWhenUsed="0" w:qFormat="1"/>
-    <w:lsdException w:name="Medium List 2 Accent 1" w:semiHidden="0" w:uiPriority="66" w:unhideWhenUsed="0"/>
-    <w:lsdException w:name="Medium Grid 1 Accent 1" w:semiHidden="0" w:uiPriority="67" w:unhideWhenUsed="0"/>
-    <w:lsdException w:name="Medium Grid 2 Accent 1" w:semiHidden="0" w:uiPriority="68" w:unhideWhenUsed="0"/>
-    <w:lsdException w:name="Medium Grid 3 Accent 1" w:semiHidden="0" w:uiPriority="69" w:unhideWhenUsed="0"/>
-    <w:lsdException w:name="Dark List Accent 1" w:semiHidden="0" w:uiPriority="70" w:unhideWhenUsed="0"/>
-    <w:lsdException w:name="Colorful Shading Accent 1" w:semiHidden="0" w:uiPriority="71" w:unhideWhenUsed="0"/>
-    <w:lsdException w:name="Colorful List Accent 1" w:semiHidden="0" w:uiPriority="72" w:unhideWhenUsed="0"/>
-    <w:lsdException w:name="Colorful Grid Accent 1" w:semiHidden="0" w:uiPriority="73" w:unhideWhenUsed="0"/>
-    <w:lsdException w:name="Light Shading Accent 2" w:semiHidden="0" w:uiPriority="60" w:unhideWhenUsed="0"/>
-    <w:lsdException w:name="Light List Accent 2" w:semiHidden="0" w:uiPriority="61" w:unhideWhenUsed="0"/>
-    <w:lsdException w:name="Light Grid Accent 2" w:semiHidden="0" w:uiPriority="62" w:unhideWhenUsed="0"/>
-    <w:lsdException w:name="Medium Shading 1 Accent 2" w:semiHidden="0" w:uiPriority="63" w:unhideWhenUsed="0"/>
-    <w:lsdException w:name="Medium Shading 2 Accent 2" w:semiHidden="0" w:uiPriority="64" w:unhideWhenUsed="0"/>
-    <w:lsdException w:name="Medium List 1 Accent 2" w:semiHidden="0" w:uiPriority="65" w:unhideWhenUsed="0"/>
-    <w:lsdException w:name="Medium List 2 Accent 2" w:semiHidden="0" w:uiPriority="66" w:unhideWhenUsed="0"/>
-    <w:lsdException w:name="Medium Grid 1 Accent 2" w:semiHidden="0" w:uiPriority="67" w:unhideWhenUsed="0"/>
-    <w:lsdException w:name="Medium Grid 2 Accent 2" w:semiHidden="0" w:uiPriority="68" w:unhideWhenUsed="0"/>
-    <w:lsdException w:name="Medium Grid 3 Accent 2" w:semiHidden="0" w:uiPriority="69" w:unhideWhenUsed="0"/>
-    <w:lsdException w:name="Dark List Accent 2" w:semiHidden="0" w:uiPriority="70" w:unhideWhenUsed="0"/>
-    <w:lsdException w:name="Colorful Shading Accent 2" w:semiHidden="0" w:uiPriority="71" w:unhideWhenUsed="0"/>
-    <w:lsdException w:name="Colorful List Accent 2" w:semiHidden="0" w:uiPriority="72" w:unhideWhenUsed="0"/>
-    <w:lsdException w:name="Colorful Grid Accent 2" w:semiHidden="0" w:uiPriority="73" w:unhideWhenUsed="0"/>
-    <w:lsdException w:name="Light Shading Accent 3" w:semiHidden="0" w:uiPriority="60" w:unhideWhenUsed="0"/>
-    <w:lsdException w:name="Light List Accent 3" w:semiHidden="0" w:uiPriority="61" w:unhideWhenUsed="0"/>
-    <w:lsdException w:name="Light Grid Accent 3" w:semiHidden="0" w:uiPriority="62" w:unhideWhenUsed="0"/>
-    <w:lsdException w:name="Medium Shading 1 Accent 3" w:semiHidden="0" w:uiPriority="63" w:unhideWhenUsed="0"/>
-    <w:lsdException w:name="Medium Shading 2 Accent 3" w:semiHidden="0" w:uiPriority="64" w:unhideWhenUsed="0"/>
-    <w:lsdException w:name="Medium List 1 Accent 3" w:semiHidden="0" w:uiPriority="65" w:unhideWhenUsed="0"/>
-    <w:lsdException w:name="Medium List 2 Accent 3" w:semiHidden="0" w:uiPriority="66" w:unhideWhenUsed="0"/>
-    <w:lsdException w:name="Medium Grid 1 Accent 3" w:semiHidden="0" w:uiPriority="67" w:unhideWhenUsed="0"/>
-    <w:lsdException w:name="Medium Grid 2 Accent 3" w:semiHidden="0" w:uiPriority="68" w:unhideWhenUsed="0"/>
-    <w:lsdException w:name="Medium Grid 3 Accent 3" w:semiHidden="0" w:uiPriority="69" w:unhideWhenUsed="0"/>
-    <w:lsdException w:name="Dark List Accent 3" w:semiHidden="0" w:uiPriority="70" w:unhideWhenUsed="0"/>
-    <w:lsdException w:name="Colorful Shading Accent 3" w:semiHidden="0" w:uiPriority="71" w:unhideWhenUsed="0"/>
-    <w:lsdException w:name="Colorful List Accent 3" w:semiHidden="0" w:uiPriority="72" w:unhideWhenUsed="0"/>
-    <w:lsdException w:name="Colorful Grid Accent 3" w:semiHidden="0" w:uiPriority="73" w:unhideWhenUsed="0"/>
-    <w:lsdException w:name="Light Shading Accent 4" w:semiHidden="0" w:uiPriority="60" w:unhideWhenUsed="0"/>
-    <w:lsdException w:name="Light List Accent 4" w:semiHidden="0" w:uiPriority="61" w:unhideWhenUsed="0"/>
-    <w:lsdException w:name="Light Grid Accent 4" w:semiHidden="0" w:uiPriority="62" w:unhideWhenUsed="0"/>
-    <w:lsdException w:name="Medium Shading 1 Accent 4" w:semiHidden="0" w:uiPriority="63" w:unhideWhenUsed="0"/>
-    <w:lsdException w:name="Medium Shading 2 Accent 4" w:semiHidden="0" w:uiPriority="64" w:unhideWhenUsed="0"/>
-    <w:lsdException w:name="Medium List 1 Accent 4" w:semiHidden="0" w:uiPriority="65" w:unhideWhenUsed="0"/>
-    <w:lsdException w:name="Medium List 2 Accent 4" w:semiHidden="0" w:uiPriority="66" w:unhideWhenUsed="0"/>
-    <w:lsdException w:name="Medium Grid 1 Accent 4" w:semiHidden="0" w:uiPriority="67" w:unhideWhenUsed="0"/>
-    <w:lsdException w:name="Medium Grid 2 Accent 4" w:semiHidden="0" w:uiPriority="68" w:unhideWhenUsed="0"/>
-    <w:lsdException w:name="Medium Grid 3 Accent 4" w:semiHidden="0" w:uiPriority="69" w:unhideWhenUsed="0"/>
-    <w:lsdException w:name="Dark List Accent 4" w:semiHidden="0" w:uiPriority="70" w:unhideWhenUsed="0"/>
-    <w:lsdException w:name="Colorful Shading Accent 4" w:semiHidden="0" w:uiPriority="71" w:unhideWhenUsed="0"/>
-    <w:lsdException w:name="Colorful List Accent 4" w:semiHidden="0" w:uiPriority="72" w:unhideWhenUsed="0"/>
-    <w:lsdException w:name="Colorful Grid Accent 4" w:semiHidden="0" w:uiPriority="73" w:unhideWhenUsed="0"/>
-    <w:lsdException w:name="Light Shading Accent 5" w:semiHidden="0" w:uiPriority="60" w:unhideWhenUsed="0"/>
-    <w:lsdException w:name="Light List Accent 5" w:semiHidden="0" w:uiPriority="61" w:unhideWhenUsed="0"/>
-    <w:lsdException w:name="Light Grid Accent 5" w:semiHidden="0" w:uiPriority="62" w:unhideWhenUsed="0"/>
-    <w:lsdException w:name="Medium Shading 1 Accent 5" w:semiHidden="0" w:uiPriority="63" w:unhideWhenUsed="0"/>
-    <w:lsdException w:name="Medium Shading 2 Accent 5" w:semiHidden="0" w:uiPriority="64" w:unhideWhenUsed="0"/>
-    <w:lsdException w:name="Medium List 1 Accent 5" w:semiHidden="0" w:uiPriority="65" w:unhideWhenUsed="0"/>
-    <w:lsdException w:name="Medium List 2 Accent 5" w:semiHidden="0" w:uiPriority="66" w:unhideWhenUsed="0"/>
-    <w:lsdException w:name="Medium Grid 1 Accent 5" w:semiHidden="0" w:uiPriority="67" w:unhideWhenUsed="0"/>
-    <w:lsdException w:name="Medium Grid 2 Accent 5" w:semiHidden="0" w:uiPriority="68" w:unhideWhenUsed="0"/>
-    <w:lsdException w:name="Medium Grid 3 Accent 5" w:semiHidden="0" w:uiPriority="69" w:unhideWhenUsed="0"/>
-    <w:lsdException w:name="Dark List Accent 5" w:semiHidden="0" w:uiPriority="70" w:unhideWhenUsed="0"/>
-    <w:lsdException w:name="Colorful Shading Accent 5" w:semiHidden="0" w:uiPriority="71" w:unhideWhenUsed="0"/>
-    <w:lsdException w:name="Colorful List Accent 5" w:semiHidden="0" w:uiPriority="72" w:unhideWhenUsed="0"/>
-    <w:lsdException w:name="Colorful Grid Accent 5" w:semiHidden="0" w:uiPriority="73" w:unhideWhenUsed="0"/>
-    <w:lsdException w:name="Light Shading Accent 6" w:semiHidden="0" w:uiPriority="60" w:unhideWhenUsed="0"/>
-    <w:lsdException w:name="Light List Accent 6" w:semiHidden="0" w:uiPriority="61" w:unhideWhenUsed="0"/>
-    <w:lsdException w:name="Light Grid Accent 6" w:semiHidden="0" w:uiPriority="62" w:unhideWhenUsed="0"/>
-    <w:lsdException w:name="Medium Shading 1 Accent 6" w:semiHidden="0" w:uiPriority="63" w:unhideWhenUsed="0"/>
-    <w:lsdException w:name="Medium Shading 2 Accent 6" w:semiHidden="0" w:uiPriority="64" w:unhideWhenUsed="0"/>
-    <w:lsdException w:name="Medium List 1 Accent 6" w:semiHidden="0" w:uiPriority="65" w:unhideWhenUsed="0"/>
-    <w:lsdException w:name="Medium List 2 Accent 6" w:semiHidden="0" w:uiPriority="66" w:unhideWhenUsed="0"/>
-    <w:lsdException w:name="Medium Grid 1 Accent 6" w:semiHidden="0" w:uiPriority="67" w:unhideWhenUsed="0"/>
-    <w:lsdException w:name="Medium Grid 2 Accent 6" w:semiHidden="0" w:uiPriority="68" w:unhideWhenUsed="0"/>
-    <w:lsdException w:name="Medium Grid 3 Accent 6" w:semiHidden="0" w:uiPriority="69" w:unhideWhenUsed="0"/>
-    <w:lsdException w:name="Dark List Accent 6" w:semiHidden="0" w:uiPriority="70" w:unhideWhenUsed="0"/>
-    <w:lsdException w:name="Colorful Shading Accent 6" w:semiHidden="0" w:uiPriority="71" w:unhideWhenUsed="0"/>
-    <w:lsdException w:name="Colorful List Accent 6" w:semiHidden="0" w:uiPriority="72" w:unhideWhenUsed="0"/>
-    <w:lsdException w:name="Colorful Grid Accent 6" w:semiHidden="0" w:uiPriority="73" w:unhideWhenUsed="0"/>
-    <w:lsdException w:name="Subtle Emphasis" w:semiHidden="0" w:uiPriority="19" w:unhideWhenUsed="0" w:qFormat="1"/>
-    <w:lsdException w:name="Intense Emphasis" w:semiHidden="0" w:uiPriority="21" w:unhideWhenUsed="0" w:qFormat="1"/>
-    <w:lsdException w:name="Subtle Reference" w:semiHidden="0" w:uiPriority="31" w:unhideWhenUsed="0" w:qFormat="1"/>
-    <w:lsdException w:name="Intense Reference" w:semiHidden="0" w:uiPriority="32" w:unhideWhenUsed="0" w:qFormat="1"/>
-    <w:lsdException w:name="Book Title" w:semiHidden="0" w:uiPriority="33" w:unhideWhenUsed="0" w:qFormat="1"/>
-    <w:lsdException w:name="Bibliography" w:uiPriority="37"/>
-    <w:lsdException w:name="TOC Heading" w:uiPriority="39" w:qFormat="1"/>
-  </w:latentStyles>
-  <w:style w:type="paragraph" w:default="1" w:styleId="Standard">
-    <w:name w:val="Normal"/>
-    <w:qFormat/>
-  </w:style>
-  <w:style w:type="paragraph" w:styleId="berschrift1">
-    <w:name w:val="heading 1"/>
-    <w:basedOn w:val="Standard"/>
-    <w:next w:val="Standard"/>
-    <w:uiPriority w:val="9"/>
-    <w:qFormat/>
-    <w:pPr>
-      <w:keepNext/>
-      <w:keepLines/>
-      <w:spacing w:before="400" w:after="120"/>
-      <w:contextualSpacing/>
-      <w:outlineLvl w:val="0"/>
-    </w:pPr>
-    <w:rPr>
-      <w:sz w:val="40"/>
-      <w:szCs w:val="40"/>
-    </w:rPr>
-  </w:style>
-  <w:style w:type="paragraph" w:styleId="berschrift2">
-    <w:name w:val="heading 2"/>
-    <w:basedOn w:val="Standard"/>
-    <w:next w:val="Standard"/>
-    <w:uiPriority w:val="9"/>
-    <w:unhideWhenUsed/>
-    <w:qFormat/>
-    <w:pPr>
-      <w:keepNext/>
-      <w:keepLines/>
-      <w:spacing w:before="360" w:after="120"/>
-      <w:contextualSpacing/>
-      <w:outlineLvl w:val="1"/>
-    </w:pPr>
-    <w:rPr>
-      <w:sz w:val="32"/>
-      <w:szCs w:val="32"/>
-    </w:rPr>
-  </w:style>
-  <w:style w:type="paragraph" w:styleId="berschrift3">
-    <w:name w:val="heading 3"/>
-    <w:basedOn w:val="Standard"/>
-    <w:next w:val="Standard"/>
-    <w:uiPriority w:val="9"/>
-    <w:semiHidden/>
-    <w:unhideWhenUsed/>
-    <w:qFormat/>
-    <w:pPr>
-      <w:keepNext/>
-      <w:keepLines/>
-      <w:spacing w:before="320" w:after="80"/>
-      <w:contextualSpacing/>
-      <w:outlineLvl w:val="2"/>
-    </w:pPr>
-    <w:rPr>
-      <w:color w:val="434343"/>
-      <w:sz w:val="28"/>
-      <w:szCs w:val="28"/>
-    </w:rPr>
-  </w:style>
-  <w:style w:type="paragraph" w:styleId="berschrift4">
-    <w:name w:val="heading 4"/>
-    <w:basedOn w:val="Standard"/>
-    <w:next w:val="Standard"/>
-    <w:uiPriority w:val="9"/>
-    <w:semiHidden/>
-    <w:unhideWhenUsed/>
-    <w:qFormat/>
-    <w:pPr>
-      <w:keepNext/>
-      <w:keepLines/>
-      <w:spacing w:before="280" w:after="80"/>
-      <w:contextualSpacing/>
-      <w:outlineLvl w:val="3"/>
-    </w:pPr>
-    <w:rPr>
-      <w:color w:val="666666"/>
-      <w:sz w:val="24"/>
-      <w:szCs w:val="24"/>
-    </w:rPr>
-  </w:style>
-  <w:style w:type="paragraph" w:styleId="berschrift5">
-    <w:name w:val="heading 5"/>
-    <w:basedOn w:val="Standard"/>
-    <w:next w:val="Standard"/>
-    <w:uiPriority w:val="9"/>
-    <w:semiHidden/>
-    <w:unhideWhenUsed/>
-    <w:qFormat/>
-    <w:pPr>
-      <w:keepNext/>
-      <w:keepLines/>
-      <w:spacing w:before="240" w:after="80"/>
-      <w:contextualSpacing/>
-      <w:outlineLvl w:val="4"/>
-    </w:pPr>
-    <w:rPr>
-      <w:color w:val="666666"/>
-    </w:rPr>
-  </w:style>
-  <w:style w:type="paragraph" w:styleId="berschrift6">
-    <w:name w:val="heading 6"/>
-    <w:basedOn w:val="Standard"/>
-    <w:next w:val="Standard"/>
-    <w:uiPriority w:val="9"/>
-    <w:semiHidden/>
-    <w:unhideWhenUsed/>
-    <w:qFormat/>
-    <w:pPr>
-      <w:keepNext/>
-      <w:keepLines/>
-      <w:spacing w:before="240" w:after="80"/>
-      <w:contextualSpacing/>
-      <w:outlineLvl w:val="5"/>
-    </w:pPr>
-    <w:rPr>
-      <w:i/>
-      <w:color w:val="666666"/>
-    </w:rPr>
-  </w:style>
-  <w:style w:type="character" w:default="1" w:styleId="Absatz-Standardschriftart">
-    <w:name w:val="Default Paragraph Font"/>
-    <w:uiPriority w:val="1"/>
-    <w:semiHidden/>
-    <w:unhideWhenUsed/>
-  </w:style>
-  <w:style w:type="table" w:default="1" w:styleId="NormaleTabelle">
-    <w:name w:val="Normal Table"/>
-    <w:uiPriority w:val="99"/>
-    <w:semiHidden/>
-    <w:unhideWhenUsed/>
-    <w:tblPr>
-      <w:tblInd w:w="0" w:type="dxa"/>
-      <w:tblCellMar>
-        <w:top w:w="0" w:type="dxa"/>
-        <w:left w:w="108" w:type="dxa"/>
-        <w:bottom w:w="0" w:type="dxa"/>
-        <w:right w:w="108" w:type="dxa"/>
-      </w:tblCellMar>
-    </w:tblPr>
-  </w:style>
-  <w:style w:type="numbering" w:default="1" w:styleId="KeineListe">
-    <w:name w:val="No List"/>
-    <w:uiPriority w:val="99"/>
-    <w:semiHidden/>
-    <w:unhideWhenUsed/>
-  </w:style>
-  <w:style w:type="paragraph" w:styleId="Titel">
-    <w:name w:val="Title"/>
-    <w:basedOn w:val="Standard"/>
-    <w:next w:val="Standard"/>
-    <w:uiPriority w:val="10"/>
-    <w:qFormat/>
-    <w:pPr>
-      <w:keepNext/>
-      <w:keepLines/>
-      <w:spacing w:after="60"/>
-      <w:contextualSpacing/>
-    </w:pPr>
-    <w:rPr>
-      <w:sz w:val="52"/>
-      <w:szCs w:val="52"/>
-    </w:rPr>
-  </w:style>
-  <w:style w:type="paragraph" w:styleId="Untertitel">
-    <w:name w:val="Subtitle"/>
-    <w:basedOn w:val="Standard"/>
-    <w:next w:val="Standard"/>
-    <w:uiPriority w:val="11"/>
-    <w:qFormat/>
-    <w:pPr>
-      <w:keepNext/>
-      <w:keepLines/>
-      <w:spacing w:after="320"/>
-      <w:contextualSpacing/>
-    </w:pPr>
-    <w:rPr>
-      <w:color w:val="666666"/>
-      <w:sz w:val="30"/>
-      <w:szCs w:val="30"/>
-    </w:rPr>
-  </w:style>
-  <w:style w:type="table" w:customStyle="1" w:styleId="a">
-    <w:basedOn w:val="NormaleTabelle"/>
-    <w:pPr>
-      <w:spacing w:before="60" w:after="60"/>
-      <w:contextualSpacing/>
-    </w:pPr>
-    <w:rPr>
-      <w:sz w:val="24"/>
-      <w:szCs w:val="24"/>
-    </w:rPr>
-    <w:tblPr>
-      <w:tblStyleRowBandSize w:val="1"/>
-      <w:tblStyleColBandSize w:val="1"/>
-      <w:tblCellMar>
-        <w:left w:w="115" w:type="dxa"/>
-        <w:right w:w="115" w:type="dxa"/>
-      </w:tblCellMar>
-    </w:tblPr>
-    <w:tblStylePr w:type="firstRow">
-      <w:pPr>
-        <w:contextualSpacing/>
-      </w:pPr>
-      <w:rPr>
-        <w:b/>
-        <w:color w:val="000000"/>
-      </w:rPr>
-      <w:tblPr/>
-      <w:tcPr>
-        <w:shd w:val="clear" w:color="auto" w:fill="D9D9D9"/>
-        <w:tcMar>
-          <w:top w:w="0" w:type="dxa"/>
-          <w:left w:w="115" w:type="dxa"/>
-          <w:bottom w:w="0" w:type="dxa"/>
-          <w:right w:w="115" w:type="dxa"/>
-        </w:tcMar>
-      </w:tcPr>
-    </w:tblStylePr>
-  </w:style>
-  <w:style w:type="table" w:customStyle="1" w:styleId="a0">
-    <w:basedOn w:val="NormaleTabelle"/>
-    <w:tblPr>
-      <w:tblStyleRowBandSize w:val="1"/>
-      <w:tblStyleColBandSize w:val="1"/>
-    </w:tblPr>
-  </w:style>
-  <w:style w:type="table" w:customStyle="1" w:styleId="a1">
-    <w:basedOn w:val="NormaleTabelle"/>
-    <w:pPr>
-      <w:spacing w:before="60" w:after="60"/>
-      <w:contextualSpacing/>
-    </w:pPr>
-    <w:rPr>
-      <w:sz w:val="24"/>
-      <w:szCs w:val="24"/>
-    </w:rPr>
-    <w:tblPr>
-      <w:tblStyleRowBandSize w:val="1"/>
-      <w:tblStyleColBandSize w:val="1"/>
-      <w:tblCellMar>
-        <w:left w:w="115" w:type="dxa"/>
-        <w:right w:w="115" w:type="dxa"/>
-      </w:tblCellMar>
-    </w:tblPr>
-  </w:style>
-  <w:style w:type="paragraph" w:styleId="Inhaltsverzeichnisberschrift">
-    <w:name w:val="TOC Heading"/>
-    <w:basedOn w:val="berschrift1"/>
-    <w:next w:val="Standard"/>
-    <w:uiPriority w:val="39"/>
-    <w:unhideWhenUsed/>
-    <w:qFormat/>
-    <w:rsid w:val="00B710F9"/>
-    <w:pPr>
-      <w:pBdr>
-        <w:top w:val="none" w:sz="0" w:space="0" w:color="auto"/>
-        <w:left w:val="none" w:sz="0" w:space="0" w:color="auto"/>
-        <w:bottom w:val="none" w:sz="0" w:space="0" w:color="auto"/>
-        <w:right w:val="none" w:sz="0" w:space="0" w:color="auto"/>
-        <w:between w:val="none" w:sz="0" w:space="0" w:color="auto"/>
-      </w:pBdr>
-      <w:spacing w:before="240" w:after="0" w:line="259" w:lineRule="auto"/>
-      <w:contextualSpacing w:val="0"/>
-      <w:outlineLvl w:val="9"/>
-    </w:pPr>
-    <w:rPr>
-      <w:rFonts w:asciiTheme="majorHAnsi" w:eastAsiaTheme="majorEastAsia" w:hAnsiTheme="majorHAnsi" w:cstheme="majorBidi"/>
-      <w:color w:val="2F5496" w:themeColor="accent1" w:themeShade="BF"/>
-      <w:sz w:val="32"/>
-      <w:szCs w:val="32"/>
-      <w:lang w:val="en-US" w:eastAsia="en-US"/>
-    </w:rPr>
-  </w:style>
-  <w:style w:type="paragraph" w:styleId="Verzeichnis1">
-    <w:name w:val="toc 1"/>
-    <w:basedOn w:val="Standard"/>
-    <w:next w:val="Standard"/>
-    <w:autoRedefine/>
-    <w:uiPriority w:val="39"/>
-    <w:unhideWhenUsed/>
-    <w:rsid w:val="00B710F9"/>
-    <w:pPr>
-      <w:spacing w:after="100"/>
-    </w:pPr>
-  </w:style>
-  <w:style w:type="paragraph" w:styleId="Verzeichnis2">
-    <w:name w:val="toc 2"/>
-    <w:basedOn w:val="Standard"/>
-    <w:next w:val="Standard"/>
-    <w:autoRedefine/>
-    <w:uiPriority w:val="39"/>
-    <w:unhideWhenUsed/>
-    <w:rsid w:val="00B710F9"/>
-    <w:pPr>
-      <w:spacing w:after="100"/>
-      <w:ind w:left="220"/>
-    </w:pPr>
-  </w:style>
-  <w:style w:type="character" w:styleId="Hyperlink">
-    <w:name w:val="Hyperlink"/>
-    <w:basedOn w:val="Absatz-Standardschriftart"/>
-    <w:uiPriority w:val="99"/>
-    <w:unhideWhenUsed/>
-    <w:rsid w:val="00B710F9"/>
-    <w:rPr>
-      <w:color w:val="0563C1" w:themeColor="hyperlink"/>
-      <w:u w:val="single"/>
-    </w:rPr>
-  </w:style>
-  <w:style w:type="paragraph" w:styleId="Sprechblasentext">
-    <w:name w:val="Balloon Text"/>
-    <w:basedOn w:val="Standard"/>
-    <w:link w:val="SprechblasentextZchn"/>
-    <w:uiPriority w:val="99"/>
-    <w:semiHidden/>
-    <w:unhideWhenUsed/>
-    <w:rsid w:val="004B2C92"/>
-    <w:pPr>
-      <w:spacing w:line="240" w:lineRule="auto"/>
-    </w:pPr>
-    <w:rPr>
-      <w:rFonts w:ascii="Tahoma" w:hAnsi="Tahoma" w:cs="Tahoma"/>
-      <w:sz w:val="16"/>
-      <w:szCs w:val="16"/>
-    </w:rPr>
-  </w:style>
-  <w:style w:type="character" w:customStyle="1" w:styleId="SprechblasentextZchn">
-    <w:name w:val="Sprechblasentext Zchn"/>
-    <w:basedOn w:val="Absatz-Standardschriftart"/>
-    <w:link w:val="Sprechblasentext"/>
+  <w:style w:type="character" w:customStyle="1" w:styleId="BalloonTextChar">
+    <w:name w:val="Balloon Text Char"/>
+    <w:basedOn w:val="DefaultParagraphFont"/>
+    <w:link w:val="BalloonText"/>
     <w:uiPriority w:val="99"/>
     <w:semiHidden/>
     <w:rsid w:val="004B2C92"/>
@@ -5252,7 +4981,7 @@
   <a:extraClrSchemeLst/>
   <a:extLst>
     <a:ext uri="{05A4C25C-085E-4340-85A3-A5531E510DB2}">
-      <thm15:themeFamily xmlns:thm15="http://schemas.microsoft.com/office/thememl/2012/main" xmlns="" name="Office Theme" id="{62F939B6-93AF-4DB8-9C6B-D6C7DFDC589F}" vid="{4A3C46E8-61CC-4603-A589-7422A47A8E4A}"/>
+      <thm15:themeFamily xmlns:thm15="http://schemas.microsoft.com/office/thememl/2012/main" name="Office Theme" id="{62F939B6-93AF-4DB8-9C6B-D6C7DFDC589F}" vid="{4A3C46E8-61CC-4603-A589-7422A47A8E4A}"/>
     </a:ext>
   </a:extLst>
 </a:theme>
@@ -5263,7 +4992,7 @@
 </file>
 
 <file path=customXml/itemProps1.xml><?xml version="1.0" encoding="utf-8"?>
-<ds:datastoreItem xmlns:ds="http://schemas.openxmlformats.org/officeDocument/2006/customXml" ds:itemID="{FC750AC7-0F17-4D53-8180-74FF02696D2E}">
+<ds:datastoreItem xmlns:ds="http://schemas.openxmlformats.org/officeDocument/2006/customXml" ds:itemID="{6433CE92-4F47-49B2-96AD-B9EF6D706A07}">
   <ds:schemaRefs>
     <ds:schemaRef ds:uri="http://schemas.openxmlformats.org/officeDocument/2006/bibliography"/>
   </ds:schemaRefs>

</xml_diff>